<commit_message>
Se añadió aplicacion To-do app con MERN Stack
</commit_message>
<xml_diff>
--- a/files/Curriculum.docx
+++ b/files/Curriculum.docx
@@ -10,7 +10,1271 @@
         <mc:AlternateContent>
           <mc:Choice Requires="wps">
             <w:drawing>
-              <wp:anchor distT="45720" distB="45720" distL="114300" distR="114300" simplePos="0" relativeHeight="251725824" behindDoc="0" locked="0" layoutInCell="1" allowOverlap="1" wp14:anchorId="6EC34D55" wp14:editId="00FCD844">
+              <wp:anchor distT="45720" distB="45720" distL="114300" distR="114300" simplePos="0" relativeHeight="251665408" behindDoc="0" locked="0" layoutInCell="1" allowOverlap="1" wp14:anchorId="0F723BCB" wp14:editId="0D3D5CF9">
+                <wp:simplePos x="0" y="0"/>
+                <wp:positionH relativeFrom="column">
+                  <wp:posOffset>-704850</wp:posOffset>
+                </wp:positionH>
+                <wp:positionV relativeFrom="paragraph">
+                  <wp:posOffset>5057775</wp:posOffset>
+                </wp:positionV>
+                <wp:extent cx="2562225" cy="4743450"/>
+                <wp:effectExtent l="0" t="0" r="0" b="0"/>
+                <wp:wrapSquare wrapText="bothSides"/>
+                <wp:docPr id="3" name="Cuadro de texto 2"/>
+                <wp:cNvGraphicFramePr>
+                  <a:graphicFrameLocks xmlns:a="http://schemas.openxmlformats.org/drawingml/2006/main"/>
+                </wp:cNvGraphicFramePr>
+                <a:graphic xmlns:a="http://schemas.openxmlformats.org/drawingml/2006/main">
+                  <a:graphicData uri="http://schemas.microsoft.com/office/word/2010/wordprocessingShape">
+                    <wps:wsp>
+                      <wps:cNvSpPr txBox="1">
+                        <a:spLocks noChangeArrowheads="1"/>
+                      </wps:cNvSpPr>
+                      <wps:spPr bwMode="auto">
+                        <a:xfrm>
+                          <a:off x="0" y="0"/>
+                          <a:ext cx="2562225" cy="4743450"/>
+                        </a:xfrm>
+                        <a:prstGeom prst="rect">
+                          <a:avLst/>
+                        </a:prstGeom>
+                        <a:noFill/>
+                        <a:ln w="9525">
+                          <a:noFill/>
+                          <a:miter lim="800000"/>
+                          <a:headEnd/>
+                          <a:tailEnd/>
+                        </a:ln>
+                      </wps:spPr>
+                      <wps:txbx>
+                        <w:txbxContent>
+                          <w:p>
+                            <w:pPr>
+                              <w:rPr>
+                                <w:b/>
+                                <w:color w:val="FFFFFF" w:themeColor="background1"/>
+                              </w:rPr>
+                            </w:pPr>
+                            <w:r>
+                              <w:rPr>
+                                <w:b/>
+                                <w:color w:val="FFFFFF" w:themeColor="background1"/>
+                              </w:rPr>
+                              <w:t>LENGUAJES DE PROGRAMACION</w:t>
+                            </w:r>
+                          </w:p>
+                          <w:p>
+                            <w:pPr>
+                              <w:rPr>
+                                <w:color w:val="FFFFFF" w:themeColor="background1"/>
+                              </w:rPr>
+                            </w:pPr>
+                            <w:r>
+                              <w:rPr>
+                                <w:color w:val="FFFFFF" w:themeColor="background1"/>
+                              </w:rPr>
+                              <w:t xml:space="preserve">- </w:t>
+                            </w:r>
+                            <w:r>
+                              <w:rPr>
+                                <w:color w:val="FFFFFF" w:themeColor="background1"/>
+                              </w:rPr>
+                              <w:t>Python</w:t>
+                            </w:r>
+                          </w:p>
+                          <w:p>
+                            <w:pPr>
+                              <w:rPr>
+                                <w:color w:val="FFFFFF" w:themeColor="background1"/>
+                              </w:rPr>
+                            </w:pPr>
+                            <w:r>
+                              <w:rPr>
+                                <w:color w:val="FFFFFF" w:themeColor="background1"/>
+                              </w:rPr>
+                              <w:t xml:space="preserve">- </w:t>
+                            </w:r>
+                            <w:r>
+                              <w:rPr>
+                                <w:color w:val="FFFFFF" w:themeColor="background1"/>
+                              </w:rPr>
+                              <w:t>JavaScript</w:t>
+                            </w:r>
+                          </w:p>
+                          <w:p>
+                            <w:pPr>
+                              <w:rPr>
+                                <w:color w:val="FFFFFF" w:themeColor="background1"/>
+                              </w:rPr>
+                            </w:pPr>
+                            <w:r>
+                              <w:rPr>
+                                <w:color w:val="FFFFFF" w:themeColor="background1"/>
+                              </w:rPr>
+                              <w:t xml:space="preserve">- </w:t>
+                            </w:r>
+                            <w:r>
+                              <w:rPr>
+                                <w:color w:val="FFFFFF" w:themeColor="background1"/>
+                              </w:rPr>
+                              <w:t>PHP</w:t>
+                            </w:r>
+                          </w:p>
+                          <w:p>
+                            <w:pPr>
+                              <w:rPr>
+                                <w:color w:val="FFFFFF" w:themeColor="background1"/>
+                              </w:rPr>
+                            </w:pPr>
+                          </w:p>
+                          <w:p>
+                            <w:pPr>
+                              <w:rPr>
+                                <w:b/>
+                                <w:color w:val="FFFFFF" w:themeColor="background1"/>
+                              </w:rPr>
+                            </w:pPr>
+                            <w:r>
+                              <w:rPr>
+                                <w:b/>
+                                <w:color w:val="FFFFFF" w:themeColor="background1"/>
+                              </w:rPr>
+                              <w:t>DESARROLLO WEB</w:t>
+                            </w:r>
+                          </w:p>
+                          <w:p>
+                            <w:pPr>
+                              <w:rPr>
+                                <w:color w:val="FFFFFF" w:themeColor="background1"/>
+                              </w:rPr>
+                            </w:pPr>
+                            <w:r>
+                              <w:rPr>
+                                <w:color w:val="FFFFFF" w:themeColor="background1"/>
+                              </w:rPr>
+                              <w:t xml:space="preserve">- </w:t>
+                            </w:r>
+                            <w:r>
+                              <w:rPr>
+                                <w:color w:val="FFFFFF" w:themeColor="background1"/>
+                              </w:rPr>
+                              <w:t>HTML</w:t>
+                            </w:r>
+                            <w:r>
+                              <w:rPr>
+                                <w:color w:val="FFFFFF" w:themeColor="background1"/>
+                              </w:rPr>
+                              <w:t>5</w:t>
+                            </w:r>
+                          </w:p>
+                          <w:p>
+                            <w:pPr>
+                              <w:rPr>
+                                <w:color w:val="FFFFFF" w:themeColor="background1"/>
+                              </w:rPr>
+                            </w:pPr>
+                            <w:r>
+                              <w:rPr>
+                                <w:color w:val="FFFFFF" w:themeColor="background1"/>
+                              </w:rPr>
+                              <w:t xml:space="preserve">- </w:t>
+                            </w:r>
+                            <w:r>
+                              <w:rPr>
+                                <w:color w:val="FFFFFF" w:themeColor="background1"/>
+                              </w:rPr>
+                              <w:t>CSS</w:t>
+                            </w:r>
+                            <w:r>
+                              <w:rPr>
+                                <w:color w:val="FFFFFF" w:themeColor="background1"/>
+                              </w:rPr>
+                              <w:t>3</w:t>
+                            </w:r>
+                          </w:p>
+                          <w:p>
+                            <w:pPr>
+                              <w:rPr>
+                                <w:color w:val="FFFFFF" w:themeColor="background1"/>
+                              </w:rPr>
+                            </w:pPr>
+                            <w:r>
+                              <w:rPr>
+                                <w:color w:val="FFFFFF" w:themeColor="background1"/>
+                              </w:rPr>
+                              <w:t xml:space="preserve">- </w:t>
+                            </w:r>
+                            <w:proofErr w:type="spellStart"/>
+                            <w:r>
+                              <w:rPr>
+                                <w:color w:val="FFFFFF" w:themeColor="background1"/>
+                              </w:rPr>
+                              <w:t>TypeScript</w:t>
+                            </w:r>
+                            <w:proofErr w:type="spellEnd"/>
+                          </w:p>
+                          <w:p>
+                            <w:pPr>
+                              <w:rPr>
+                                <w:color w:val="FFFFFF" w:themeColor="background1"/>
+                              </w:rPr>
+                            </w:pPr>
+                            <w:r>
+                              <w:rPr>
+                                <w:color w:val="FFFFFF" w:themeColor="background1"/>
+                              </w:rPr>
+                              <w:t>- Express.js</w:t>
+                            </w:r>
+                          </w:p>
+                          <w:p>
+                            <w:pPr>
+                              <w:rPr>
+                                <w:color w:val="FFFFFF" w:themeColor="background1"/>
+                              </w:rPr>
+                            </w:pPr>
+                            <w:r>
+                              <w:rPr>
+                                <w:color w:val="FFFFFF" w:themeColor="background1"/>
+                              </w:rPr>
+                              <w:t>- Angular 7</w:t>
+                            </w:r>
+                          </w:p>
+                          <w:p>
+                            <w:pPr>
+                              <w:rPr>
+                                <w:color w:val="FFFFFF" w:themeColor="background1"/>
+                              </w:rPr>
+                            </w:pPr>
+                            <w:r>
+                              <w:rPr>
+                                <w:color w:val="FFFFFF" w:themeColor="background1"/>
+                              </w:rPr>
+                              <w:t>- React.js</w:t>
+                            </w:r>
+                          </w:p>
+                          <w:p>
+                            <w:pPr>
+                              <w:rPr>
+                                <w:color w:val="FFFFFF" w:themeColor="background1"/>
+                              </w:rPr>
+                            </w:pPr>
+                            <w:r>
+                              <w:rPr>
+                                <w:color w:val="FFFFFF" w:themeColor="background1"/>
+                              </w:rPr>
+                              <w:t xml:space="preserve">- </w:t>
+                            </w:r>
+                            <w:r>
+                              <w:rPr>
+                                <w:color w:val="FFFFFF" w:themeColor="background1"/>
+                              </w:rPr>
+                              <w:t>Node.js</w:t>
+                            </w:r>
+                          </w:p>
+                          <w:p>
+                            <w:pPr>
+                              <w:rPr>
+                                <w:color w:val="FFFFFF" w:themeColor="background1"/>
+                              </w:rPr>
+                            </w:pPr>
+                            <w:r>
+                              <w:rPr>
+                                <w:color w:val="FFFFFF" w:themeColor="background1"/>
+                              </w:rPr>
+                              <w:t xml:space="preserve">- </w:t>
+                            </w:r>
+                            <w:proofErr w:type="spellStart"/>
+                            <w:r>
+                              <w:rPr>
+                                <w:color w:val="FFFFFF" w:themeColor="background1"/>
+                              </w:rPr>
+                              <w:t>Ionic</w:t>
+                            </w:r>
+                            <w:proofErr w:type="spellEnd"/>
+                            <w:r>
+                              <w:rPr>
+                                <w:color w:val="FFFFFF" w:themeColor="background1"/>
+                              </w:rPr>
+                              <w:t xml:space="preserve"> 3</w:t>
+                            </w:r>
+                          </w:p>
+                          <w:p>
+                            <w:pPr>
+                              <w:rPr>
+                                <w:color w:val="FFFFFF" w:themeColor="background1"/>
+                              </w:rPr>
+                            </w:pPr>
+                            <w:r>
+                              <w:rPr>
+                                <w:color w:val="FFFFFF" w:themeColor="background1"/>
+                              </w:rPr>
+                              <w:t xml:space="preserve">- </w:t>
+                            </w:r>
+                            <w:r>
+                              <w:rPr>
+                                <w:color w:val="FFFFFF" w:themeColor="background1"/>
+                              </w:rPr>
+                              <w:t>Bootstrap</w:t>
+                            </w:r>
+                          </w:p>
+                          <w:p>
+                            <w:pPr>
+                              <w:rPr>
+                                <w:color w:val="FFFFFF" w:themeColor="background1"/>
+                              </w:rPr>
+                            </w:pPr>
+                            <w:r>
+                              <w:rPr>
+                                <w:color w:val="FFFFFF" w:themeColor="background1"/>
+                              </w:rPr>
+                              <w:t>- Ajax</w:t>
+                            </w:r>
+                          </w:p>
+                          <w:p>
+                            <w:pPr>
+                              <w:rPr>
+                                <w:color w:val="FFFFFF" w:themeColor="background1"/>
+                              </w:rPr>
+                            </w:pPr>
+                          </w:p>
+                          <w:p>
+                            <w:pPr>
+                              <w:rPr>
+                                <w:b/>
+                                <w:color w:val="FFFFFF" w:themeColor="background1"/>
+                              </w:rPr>
+                            </w:pPr>
+                            <w:r>
+                              <w:rPr>
+                                <w:b/>
+                                <w:color w:val="FFFFFF" w:themeColor="background1"/>
+                              </w:rPr>
+                              <w:t>SISTEMAS OPERATIVOS</w:t>
+                            </w:r>
+                          </w:p>
+                          <w:p>
+                            <w:pPr>
+                              <w:rPr>
+                                <w:color w:val="FFFFFF" w:themeColor="background1"/>
+                              </w:rPr>
+                            </w:pPr>
+                            <w:r>
+                              <w:rPr>
+                                <w:color w:val="FFFFFF" w:themeColor="background1"/>
+                              </w:rPr>
+                              <w:t xml:space="preserve">- </w:t>
+                            </w:r>
+                            <w:r>
+                              <w:rPr>
+                                <w:color w:val="FFFFFF" w:themeColor="background1"/>
+                              </w:rPr>
+                              <w:t>Windows</w:t>
+                            </w:r>
+                          </w:p>
+                          <w:p>
+                            <w:pPr>
+                              <w:rPr>
+                                <w:color w:val="FFFFFF" w:themeColor="background1"/>
+                              </w:rPr>
+                            </w:pPr>
+                            <w:r>
+                              <w:rPr>
+                                <w:color w:val="FFFFFF" w:themeColor="background1"/>
+                              </w:rPr>
+                              <w:t xml:space="preserve">- </w:t>
+                            </w:r>
+                            <w:r>
+                              <w:rPr>
+                                <w:color w:val="FFFFFF" w:themeColor="background1"/>
+                              </w:rPr>
+                              <w:t>Linux/Ubuntu</w:t>
+                            </w:r>
+                          </w:p>
+                          <w:p>
+                            <w:pPr>
+                              <w:rPr>
+                                <w:color w:val="FFFFFF" w:themeColor="background1"/>
+                              </w:rPr>
+                            </w:pPr>
+                          </w:p>
+                          <w:p>
+                            <w:pPr>
+                              <w:rPr>
+                                <w:b/>
+                                <w:color w:val="FFFFFF" w:themeColor="background1"/>
+                              </w:rPr>
+                            </w:pPr>
+                            <w:r>
+                              <w:rPr>
+                                <w:b/>
+                                <w:color w:val="FFFFFF" w:themeColor="background1"/>
+                              </w:rPr>
+                              <w:t>BASES DE DATOS</w:t>
+                            </w:r>
+                          </w:p>
+                          <w:p>
+                            <w:pPr>
+                              <w:rPr>
+                                <w:color w:val="FFFFFF" w:themeColor="background1"/>
+                              </w:rPr>
+                            </w:pPr>
+                            <w:r>
+                              <w:rPr>
+                                <w:color w:val="FFFFFF" w:themeColor="background1"/>
+                              </w:rPr>
+                              <w:t xml:space="preserve">- </w:t>
+                            </w:r>
+                            <w:r>
+                              <w:rPr>
+                                <w:color w:val="FFFFFF" w:themeColor="background1"/>
+                              </w:rPr>
+                              <w:t>MySQL</w:t>
+                            </w:r>
+                          </w:p>
+                          <w:p>
+                            <w:pPr>
+                              <w:rPr>
+                                <w:color w:val="FFFFFF" w:themeColor="background1"/>
+                              </w:rPr>
+                            </w:pPr>
+                            <w:r>
+                              <w:rPr>
+                                <w:color w:val="FFFFFF" w:themeColor="background1"/>
+                              </w:rPr>
+                              <w:t>- MongoDB</w:t>
+                            </w:r>
+                          </w:p>
+                          <w:p>
+                            <w:pPr>
+                              <w:rPr>
+                                <w:color w:val="FFFFFF" w:themeColor="background1"/>
+                              </w:rPr>
+                            </w:pPr>
+                            <w:r>
+                              <w:rPr>
+                                <w:color w:val="FFFFFF" w:themeColor="background1"/>
+                              </w:rPr>
+                              <w:t xml:space="preserve">- </w:t>
+                            </w:r>
+                            <w:r>
+                              <w:rPr>
+                                <w:color w:val="FFFFFF" w:themeColor="background1"/>
+                              </w:rPr>
+                              <w:t>Oracle</w:t>
+                            </w:r>
+                          </w:p>
+                        </w:txbxContent>
+                      </wps:txbx>
+                      <wps:bodyPr rot="0" vert="horz" wrap="square" lIns="91440" tIns="45720" rIns="91440" bIns="45720" anchor="t" anchorCtr="0">
+                        <a:noAutofit/>
+                      </wps:bodyPr>
+                    </wps:wsp>
+                  </a:graphicData>
+                </a:graphic>
+                <wp14:sizeRelH relativeFrom="margin">
+                  <wp14:pctWidth>0</wp14:pctWidth>
+                </wp14:sizeRelH>
+                <wp14:sizeRelV relativeFrom="margin">
+                  <wp14:pctHeight>0</wp14:pctHeight>
+                </wp14:sizeRelV>
+              </wp:anchor>
+            </w:drawing>
+          </mc:Choice>
+          <mc:Fallback>
+            <w:pict>
+              <v:shapetype w14:anchorId="0F723BCB" id="_x0000_t202" coordsize="21600,21600" o:spt="202" path="m,l,21600r21600,l21600,xe">
+                <v:stroke joinstyle="miter"/>
+                <v:path gradientshapeok="t" o:connecttype="rect"/>
+              </v:shapetype>
+              <v:shape id="Cuadro de texto 2" o:spid="_x0000_s1026" type="#_x0000_t202" style="position:absolute;margin-left:-55.5pt;margin-top:398.25pt;width:201.75pt;height:373.5pt;z-index:251665408;visibility:visible;mso-wrap-style:square;mso-width-percent:0;mso-height-percent:0;mso-wrap-distance-left:9pt;mso-wrap-distance-top:3.6pt;mso-wrap-distance-right:9pt;mso-wrap-distance-bottom:3.6pt;mso-position-horizontal:absolute;mso-position-horizontal-relative:text;mso-position-vertical:absolute;mso-position-vertical-relative:text;mso-width-percent:0;mso-height-percent:0;mso-width-relative:margin;mso-height-relative:margin;v-text-anchor:top" o:gfxdata="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" filled="f" stroked="f">
+                <v:textbox>
+                  <w:txbxContent>
+                    <w:p>
+                      <w:pPr>
+                        <w:rPr>
+                          <w:b/>
+                          <w:color w:val="FFFFFF" w:themeColor="background1"/>
+                        </w:rPr>
+                      </w:pPr>
+                      <w:r>
+                        <w:rPr>
+                          <w:b/>
+                          <w:color w:val="FFFFFF" w:themeColor="background1"/>
+                        </w:rPr>
+                        <w:t>LENGUAJES DE PROGRAMACION</w:t>
+                      </w:r>
+                    </w:p>
+                    <w:p>
+                      <w:pPr>
+                        <w:rPr>
+                          <w:color w:val="FFFFFF" w:themeColor="background1"/>
+                        </w:rPr>
+                      </w:pPr>
+                      <w:r>
+                        <w:rPr>
+                          <w:color w:val="FFFFFF" w:themeColor="background1"/>
+                        </w:rPr>
+                        <w:t xml:space="preserve">- </w:t>
+                      </w:r>
+                      <w:r>
+                        <w:rPr>
+                          <w:color w:val="FFFFFF" w:themeColor="background1"/>
+                        </w:rPr>
+                        <w:t>Python</w:t>
+                      </w:r>
+                    </w:p>
+                    <w:p>
+                      <w:pPr>
+                        <w:rPr>
+                          <w:color w:val="FFFFFF" w:themeColor="background1"/>
+                        </w:rPr>
+                      </w:pPr>
+                      <w:r>
+                        <w:rPr>
+                          <w:color w:val="FFFFFF" w:themeColor="background1"/>
+                        </w:rPr>
+                        <w:t xml:space="preserve">- </w:t>
+                      </w:r>
+                      <w:r>
+                        <w:rPr>
+                          <w:color w:val="FFFFFF" w:themeColor="background1"/>
+                        </w:rPr>
+                        <w:t>JavaScript</w:t>
+                      </w:r>
+                    </w:p>
+                    <w:p>
+                      <w:pPr>
+                        <w:rPr>
+                          <w:color w:val="FFFFFF" w:themeColor="background1"/>
+                        </w:rPr>
+                      </w:pPr>
+                      <w:r>
+                        <w:rPr>
+                          <w:color w:val="FFFFFF" w:themeColor="background1"/>
+                        </w:rPr>
+                        <w:t xml:space="preserve">- </w:t>
+                      </w:r>
+                      <w:r>
+                        <w:rPr>
+                          <w:color w:val="FFFFFF" w:themeColor="background1"/>
+                        </w:rPr>
+                        <w:t>PHP</w:t>
+                      </w:r>
+                    </w:p>
+                    <w:p>
+                      <w:pPr>
+                        <w:rPr>
+                          <w:color w:val="FFFFFF" w:themeColor="background1"/>
+                        </w:rPr>
+                      </w:pPr>
+                    </w:p>
+                    <w:p>
+                      <w:pPr>
+                        <w:rPr>
+                          <w:b/>
+                          <w:color w:val="FFFFFF" w:themeColor="background1"/>
+                        </w:rPr>
+                      </w:pPr>
+                      <w:r>
+                        <w:rPr>
+                          <w:b/>
+                          <w:color w:val="FFFFFF" w:themeColor="background1"/>
+                        </w:rPr>
+                        <w:t>DESARROLLO WEB</w:t>
+                      </w:r>
+                    </w:p>
+                    <w:p>
+                      <w:pPr>
+                        <w:rPr>
+                          <w:color w:val="FFFFFF" w:themeColor="background1"/>
+                        </w:rPr>
+                      </w:pPr>
+                      <w:r>
+                        <w:rPr>
+                          <w:color w:val="FFFFFF" w:themeColor="background1"/>
+                        </w:rPr>
+                        <w:t xml:space="preserve">- </w:t>
+                      </w:r>
+                      <w:r>
+                        <w:rPr>
+                          <w:color w:val="FFFFFF" w:themeColor="background1"/>
+                        </w:rPr>
+                        <w:t>HTML</w:t>
+                      </w:r>
+                      <w:r>
+                        <w:rPr>
+                          <w:color w:val="FFFFFF" w:themeColor="background1"/>
+                        </w:rPr>
+                        <w:t>5</w:t>
+                      </w:r>
+                    </w:p>
+                    <w:p>
+                      <w:pPr>
+                        <w:rPr>
+                          <w:color w:val="FFFFFF" w:themeColor="background1"/>
+                        </w:rPr>
+                      </w:pPr>
+                      <w:r>
+                        <w:rPr>
+                          <w:color w:val="FFFFFF" w:themeColor="background1"/>
+                        </w:rPr>
+                        <w:t xml:space="preserve">- </w:t>
+                      </w:r>
+                      <w:r>
+                        <w:rPr>
+                          <w:color w:val="FFFFFF" w:themeColor="background1"/>
+                        </w:rPr>
+                        <w:t>CSS</w:t>
+                      </w:r>
+                      <w:r>
+                        <w:rPr>
+                          <w:color w:val="FFFFFF" w:themeColor="background1"/>
+                        </w:rPr>
+                        <w:t>3</w:t>
+                      </w:r>
+                    </w:p>
+                    <w:p>
+                      <w:pPr>
+                        <w:rPr>
+                          <w:color w:val="FFFFFF" w:themeColor="background1"/>
+                        </w:rPr>
+                      </w:pPr>
+                      <w:r>
+                        <w:rPr>
+                          <w:color w:val="FFFFFF" w:themeColor="background1"/>
+                        </w:rPr>
+                        <w:t xml:space="preserve">- </w:t>
+                      </w:r>
+                      <w:proofErr w:type="spellStart"/>
+                      <w:r>
+                        <w:rPr>
+                          <w:color w:val="FFFFFF" w:themeColor="background1"/>
+                        </w:rPr>
+                        <w:t>TypeScript</w:t>
+                      </w:r>
+                      <w:proofErr w:type="spellEnd"/>
+                    </w:p>
+                    <w:p>
+                      <w:pPr>
+                        <w:rPr>
+                          <w:color w:val="FFFFFF" w:themeColor="background1"/>
+                        </w:rPr>
+                      </w:pPr>
+                      <w:r>
+                        <w:rPr>
+                          <w:color w:val="FFFFFF" w:themeColor="background1"/>
+                        </w:rPr>
+                        <w:t>- Express.js</w:t>
+                      </w:r>
+                    </w:p>
+                    <w:p>
+                      <w:pPr>
+                        <w:rPr>
+                          <w:color w:val="FFFFFF" w:themeColor="background1"/>
+                        </w:rPr>
+                      </w:pPr>
+                      <w:r>
+                        <w:rPr>
+                          <w:color w:val="FFFFFF" w:themeColor="background1"/>
+                        </w:rPr>
+                        <w:t>- Angular 7</w:t>
+                      </w:r>
+                    </w:p>
+                    <w:p>
+                      <w:pPr>
+                        <w:rPr>
+                          <w:color w:val="FFFFFF" w:themeColor="background1"/>
+                        </w:rPr>
+                      </w:pPr>
+                      <w:r>
+                        <w:rPr>
+                          <w:color w:val="FFFFFF" w:themeColor="background1"/>
+                        </w:rPr>
+                        <w:t>- React.js</w:t>
+                      </w:r>
+                    </w:p>
+                    <w:p>
+                      <w:pPr>
+                        <w:rPr>
+                          <w:color w:val="FFFFFF" w:themeColor="background1"/>
+                        </w:rPr>
+                      </w:pPr>
+                      <w:r>
+                        <w:rPr>
+                          <w:color w:val="FFFFFF" w:themeColor="background1"/>
+                        </w:rPr>
+                        <w:t xml:space="preserve">- </w:t>
+                      </w:r>
+                      <w:r>
+                        <w:rPr>
+                          <w:color w:val="FFFFFF" w:themeColor="background1"/>
+                        </w:rPr>
+                        <w:t>Node.js</w:t>
+                      </w:r>
+                    </w:p>
+                    <w:p>
+                      <w:pPr>
+                        <w:rPr>
+                          <w:color w:val="FFFFFF" w:themeColor="background1"/>
+                        </w:rPr>
+                      </w:pPr>
+                      <w:r>
+                        <w:rPr>
+                          <w:color w:val="FFFFFF" w:themeColor="background1"/>
+                        </w:rPr>
+                        <w:t xml:space="preserve">- </w:t>
+                      </w:r>
+                      <w:proofErr w:type="spellStart"/>
+                      <w:r>
+                        <w:rPr>
+                          <w:color w:val="FFFFFF" w:themeColor="background1"/>
+                        </w:rPr>
+                        <w:t>Ionic</w:t>
+                      </w:r>
+                      <w:proofErr w:type="spellEnd"/>
+                      <w:r>
+                        <w:rPr>
+                          <w:color w:val="FFFFFF" w:themeColor="background1"/>
+                        </w:rPr>
+                        <w:t xml:space="preserve"> 3</w:t>
+                      </w:r>
+                    </w:p>
+                    <w:p>
+                      <w:pPr>
+                        <w:rPr>
+                          <w:color w:val="FFFFFF" w:themeColor="background1"/>
+                        </w:rPr>
+                      </w:pPr>
+                      <w:r>
+                        <w:rPr>
+                          <w:color w:val="FFFFFF" w:themeColor="background1"/>
+                        </w:rPr>
+                        <w:t xml:space="preserve">- </w:t>
+                      </w:r>
+                      <w:r>
+                        <w:rPr>
+                          <w:color w:val="FFFFFF" w:themeColor="background1"/>
+                        </w:rPr>
+                        <w:t>Bootstrap</w:t>
+                      </w:r>
+                    </w:p>
+                    <w:p>
+                      <w:pPr>
+                        <w:rPr>
+                          <w:color w:val="FFFFFF" w:themeColor="background1"/>
+                        </w:rPr>
+                      </w:pPr>
+                      <w:r>
+                        <w:rPr>
+                          <w:color w:val="FFFFFF" w:themeColor="background1"/>
+                        </w:rPr>
+                        <w:t>- Ajax</w:t>
+                      </w:r>
+                    </w:p>
+                    <w:p>
+                      <w:pPr>
+                        <w:rPr>
+                          <w:color w:val="FFFFFF" w:themeColor="background1"/>
+                        </w:rPr>
+                      </w:pPr>
+                    </w:p>
+                    <w:p>
+                      <w:pPr>
+                        <w:rPr>
+                          <w:b/>
+                          <w:color w:val="FFFFFF" w:themeColor="background1"/>
+                        </w:rPr>
+                      </w:pPr>
+                      <w:r>
+                        <w:rPr>
+                          <w:b/>
+                          <w:color w:val="FFFFFF" w:themeColor="background1"/>
+                        </w:rPr>
+                        <w:t>SISTEMAS OPERATIVOS</w:t>
+                      </w:r>
+                    </w:p>
+                    <w:p>
+                      <w:pPr>
+                        <w:rPr>
+                          <w:color w:val="FFFFFF" w:themeColor="background1"/>
+                        </w:rPr>
+                      </w:pPr>
+                      <w:r>
+                        <w:rPr>
+                          <w:color w:val="FFFFFF" w:themeColor="background1"/>
+                        </w:rPr>
+                        <w:t xml:space="preserve">- </w:t>
+                      </w:r>
+                      <w:r>
+                        <w:rPr>
+                          <w:color w:val="FFFFFF" w:themeColor="background1"/>
+                        </w:rPr>
+                        <w:t>Windows</w:t>
+                      </w:r>
+                    </w:p>
+                    <w:p>
+                      <w:pPr>
+                        <w:rPr>
+                          <w:color w:val="FFFFFF" w:themeColor="background1"/>
+                        </w:rPr>
+                      </w:pPr>
+                      <w:r>
+                        <w:rPr>
+                          <w:color w:val="FFFFFF" w:themeColor="background1"/>
+                        </w:rPr>
+                        <w:t xml:space="preserve">- </w:t>
+                      </w:r>
+                      <w:r>
+                        <w:rPr>
+                          <w:color w:val="FFFFFF" w:themeColor="background1"/>
+                        </w:rPr>
+                        <w:t>Linux/Ubuntu</w:t>
+                      </w:r>
+                    </w:p>
+                    <w:p>
+                      <w:pPr>
+                        <w:rPr>
+                          <w:color w:val="FFFFFF" w:themeColor="background1"/>
+                        </w:rPr>
+                      </w:pPr>
+                    </w:p>
+                    <w:p>
+                      <w:pPr>
+                        <w:rPr>
+                          <w:b/>
+                          <w:color w:val="FFFFFF" w:themeColor="background1"/>
+                        </w:rPr>
+                      </w:pPr>
+                      <w:r>
+                        <w:rPr>
+                          <w:b/>
+                          <w:color w:val="FFFFFF" w:themeColor="background1"/>
+                        </w:rPr>
+                        <w:t>BASES DE DATOS</w:t>
+                      </w:r>
+                    </w:p>
+                    <w:p>
+                      <w:pPr>
+                        <w:rPr>
+                          <w:color w:val="FFFFFF" w:themeColor="background1"/>
+                        </w:rPr>
+                      </w:pPr>
+                      <w:r>
+                        <w:rPr>
+                          <w:color w:val="FFFFFF" w:themeColor="background1"/>
+                        </w:rPr>
+                        <w:t xml:space="preserve">- </w:t>
+                      </w:r>
+                      <w:r>
+                        <w:rPr>
+                          <w:color w:val="FFFFFF" w:themeColor="background1"/>
+                        </w:rPr>
+                        <w:t>MySQL</w:t>
+                      </w:r>
+                    </w:p>
+                    <w:p>
+                      <w:pPr>
+                        <w:rPr>
+                          <w:color w:val="FFFFFF" w:themeColor="background1"/>
+                        </w:rPr>
+                      </w:pPr>
+                      <w:r>
+                        <w:rPr>
+                          <w:color w:val="FFFFFF" w:themeColor="background1"/>
+                        </w:rPr>
+                        <w:t>- MongoDB</w:t>
+                      </w:r>
+                    </w:p>
+                    <w:p>
+                      <w:pPr>
+                        <w:rPr>
+                          <w:color w:val="FFFFFF" w:themeColor="background1"/>
+                        </w:rPr>
+                      </w:pPr>
+                      <w:r>
+                        <w:rPr>
+                          <w:color w:val="FFFFFF" w:themeColor="background1"/>
+                        </w:rPr>
+                        <w:t xml:space="preserve">- </w:t>
+                      </w:r>
+                      <w:r>
+                        <w:rPr>
+                          <w:color w:val="FFFFFF" w:themeColor="background1"/>
+                        </w:rPr>
+                        <w:t>Oracle</w:t>
+                      </w:r>
+                    </w:p>
+                  </w:txbxContent>
+                </v:textbox>
+                <w10:wrap type="square"/>
+              </v:shape>
+            </w:pict>
+          </mc:Fallback>
+        </mc:AlternateContent>
+      </w:r>
+      <w:r>
+        <w:rPr>
+          <w:noProof/>
+        </w:rPr>
+        <mc:AlternateContent>
+          <mc:Choice Requires="wps">
+            <w:drawing>
+              <wp:anchor distT="45720" distB="45720" distL="114300" distR="114300" simplePos="0" relativeHeight="251667456" behindDoc="0" locked="0" layoutInCell="1" allowOverlap="1" wp14:anchorId="330FEE26" wp14:editId="5CDA6DAB">
+                <wp:simplePos x="0" y="0"/>
+                <wp:positionH relativeFrom="column">
+                  <wp:posOffset>-485775</wp:posOffset>
+                </wp:positionH>
+                <wp:positionV relativeFrom="paragraph">
+                  <wp:posOffset>9715500</wp:posOffset>
+                </wp:positionV>
+                <wp:extent cx="2047875" cy="1404620"/>
+                <wp:effectExtent l="0" t="0" r="0" b="0"/>
+                <wp:wrapSquare wrapText="bothSides"/>
+                <wp:docPr id="4" name="Cuadro de texto 4"/>
+                <wp:cNvGraphicFramePr>
+                  <a:graphicFrameLocks xmlns:a="http://schemas.openxmlformats.org/drawingml/2006/main"/>
+                </wp:cNvGraphicFramePr>
+                <a:graphic xmlns:a="http://schemas.openxmlformats.org/drawingml/2006/main">
+                  <a:graphicData uri="http://schemas.microsoft.com/office/word/2010/wordprocessingShape">
+                    <wps:wsp>
+                      <wps:cNvSpPr txBox="1">
+                        <a:spLocks noChangeArrowheads="1"/>
+                      </wps:cNvSpPr>
+                      <wps:spPr bwMode="auto">
+                        <a:xfrm>
+                          <a:off x="0" y="0"/>
+                          <a:ext cx="2047875" cy="1404620"/>
+                        </a:xfrm>
+                        <a:prstGeom prst="rect">
+                          <a:avLst/>
+                        </a:prstGeom>
+                        <a:noFill/>
+                        <a:ln w="9525">
+                          <a:noFill/>
+                          <a:miter lim="800000"/>
+                          <a:headEnd/>
+                          <a:tailEnd/>
+                        </a:ln>
+                      </wps:spPr>
+                      <wps:txbx>
+                        <w:txbxContent>
+                          <w:p>
+                            <w:pPr>
+                              <w:jc w:val="center"/>
+                              <w:rPr>
+                                <w:rFonts w:ascii="Franklin Gothic Book" w:hAnsi="Franklin Gothic Book"/>
+                                <w:b/>
+                                <w:color w:val="F2F2F2" w:themeColor="background1" w:themeShade="F2"/>
+                                <w:sz w:val="32"/>
+                                <w:szCs w:val="32"/>
+                              </w:rPr>
+                            </w:pPr>
+                            <w:r>
+                              <w:rPr>
+                                <w:rFonts w:ascii="Franklin Gothic Book" w:hAnsi="Franklin Gothic Book"/>
+                                <w:b/>
+                                <w:color w:val="F2F2F2" w:themeColor="background1" w:themeShade="F2"/>
+                                <w:sz w:val="32"/>
+                                <w:szCs w:val="32"/>
+                              </w:rPr>
+                              <w:t>--</w:t>
+                            </w:r>
+                            <w:r>
+                              <w:rPr>
+                                <w:rFonts w:ascii="Franklin Gothic Book" w:hAnsi="Franklin Gothic Book"/>
+                                <w:b/>
+                                <w:color w:val="F2F2F2" w:themeColor="background1" w:themeShade="F2"/>
+                                <w:sz w:val="32"/>
+                                <w:szCs w:val="32"/>
+                              </w:rPr>
+                              <w:t>----</w:t>
+                            </w:r>
+                            <w:r>
+                              <w:rPr>
+                                <w:rFonts w:ascii="Franklin Gothic Book" w:hAnsi="Franklin Gothic Book"/>
+                                <w:b/>
+                                <w:color w:val="F2F2F2" w:themeColor="background1" w:themeShade="F2"/>
+                                <w:sz w:val="32"/>
+                                <w:szCs w:val="32"/>
+                              </w:rPr>
+                              <w:t>-</w:t>
+                            </w:r>
+                            <w:r>
+                              <w:rPr>
+                                <w:rFonts w:ascii="Franklin Gothic Book" w:hAnsi="Franklin Gothic Book"/>
+                                <w:b/>
+                                <w:color w:val="F2F2F2" w:themeColor="background1" w:themeShade="F2"/>
+                                <w:sz w:val="32"/>
+                                <w:szCs w:val="32"/>
+                              </w:rPr>
+                              <w:t xml:space="preserve"> IDIOMAS</w:t>
+                            </w:r>
+                            <w:r>
+                              <w:rPr>
+                                <w:rFonts w:ascii="Franklin Gothic Book" w:hAnsi="Franklin Gothic Book"/>
+                                <w:b/>
+                                <w:color w:val="F2F2F2" w:themeColor="background1" w:themeShade="F2"/>
+                                <w:sz w:val="32"/>
+                                <w:szCs w:val="32"/>
+                              </w:rPr>
+                              <w:t xml:space="preserve"> -</w:t>
+                            </w:r>
+                            <w:r>
+                              <w:rPr>
+                                <w:rFonts w:ascii="Franklin Gothic Book" w:hAnsi="Franklin Gothic Book"/>
+                                <w:b/>
+                                <w:color w:val="F2F2F2" w:themeColor="background1" w:themeShade="F2"/>
+                                <w:sz w:val="32"/>
+                                <w:szCs w:val="32"/>
+                              </w:rPr>
+                              <w:t>---</w:t>
+                            </w:r>
+                            <w:r>
+                              <w:rPr>
+                                <w:rFonts w:ascii="Franklin Gothic Book" w:hAnsi="Franklin Gothic Book"/>
+                                <w:b/>
+                                <w:color w:val="F2F2F2" w:themeColor="background1" w:themeShade="F2"/>
+                                <w:sz w:val="32"/>
+                                <w:szCs w:val="32"/>
+                              </w:rPr>
+                              <w:t>--</w:t>
+                            </w:r>
+                          </w:p>
+                        </w:txbxContent>
+                      </wps:txbx>
+                      <wps:bodyPr rot="0" vert="horz" wrap="square" lIns="91440" tIns="45720" rIns="91440" bIns="45720" anchor="t" anchorCtr="0">
+                        <a:spAutoFit/>
+                      </wps:bodyPr>
+                    </wps:wsp>
+                  </a:graphicData>
+                </a:graphic>
+                <wp14:sizeRelH relativeFrom="margin">
+                  <wp14:pctWidth>0</wp14:pctWidth>
+                </wp14:sizeRelH>
+                <wp14:sizeRelV relativeFrom="margin">
+                  <wp14:pctHeight>20000</wp14:pctHeight>
+                </wp14:sizeRelV>
+              </wp:anchor>
+            </w:drawing>
+          </mc:Choice>
+          <mc:Fallback>
+            <w:pict>
+              <v:shape w14:anchorId="330FEE26" id="Cuadro de texto 4" o:spid="_x0000_s1027" type="#_x0000_t202" style="position:absolute;margin-left:-38.25pt;margin-top:765pt;width:161.25pt;height:110.6pt;z-index:251667456;visibility:visible;mso-wrap-style:square;mso-width-percent:0;mso-height-percent:200;mso-wrap-distance-left:9pt;mso-wrap-distance-top:3.6pt;mso-wrap-distance-right:9pt;mso-wrap-distance-bottom:3.6pt;mso-position-horizontal:absolute;mso-position-horizontal-relative:text;mso-position-vertical:absolute;mso-position-vertical-relative:text;mso-width-percent:0;mso-height-percent:200;mso-width-relative:margin;mso-height-relative:margin;v-text-anchor:top" o:gfxdata="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" filled="f" stroked="f">
+                <v:textbox style="mso-fit-shape-to-text:t">
+                  <w:txbxContent>
+                    <w:p>
+                      <w:pPr>
+                        <w:jc w:val="center"/>
+                        <w:rPr>
+                          <w:rFonts w:ascii="Franklin Gothic Book" w:hAnsi="Franklin Gothic Book"/>
+                          <w:b/>
+                          <w:color w:val="F2F2F2" w:themeColor="background1" w:themeShade="F2"/>
+                          <w:sz w:val="32"/>
+                          <w:szCs w:val="32"/>
+                        </w:rPr>
+                      </w:pPr>
+                      <w:r>
+                        <w:rPr>
+                          <w:rFonts w:ascii="Franklin Gothic Book" w:hAnsi="Franklin Gothic Book"/>
+                          <w:b/>
+                          <w:color w:val="F2F2F2" w:themeColor="background1" w:themeShade="F2"/>
+                          <w:sz w:val="32"/>
+                          <w:szCs w:val="32"/>
+                        </w:rPr>
+                        <w:t>--</w:t>
+                      </w:r>
+                      <w:r>
+                        <w:rPr>
+                          <w:rFonts w:ascii="Franklin Gothic Book" w:hAnsi="Franklin Gothic Book"/>
+                          <w:b/>
+                          <w:color w:val="F2F2F2" w:themeColor="background1" w:themeShade="F2"/>
+                          <w:sz w:val="32"/>
+                          <w:szCs w:val="32"/>
+                        </w:rPr>
+                        <w:t>----</w:t>
+                      </w:r>
+                      <w:r>
+                        <w:rPr>
+                          <w:rFonts w:ascii="Franklin Gothic Book" w:hAnsi="Franklin Gothic Book"/>
+                          <w:b/>
+                          <w:color w:val="F2F2F2" w:themeColor="background1" w:themeShade="F2"/>
+                          <w:sz w:val="32"/>
+                          <w:szCs w:val="32"/>
+                        </w:rPr>
+                        <w:t>-</w:t>
+                      </w:r>
+                      <w:r>
+                        <w:rPr>
+                          <w:rFonts w:ascii="Franklin Gothic Book" w:hAnsi="Franklin Gothic Book"/>
+                          <w:b/>
+                          <w:color w:val="F2F2F2" w:themeColor="background1" w:themeShade="F2"/>
+                          <w:sz w:val="32"/>
+                          <w:szCs w:val="32"/>
+                        </w:rPr>
+                        <w:t xml:space="preserve"> IDIOMAS</w:t>
+                      </w:r>
+                      <w:r>
+                        <w:rPr>
+                          <w:rFonts w:ascii="Franklin Gothic Book" w:hAnsi="Franklin Gothic Book"/>
+                          <w:b/>
+                          <w:color w:val="F2F2F2" w:themeColor="background1" w:themeShade="F2"/>
+                          <w:sz w:val="32"/>
+                          <w:szCs w:val="32"/>
+                        </w:rPr>
+                        <w:t xml:space="preserve"> -</w:t>
+                      </w:r>
+                      <w:r>
+                        <w:rPr>
+                          <w:rFonts w:ascii="Franklin Gothic Book" w:hAnsi="Franklin Gothic Book"/>
+                          <w:b/>
+                          <w:color w:val="F2F2F2" w:themeColor="background1" w:themeShade="F2"/>
+                          <w:sz w:val="32"/>
+                          <w:szCs w:val="32"/>
+                        </w:rPr>
+                        <w:t>---</w:t>
+                      </w:r>
+                      <w:r>
+                        <w:rPr>
+                          <w:rFonts w:ascii="Franklin Gothic Book" w:hAnsi="Franklin Gothic Book"/>
+                          <w:b/>
+                          <w:color w:val="F2F2F2" w:themeColor="background1" w:themeShade="F2"/>
+                          <w:sz w:val="32"/>
+                          <w:szCs w:val="32"/>
+                        </w:rPr>
+                        <w:t>--</w:t>
+                      </w:r>
+                    </w:p>
+                  </w:txbxContent>
+                </v:textbox>
+                <w10:wrap type="square"/>
+              </v:shape>
+            </w:pict>
+          </mc:Fallback>
+        </mc:AlternateContent>
+      </w:r>
+      <w:r>
+        <w:rPr>
+          <w:noProof/>
+        </w:rPr>
+        <mc:AlternateContent>
+          <mc:Choice Requires="wps">
+            <w:drawing>
+              <wp:anchor distT="45720" distB="45720" distL="114300" distR="114300" simplePos="0" relativeHeight="251669504" behindDoc="0" locked="0" layoutInCell="1" allowOverlap="1" wp14:anchorId="04601BFF" wp14:editId="4006B855">
+                <wp:simplePos x="0" y="0"/>
+                <wp:positionH relativeFrom="column">
+                  <wp:posOffset>-628650</wp:posOffset>
+                </wp:positionH>
+                <wp:positionV relativeFrom="paragraph">
+                  <wp:posOffset>10058400</wp:posOffset>
+                </wp:positionV>
+                <wp:extent cx="1562100" cy="1404620"/>
+                <wp:effectExtent l="0" t="0" r="0" b="635"/>
+                <wp:wrapSquare wrapText="bothSides"/>
+                <wp:docPr id="5" name="Cuadro de texto 2"/>
+                <wp:cNvGraphicFramePr>
+                  <a:graphicFrameLocks xmlns:a="http://schemas.openxmlformats.org/drawingml/2006/main"/>
+                </wp:cNvGraphicFramePr>
+                <a:graphic xmlns:a="http://schemas.openxmlformats.org/drawingml/2006/main">
+                  <a:graphicData uri="http://schemas.microsoft.com/office/word/2010/wordprocessingShape">
+                    <wps:wsp>
+                      <wps:cNvSpPr txBox="1">
+                        <a:spLocks noChangeArrowheads="1"/>
+                      </wps:cNvSpPr>
+                      <wps:spPr bwMode="auto">
+                        <a:xfrm>
+                          <a:off x="0" y="0"/>
+                          <a:ext cx="1562100" cy="1404620"/>
+                        </a:xfrm>
+                        <a:prstGeom prst="rect">
+                          <a:avLst/>
+                        </a:prstGeom>
+                        <a:noFill/>
+                        <a:ln w="9525">
+                          <a:noFill/>
+                          <a:miter lim="800000"/>
+                          <a:headEnd/>
+                          <a:tailEnd/>
+                        </a:ln>
+                      </wps:spPr>
+                      <wps:txbx>
+                        <w:txbxContent>
+                          <w:p>
+                            <w:pPr>
+                              <w:rPr>
+                                <w:color w:val="FFFFFF" w:themeColor="background1"/>
+                              </w:rPr>
+                            </w:pPr>
+                            <w:r>
+                              <w:rPr>
+                                <w:color w:val="FFFFFF" w:themeColor="background1"/>
+                              </w:rPr>
+                              <w:t>- inglés</w:t>
+                            </w:r>
+                            <w:r>
+                              <w:rPr>
+                                <w:color w:val="FFFFFF" w:themeColor="background1"/>
+                              </w:rPr>
+                              <w:t>:  intermedio</w:t>
+                            </w:r>
+                          </w:p>
+                        </w:txbxContent>
+                      </wps:txbx>
+                      <wps:bodyPr rot="0" vert="horz" wrap="square" lIns="91440" tIns="45720" rIns="91440" bIns="45720" anchor="t" anchorCtr="0">
+                        <a:spAutoFit/>
+                      </wps:bodyPr>
+                    </wps:wsp>
+                  </a:graphicData>
+                </a:graphic>
+                <wp14:sizeRelH relativeFrom="margin">
+                  <wp14:pctWidth>0</wp14:pctWidth>
+                </wp14:sizeRelH>
+                <wp14:sizeRelV relativeFrom="margin">
+                  <wp14:pctHeight>20000</wp14:pctHeight>
+                </wp14:sizeRelV>
+              </wp:anchor>
+            </w:drawing>
+          </mc:Choice>
+          <mc:Fallback>
+            <w:pict>
+              <v:shape w14:anchorId="04601BFF" id="_x0000_s1028" type="#_x0000_t202" style="position:absolute;margin-left:-49.5pt;margin-top:11in;width:123pt;height:110.6pt;z-index:251669504;visibility:visible;mso-wrap-style:square;mso-width-percent:0;mso-height-percent:200;mso-wrap-distance-left:9pt;mso-wrap-distance-top:3.6pt;mso-wrap-distance-right:9pt;mso-wrap-distance-bottom:3.6pt;mso-position-horizontal:absolute;mso-position-horizontal-relative:text;mso-position-vertical:absolute;mso-position-vertical-relative:text;mso-width-percent:0;mso-height-percent:200;mso-width-relative:margin;mso-height-relative:margin;v-text-anchor:top" o:gfxdata="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" filled="f" stroked="f">
+                <v:textbox style="mso-fit-shape-to-text:t">
+                  <w:txbxContent>
+                    <w:p>
+                      <w:pPr>
+                        <w:rPr>
+                          <w:color w:val="FFFFFF" w:themeColor="background1"/>
+                        </w:rPr>
+                      </w:pPr>
+                      <w:r>
+                        <w:rPr>
+                          <w:color w:val="FFFFFF" w:themeColor="background1"/>
+                        </w:rPr>
+                        <w:t>- inglés</w:t>
+                      </w:r>
+                      <w:r>
+                        <w:rPr>
+                          <w:color w:val="FFFFFF" w:themeColor="background1"/>
+                        </w:rPr>
+                        <w:t>:  intermedio</w:t>
+                      </w:r>
+                    </w:p>
+                  </w:txbxContent>
+                </v:textbox>
+                <w10:wrap type="square"/>
+              </v:shape>
+            </w:pict>
+          </mc:Fallback>
+        </mc:AlternateContent>
+      </w:r>
+      <w:r>
+        <w:rPr>
+          <w:noProof/>
+        </w:rPr>
+        <mc:AlternateContent>
+          <mc:Choice Requires="wps">
+            <w:drawing>
+              <wp:anchor distT="45720" distB="45720" distL="114300" distR="114300" simplePos="0" relativeHeight="251725824" behindDoc="0" locked="0" layoutInCell="1" allowOverlap="1" wp14:anchorId="6EC34D55" wp14:editId="143A8B44">
                 <wp:simplePos x="0" y="0"/>
                 <wp:positionH relativeFrom="margin">
                   <wp:posOffset>-752475</wp:posOffset>
@@ -87,11 +1351,7 @@
           </mc:Choice>
           <mc:Fallback>
             <w:pict>
-              <v:shapetype w14:anchorId="6EC34D55" id="_x0000_t202" coordsize="21600,21600" o:spt="202" path="m,l,21600r21600,l21600,xe">
-                <v:stroke joinstyle="miter"/>
-                <v:path gradientshapeok="t" o:connecttype="rect"/>
-              </v:shapetype>
-              <v:shape id="Cuadro de texto 2" o:spid="_x0000_s1026" type="#_x0000_t202" style="position:absolute;margin-left:-59.25pt;margin-top:181.5pt;width:104.25pt;height:110.6pt;z-index:251725824;visibility:visible;mso-wrap-style:square;mso-width-percent:0;mso-height-percent:200;mso-wrap-distance-left:9pt;mso-wrap-distance-top:3.6pt;mso-wrap-distance-right:9pt;mso-wrap-distance-bottom:3.6pt;mso-position-horizontal:absolute;mso-position-horizontal-relative:margin;mso-position-vertical:absolute;mso-position-vertical-relative:text;mso-width-percent:0;mso-height-percent:200;mso-width-relative:margin;mso-height-relative:margin;v-text-anchor:top" o:gfxdata="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" filled="f" stroked="f">
+              <v:shape w14:anchorId="6EC34D55" id="_x0000_s1029" type="#_x0000_t202" style="position:absolute;margin-left:-59.25pt;margin-top:181.5pt;width:104.25pt;height:110.6pt;z-index:251725824;visibility:visible;mso-wrap-style:square;mso-width-percent:0;mso-height-percent:200;mso-wrap-distance-left:9pt;mso-wrap-distance-top:3.6pt;mso-wrap-distance-right:9pt;mso-wrap-distance-bottom:3.6pt;mso-position-horizontal:absolute;mso-position-horizontal-relative:margin;mso-position-vertical:absolute;mso-position-vertical-relative:text;mso-width-percent:0;mso-height-percent:200;mso-width-relative:margin;mso-height-relative:margin;v-text-anchor:top" o:gfxdata="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" filled="f" stroked="f">
                 <v:textbox style="mso-fit-shape-to-text:t">
                   <w:txbxContent>
                     <w:p>
@@ -128,7 +1388,7 @@
         <mc:AlternateContent>
           <mc:Choice Requires="wps">
             <w:drawing>
-              <wp:anchor distT="45720" distB="45720" distL="114300" distR="114300" simplePos="0" relativeHeight="251723776" behindDoc="0" locked="0" layoutInCell="1" allowOverlap="1" wp14:anchorId="7BB66144" wp14:editId="70AEE7BB">
+              <wp:anchor distT="45720" distB="45720" distL="114300" distR="114300" simplePos="0" relativeHeight="251723776" behindDoc="0" locked="0" layoutInCell="1" allowOverlap="1" wp14:anchorId="7BB66144" wp14:editId="24FD6BF3">
                 <wp:simplePos x="0" y="0"/>
                 <wp:positionH relativeFrom="margin">
                   <wp:posOffset>-752475</wp:posOffset>
@@ -205,7 +1465,7 @@
           </mc:Choice>
           <mc:Fallback>
             <w:pict>
-              <v:shape w14:anchorId="7BB66144" id="_x0000_s1027" type="#_x0000_t202" style="position:absolute;margin-left:-59.25pt;margin-top:165.75pt;width:177.75pt;height:110.6pt;z-index:251723776;visibility:visible;mso-wrap-style:square;mso-width-percent:0;mso-height-percent:200;mso-wrap-distance-left:9pt;mso-wrap-distance-top:3.6pt;mso-wrap-distance-right:9pt;mso-wrap-distance-bottom:3.6pt;mso-position-horizontal:absolute;mso-position-horizontal-relative:margin;mso-position-vertical:absolute;mso-position-vertical-relative:text;mso-width-percent:0;mso-height-percent:200;mso-width-relative:margin;mso-height-relative:margin;v-text-anchor:top" o:gfxdata="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" filled="f" stroked="f">
+              <v:shape w14:anchorId="7BB66144" id="_x0000_s1030" type="#_x0000_t202" style="position:absolute;margin-left:-59.25pt;margin-top:165.75pt;width:177.75pt;height:110.6pt;z-index:251723776;visibility:visible;mso-wrap-style:square;mso-width-percent:0;mso-height-percent:200;mso-wrap-distance-left:9pt;mso-wrap-distance-top:3.6pt;mso-wrap-distance-right:9pt;mso-wrap-distance-bottom:3.6pt;mso-position-horizontal:absolute;mso-position-horizontal-relative:margin;mso-position-vertical:absolute;mso-position-vertical-relative:text;mso-width-percent:0;mso-height-percent:200;mso-width-relative:margin;mso-height-relative:margin;v-text-anchor:top" o:gfxdata="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" filled="f" stroked="f">
                 <v:textbox style="mso-fit-shape-to-text:t">
                   <w:txbxContent>
                     <w:p>
@@ -240,7 +1500,7 @@
           <w:noProof/>
         </w:rPr>
         <w:drawing>
-          <wp:anchor distT="0" distB="0" distL="114300" distR="114300" simplePos="0" relativeHeight="251719680" behindDoc="0" locked="0" layoutInCell="1" allowOverlap="1" wp14:anchorId="03403D4A" wp14:editId="0E1C1DF0">
+          <wp:anchor distT="0" distB="0" distL="114300" distR="114300" simplePos="0" relativeHeight="251719680" behindDoc="0" locked="0" layoutInCell="1" allowOverlap="1" wp14:anchorId="03403D4A" wp14:editId="2922FE41">
             <wp:simplePos x="0" y="0"/>
             <wp:positionH relativeFrom="column">
               <wp:posOffset>-657225</wp:posOffset>
@@ -311,7 +1571,7 @@
         <mc:AlternateContent>
           <mc:Choice Requires="wps">
             <w:drawing>
-              <wp:anchor distT="45720" distB="45720" distL="114300" distR="114300" simplePos="0" relativeHeight="251735040" behindDoc="0" locked="0" layoutInCell="1" allowOverlap="1" wp14:anchorId="5DAB335E" wp14:editId="67B52892">
+              <wp:anchor distT="45720" distB="45720" distL="114300" distR="114300" simplePos="0" relativeHeight="251735040" behindDoc="0" locked="0" layoutInCell="1" allowOverlap="1" wp14:anchorId="5DAB335E" wp14:editId="3E80C733">
                 <wp:simplePos x="0" y="0"/>
                 <wp:positionH relativeFrom="margin">
                   <wp:posOffset>-428625</wp:posOffset>
@@ -394,7 +1654,7 @@
           </mc:Choice>
           <mc:Fallback>
             <w:pict>
-              <v:shape w14:anchorId="5DAB335E" id="_x0000_s1028" type="#_x0000_t202" style="position:absolute;margin-left:-33.75pt;margin-top:147.75pt;width:1in;height:110.6pt;z-index:251735040;visibility:visible;mso-wrap-style:square;mso-width-percent:0;mso-height-percent:200;mso-wrap-distance-left:9pt;mso-wrap-distance-top:3.6pt;mso-wrap-distance-right:9pt;mso-wrap-distance-bottom:3.6pt;mso-position-horizontal:absolute;mso-position-horizontal-relative:margin;mso-position-vertical:absolute;mso-position-vertical-relative:text;mso-width-percent:0;mso-height-percent:200;mso-width-relative:margin;mso-height-relative:margin;v-text-anchor:top" o:gfxdata="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" filled="f" stroked="f">
+              <v:shape w14:anchorId="5DAB335E" id="_x0000_s1031" type="#_x0000_t202" style="position:absolute;margin-left:-33.75pt;margin-top:147.75pt;width:1in;height:110.6pt;z-index:251735040;visibility:visible;mso-wrap-style:square;mso-width-percent:0;mso-height-percent:200;mso-wrap-distance-left:9pt;mso-wrap-distance-top:3.6pt;mso-wrap-distance-right:9pt;mso-wrap-distance-bottom:3.6pt;mso-position-horizontal:absolute;mso-position-horizontal-relative:margin;mso-position-vertical:absolute;mso-position-vertical-relative:text;mso-width-percent:0;mso-height-percent:200;mso-width-relative:margin;mso-height-relative:margin;v-text-anchor:top" o:gfxdata="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" filled="f" stroked="f">
                 <v:textbox style="mso-fit-shape-to-text:t">
                   <w:txbxContent>
                     <w:p>
@@ -435,7 +1695,7 @@
           <w:noProof/>
         </w:rPr>
         <w:drawing>
-          <wp:anchor distT="0" distB="0" distL="114300" distR="114300" simplePos="0" relativeHeight="251718656" behindDoc="0" locked="0" layoutInCell="1" allowOverlap="1" wp14:anchorId="3087D01C" wp14:editId="2BE26592">
+          <wp:anchor distT="0" distB="0" distL="114300" distR="114300" simplePos="0" relativeHeight="251718656" behindDoc="0" locked="0" layoutInCell="1" allowOverlap="1" wp14:anchorId="3087D01C" wp14:editId="6D66C338">
             <wp:simplePos x="0" y="0"/>
             <wp:positionH relativeFrom="margin">
               <wp:posOffset>-715645</wp:posOffset>
@@ -519,7 +1779,7 @@
         <mc:AlternateContent>
           <mc:Choice Requires="wps">
             <w:drawing>
-              <wp:anchor distT="45720" distB="45720" distL="114300" distR="114300" simplePos="0" relativeHeight="251732992" behindDoc="0" locked="0" layoutInCell="1" allowOverlap="1" wp14:anchorId="1D217638" wp14:editId="275F6789">
+              <wp:anchor distT="45720" distB="45720" distL="114300" distR="114300" simplePos="0" relativeHeight="251732992" behindDoc="0" locked="0" layoutInCell="1" allowOverlap="1" wp14:anchorId="1D217638" wp14:editId="1A5C376D">
                 <wp:simplePos x="0" y="0"/>
                 <wp:positionH relativeFrom="margin">
                   <wp:posOffset>-485775</wp:posOffset>
@@ -602,7 +1862,7 @@
           </mc:Choice>
           <mc:Fallback>
             <w:pict>
-              <v:shape w14:anchorId="1D217638" id="_x0000_s1029" type="#_x0000_t202" style="position:absolute;margin-left:-38.25pt;margin-top:106.5pt;width:65.25pt;height:110.6pt;z-index:251732992;visibility:visible;mso-wrap-style:square;mso-width-percent:0;mso-height-percent:200;mso-wrap-distance-left:9pt;mso-wrap-distance-top:3.6pt;mso-wrap-distance-right:9pt;mso-wrap-distance-bottom:3.6pt;mso-position-horizontal:absolute;mso-position-horizontal-relative:margin;mso-position-vertical:absolute;mso-position-vertical-relative:text;mso-width-percent:0;mso-height-percent:200;mso-width-relative:margin;mso-height-relative:margin;v-text-anchor:top" o:gfxdata="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" filled="f" stroked="f">
+              <v:shape w14:anchorId="1D217638" id="_x0000_s1032" type="#_x0000_t202" style="position:absolute;margin-left:-38.25pt;margin-top:106.5pt;width:65.25pt;height:110.6pt;z-index:251732992;visibility:visible;mso-wrap-style:square;mso-width-percent:0;mso-height-percent:200;mso-wrap-distance-left:9pt;mso-wrap-distance-top:3.6pt;mso-wrap-distance-right:9pt;mso-wrap-distance-bottom:3.6pt;mso-position-horizontal:absolute;mso-position-horizontal-relative:margin;mso-position-vertical:absolute;mso-position-vertical-relative:text;mso-width-percent:0;mso-height-percent:200;mso-width-relative:margin;mso-height-relative:margin;v-text-anchor:top" o:gfxdata="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" filled="f" stroked="f">
                 <v:textbox style="mso-fit-shape-to-text:t">
                   <w:txbxContent>
                     <w:p>
@@ -643,7 +1903,7 @@
           <w:noProof/>
         </w:rPr>
         <w:drawing>
-          <wp:anchor distT="0" distB="0" distL="114300" distR="114300" simplePos="0" relativeHeight="251728896" behindDoc="0" locked="0" layoutInCell="1" allowOverlap="1" wp14:anchorId="3913F6EF" wp14:editId="1213AFEA">
+          <wp:anchor distT="0" distB="0" distL="114300" distR="114300" simplePos="0" relativeHeight="251728896" behindDoc="0" locked="0" layoutInCell="1" allowOverlap="1" wp14:anchorId="3913F6EF" wp14:editId="5EC722A5">
             <wp:simplePos x="0" y="0"/>
             <wp:positionH relativeFrom="column">
               <wp:posOffset>-695325</wp:posOffset>
@@ -721,7 +1981,7 @@
         <mc:AlternateContent>
           <mc:Choice Requires="wps">
             <w:drawing>
-              <wp:anchor distT="45720" distB="45720" distL="114300" distR="114300" simplePos="0" relativeHeight="251730944" behindDoc="0" locked="0" layoutInCell="1" allowOverlap="1" wp14:anchorId="0E47330E" wp14:editId="18505FE1">
+              <wp:anchor distT="45720" distB="45720" distL="114300" distR="114300" simplePos="0" relativeHeight="251730944" behindDoc="0" locked="0" layoutInCell="1" allowOverlap="1" wp14:anchorId="0E47330E" wp14:editId="1888E9D0">
                 <wp:simplePos x="0" y="0"/>
                 <wp:positionH relativeFrom="margin">
                   <wp:posOffset>-466725</wp:posOffset>
@@ -804,7 +2064,7 @@
           </mc:Choice>
           <mc:Fallback>
             <w:pict>
-              <v:shape w14:anchorId="0E47330E" id="_x0000_s1030" type="#_x0000_t202" style="position:absolute;margin-left:-36.75pt;margin-top:66.75pt;width:77.25pt;height:110.6pt;z-index:251730944;visibility:visible;mso-wrap-style:square;mso-width-percent:0;mso-height-percent:200;mso-wrap-distance-left:9pt;mso-wrap-distance-top:3.6pt;mso-wrap-distance-right:9pt;mso-wrap-distance-bottom:3.6pt;mso-position-horizontal:absolute;mso-position-horizontal-relative:margin;mso-position-vertical:absolute;mso-position-vertical-relative:text;mso-width-percent:0;mso-height-percent:200;mso-width-relative:margin;mso-height-relative:margin;v-text-anchor:top" o:gfxdata="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" filled="f" stroked="f">
+              <v:shape w14:anchorId="0E47330E" id="_x0000_s1033" type="#_x0000_t202" style="position:absolute;margin-left:-36.75pt;margin-top:66.75pt;width:77.25pt;height:110.6pt;z-index:251730944;visibility:visible;mso-wrap-style:square;mso-width-percent:0;mso-height-percent:200;mso-wrap-distance-left:9pt;mso-wrap-distance-top:3.6pt;mso-wrap-distance-right:9pt;mso-wrap-distance-bottom:3.6pt;mso-position-horizontal:absolute;mso-position-horizontal-relative:margin;mso-position-vertical:absolute;mso-position-vertical-relative:text;mso-width-percent:0;mso-height-percent:200;mso-width-relative:margin;mso-height-relative:margin;v-text-anchor:top" o:gfxdata="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" filled="f" stroked="f">
                 <v:textbox style="mso-fit-shape-to-text:t">
                   <w:txbxContent>
                     <w:p>
@@ -847,7 +2107,7 @@
         <mc:AlternateContent>
           <mc:Choice Requires="wps">
             <w:drawing>
-              <wp:anchor distT="45720" distB="45720" distL="114300" distR="114300" simplePos="0" relativeHeight="251721728" behindDoc="0" locked="0" layoutInCell="1" allowOverlap="1" wp14:anchorId="1517323F" wp14:editId="0AEF1811">
+              <wp:anchor distT="45720" distB="45720" distL="114300" distR="114300" simplePos="0" relativeHeight="251721728" behindDoc="0" locked="0" layoutInCell="1" allowOverlap="1" wp14:anchorId="1517323F" wp14:editId="577E8A2E">
                 <wp:simplePos x="0" y="0"/>
                 <wp:positionH relativeFrom="margin">
                   <wp:posOffset>-771525</wp:posOffset>
@@ -969,7 +2229,7 @@
           </mc:Choice>
           <mc:Fallback>
             <w:pict>
-              <v:shape w14:anchorId="1517323F" id="_x0000_s1031" type="#_x0000_t202" style="position:absolute;margin-left:-60.75pt;margin-top:122.25pt;width:191.25pt;height:110.6pt;z-index:251721728;visibility:visible;mso-wrap-style:square;mso-width-percent:0;mso-height-percent:200;mso-wrap-distance-left:9pt;mso-wrap-distance-top:3.6pt;mso-wrap-distance-right:9pt;mso-wrap-distance-bottom:3.6pt;mso-position-horizontal:absolute;mso-position-horizontal-relative:margin;mso-position-vertical:absolute;mso-position-vertical-relative:text;mso-width-percent:0;mso-height-percent:200;mso-width-relative:margin;mso-height-relative:margin;v-text-anchor:top" o:gfxdata="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" filled="f" stroked="f">
+              <v:shape w14:anchorId="1517323F" id="_x0000_s1034" type="#_x0000_t202" style="position:absolute;margin-left:-60.75pt;margin-top:122.25pt;width:191.25pt;height:110.6pt;z-index:251721728;visibility:visible;mso-wrap-style:square;mso-width-percent:0;mso-height-percent:200;mso-wrap-distance-left:9pt;mso-wrap-distance-top:3.6pt;mso-wrap-distance-right:9pt;mso-wrap-distance-bottom:3.6pt;mso-position-horizontal:absolute;mso-position-horizontal-relative:margin;mso-position-vertical:absolute;mso-position-vertical-relative:text;mso-width-percent:0;mso-height-percent:200;mso-width-relative:margin;mso-height-relative:margin;v-text-anchor:top" o:gfxdata="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" filled="f" stroked="f">
                 <v:textbox style="mso-fit-shape-to-text:t">
                   <w:txbxContent>
                     <w:p>
@@ -1051,7 +2311,7 @@
         <mc:AlternateContent>
           <mc:Choice Requires="wps">
             <w:drawing>
-              <wp:anchor distT="45720" distB="45720" distL="114300" distR="114300" simplePos="0" relativeHeight="251727872" behindDoc="0" locked="0" layoutInCell="1" allowOverlap="1" wp14:anchorId="6ACE60B5" wp14:editId="117AE9DE">
+              <wp:anchor distT="45720" distB="45720" distL="114300" distR="114300" simplePos="0" relativeHeight="251727872" behindDoc="0" locked="0" layoutInCell="1" allowOverlap="1" wp14:anchorId="6ACE60B5" wp14:editId="2C87FAB4">
                 <wp:simplePos x="0" y="0"/>
                 <wp:positionH relativeFrom="margin">
                   <wp:posOffset>-781050</wp:posOffset>
@@ -1132,7 +2392,7 @@
           </mc:Choice>
           <mc:Fallback>
             <w:pict>
-              <v:shape w14:anchorId="6ACE60B5" id="_x0000_s1032" type="#_x0000_t202" style="position:absolute;margin-left:-61.5pt;margin-top:81.75pt;width:209.25pt;height:110.6pt;z-index:251727872;visibility:visible;mso-wrap-style:square;mso-width-percent:0;mso-height-percent:200;mso-wrap-distance-left:9pt;mso-wrap-distance-top:3.6pt;mso-wrap-distance-right:9pt;mso-wrap-distance-bottom:3.6pt;mso-position-horizontal:absolute;mso-position-horizontal-relative:margin;mso-position-vertical:absolute;mso-position-vertical-relative:text;mso-width-percent:0;mso-height-percent:200;mso-width-relative:margin;mso-height-relative:margin;v-text-anchor:top" o:gfxdata="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" filled="f" stroked="f">
+              <v:shape w14:anchorId="6ACE60B5" id="_x0000_s1035" type="#_x0000_t202" style="position:absolute;margin-left:-61.5pt;margin-top:81.75pt;width:209.25pt;height:110.6pt;z-index:251727872;visibility:visible;mso-wrap-style:square;mso-width-percent:0;mso-height-percent:200;mso-wrap-distance-left:9pt;mso-wrap-distance-top:3.6pt;mso-wrap-distance-right:9pt;mso-wrap-distance-bottom:3.6pt;mso-position-horizontal:absolute;mso-position-horizontal-relative:margin;mso-position-vertical:absolute;mso-position-vertical-relative:text;mso-width-percent:0;mso-height-percent:200;mso-width-relative:margin;mso-height-relative:margin;v-text-anchor:top" o:gfxdata="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" filled="f" stroked="f">
                 <v:textbox style="mso-fit-shape-to-text:t">
                   <w:txbxContent>
                     <w:p>
@@ -1173,7 +2433,7 @@
         <mc:AlternateContent>
           <mc:Choice Requires="wps">
             <w:drawing>
-              <wp:anchor distT="45720" distB="45720" distL="114300" distR="114300" simplePos="0" relativeHeight="251671552" behindDoc="0" locked="0" layoutInCell="1" allowOverlap="1" wp14:anchorId="5A27A82C" wp14:editId="116CA130">
+              <wp:anchor distT="45720" distB="45720" distL="114300" distR="114300" simplePos="0" relativeHeight="251671552" behindDoc="0" locked="0" layoutInCell="1" allowOverlap="1" wp14:anchorId="5A27A82C" wp14:editId="7D81AC47">
                 <wp:simplePos x="0" y="0"/>
                 <wp:positionH relativeFrom="column">
                   <wp:posOffset>-514350</wp:posOffset>
@@ -1303,7 +2563,7 @@
           </mc:Choice>
           <mc:Fallback>
             <w:pict>
-              <v:shape w14:anchorId="5A27A82C" id="Cuadro de texto 7" o:spid="_x0000_s1033" type="#_x0000_t202" style="position:absolute;margin-left:-40.5pt;margin-top:206.25pt;width:161.25pt;height:110.6pt;z-index:251671552;visibility:visible;mso-wrap-style:square;mso-width-percent:0;mso-height-percent:200;mso-wrap-distance-left:9pt;mso-wrap-distance-top:3.6pt;mso-wrap-distance-right:9pt;mso-wrap-distance-bottom:3.6pt;mso-position-horizontal:absolute;mso-position-horizontal-relative:text;mso-position-vertical:absolute;mso-position-vertical-relative:text;mso-width-percent:0;mso-height-percent:200;mso-width-relative:margin;mso-height-relative:margin;v-text-anchor:top" o:gfxdata="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" filled="f" stroked="f">
+              <v:shape w14:anchorId="5A27A82C" id="Cuadro de texto 7" o:spid="_x0000_s1036" type="#_x0000_t202" style="position:absolute;margin-left:-40.5pt;margin-top:206.25pt;width:161.25pt;height:110.6pt;z-index:251671552;visibility:visible;mso-wrap-style:square;mso-width-percent:0;mso-height-percent:200;mso-wrap-distance-left:9pt;mso-wrap-distance-top:3.6pt;mso-wrap-distance-right:9pt;mso-wrap-distance-bottom:3.6pt;mso-position-horizontal:absolute;mso-position-horizontal-relative:text;mso-position-vertical:absolute;mso-position-vertical-relative:text;mso-width-percent:0;mso-height-percent:200;mso-width-relative:margin;mso-height-relative:margin;v-text-anchor:top" o:gfxdata="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" filled="f" stroked="f">
                 <v:textbox style="mso-fit-shape-to-text:t">
                   <w:txbxContent>
                     <w:p>
@@ -1376,1180 +2636,6 @@
                           <w:szCs w:val="32"/>
                         </w:rPr>
                         <w:t>---</w:t>
-                      </w:r>
-                    </w:p>
-                  </w:txbxContent>
-                </v:textbox>
-                <w10:wrap type="square"/>
-              </v:shape>
-            </w:pict>
-          </mc:Fallback>
-        </mc:AlternateContent>
-      </w:r>
-      <w:r>
-        <w:rPr>
-          <w:noProof/>
-        </w:rPr>
-        <mc:AlternateContent>
-          <mc:Choice Requires="wps">
-            <w:drawing>
-              <wp:anchor distT="45720" distB="45720" distL="114300" distR="114300" simplePos="0" relativeHeight="251667456" behindDoc="0" locked="0" layoutInCell="1" allowOverlap="1" wp14:anchorId="330FEE26" wp14:editId="0F706B95">
-                <wp:simplePos x="0" y="0"/>
-                <wp:positionH relativeFrom="column">
-                  <wp:posOffset>-571500</wp:posOffset>
-                </wp:positionH>
-                <wp:positionV relativeFrom="paragraph">
-                  <wp:posOffset>9048750</wp:posOffset>
-                </wp:positionV>
-                <wp:extent cx="2047875" cy="1404620"/>
-                <wp:effectExtent l="0" t="0" r="0" b="0"/>
-                <wp:wrapSquare wrapText="bothSides"/>
-                <wp:docPr id="4" name="Cuadro de texto 4"/>
-                <wp:cNvGraphicFramePr>
-                  <a:graphicFrameLocks xmlns:a="http://schemas.openxmlformats.org/drawingml/2006/main"/>
-                </wp:cNvGraphicFramePr>
-                <a:graphic xmlns:a="http://schemas.openxmlformats.org/drawingml/2006/main">
-                  <a:graphicData uri="http://schemas.microsoft.com/office/word/2010/wordprocessingShape">
-                    <wps:wsp>
-                      <wps:cNvSpPr txBox="1">
-                        <a:spLocks noChangeArrowheads="1"/>
-                      </wps:cNvSpPr>
-                      <wps:spPr bwMode="auto">
-                        <a:xfrm>
-                          <a:off x="0" y="0"/>
-                          <a:ext cx="2047875" cy="1404620"/>
-                        </a:xfrm>
-                        <a:prstGeom prst="rect">
-                          <a:avLst/>
-                        </a:prstGeom>
-                        <a:noFill/>
-                        <a:ln w="9525">
-                          <a:noFill/>
-                          <a:miter lim="800000"/>
-                          <a:headEnd/>
-                          <a:tailEnd/>
-                        </a:ln>
-                      </wps:spPr>
-                      <wps:txbx>
-                        <w:txbxContent>
-                          <w:p>
-                            <w:pPr>
-                              <w:jc w:val="center"/>
-                              <w:rPr>
-                                <w:rFonts w:ascii="Franklin Gothic Book" w:hAnsi="Franklin Gothic Book"/>
-                                <w:b/>
-                                <w:color w:val="F2F2F2" w:themeColor="background1" w:themeShade="F2"/>
-                                <w:sz w:val="32"/>
-                                <w:szCs w:val="32"/>
-                              </w:rPr>
-                            </w:pPr>
-                            <w:r>
-                              <w:rPr>
-                                <w:rFonts w:ascii="Franklin Gothic Book" w:hAnsi="Franklin Gothic Book"/>
-                                <w:b/>
-                                <w:color w:val="F2F2F2" w:themeColor="background1" w:themeShade="F2"/>
-                                <w:sz w:val="32"/>
-                                <w:szCs w:val="32"/>
-                              </w:rPr>
-                              <w:t>--</w:t>
-                            </w:r>
-                            <w:r>
-                              <w:rPr>
-                                <w:rFonts w:ascii="Franklin Gothic Book" w:hAnsi="Franklin Gothic Book"/>
-                                <w:b/>
-                                <w:color w:val="F2F2F2" w:themeColor="background1" w:themeShade="F2"/>
-                                <w:sz w:val="32"/>
-                                <w:szCs w:val="32"/>
-                              </w:rPr>
-                              <w:t>----</w:t>
-                            </w:r>
-                            <w:r>
-                              <w:rPr>
-                                <w:rFonts w:ascii="Franklin Gothic Book" w:hAnsi="Franklin Gothic Book"/>
-                                <w:b/>
-                                <w:color w:val="F2F2F2" w:themeColor="background1" w:themeShade="F2"/>
-                                <w:sz w:val="32"/>
-                                <w:szCs w:val="32"/>
-                              </w:rPr>
-                              <w:t>-</w:t>
-                            </w:r>
-                            <w:r>
-                              <w:rPr>
-                                <w:rFonts w:ascii="Franklin Gothic Book" w:hAnsi="Franklin Gothic Book"/>
-                                <w:b/>
-                                <w:color w:val="F2F2F2" w:themeColor="background1" w:themeShade="F2"/>
-                                <w:sz w:val="32"/>
-                                <w:szCs w:val="32"/>
-                              </w:rPr>
-                              <w:t xml:space="preserve"> IDIOMAS</w:t>
-                            </w:r>
-                            <w:r>
-                              <w:rPr>
-                                <w:rFonts w:ascii="Franklin Gothic Book" w:hAnsi="Franklin Gothic Book"/>
-                                <w:b/>
-                                <w:color w:val="F2F2F2" w:themeColor="background1" w:themeShade="F2"/>
-                                <w:sz w:val="32"/>
-                                <w:szCs w:val="32"/>
-                              </w:rPr>
-                              <w:t xml:space="preserve"> -</w:t>
-                            </w:r>
-                            <w:r>
-                              <w:rPr>
-                                <w:rFonts w:ascii="Franklin Gothic Book" w:hAnsi="Franklin Gothic Book"/>
-                                <w:b/>
-                                <w:color w:val="F2F2F2" w:themeColor="background1" w:themeShade="F2"/>
-                                <w:sz w:val="32"/>
-                                <w:szCs w:val="32"/>
-                              </w:rPr>
-                              <w:t>---</w:t>
-                            </w:r>
-                            <w:r>
-                              <w:rPr>
-                                <w:rFonts w:ascii="Franklin Gothic Book" w:hAnsi="Franklin Gothic Book"/>
-                                <w:b/>
-                                <w:color w:val="F2F2F2" w:themeColor="background1" w:themeShade="F2"/>
-                                <w:sz w:val="32"/>
-                                <w:szCs w:val="32"/>
-                              </w:rPr>
-                              <w:t>--</w:t>
-                            </w:r>
-                          </w:p>
-                        </w:txbxContent>
-                      </wps:txbx>
-                      <wps:bodyPr rot="0" vert="horz" wrap="square" lIns="91440" tIns="45720" rIns="91440" bIns="45720" anchor="t" anchorCtr="0">
-                        <a:spAutoFit/>
-                      </wps:bodyPr>
-                    </wps:wsp>
-                  </a:graphicData>
-                </a:graphic>
-                <wp14:sizeRelH relativeFrom="margin">
-                  <wp14:pctWidth>0</wp14:pctWidth>
-                </wp14:sizeRelH>
-                <wp14:sizeRelV relativeFrom="margin">
-                  <wp14:pctHeight>20000</wp14:pctHeight>
-                </wp14:sizeRelV>
-              </wp:anchor>
-            </w:drawing>
-          </mc:Choice>
-          <mc:Fallback>
-            <w:pict>
-              <v:shape w14:anchorId="330FEE26" id="Cuadro de texto 4" o:spid="_x0000_s1034" type="#_x0000_t202" style="position:absolute;margin-left:-45pt;margin-top:712.5pt;width:161.25pt;height:110.6pt;z-index:251667456;visibility:visible;mso-wrap-style:square;mso-width-percent:0;mso-height-percent:200;mso-wrap-distance-left:9pt;mso-wrap-distance-top:3.6pt;mso-wrap-distance-right:9pt;mso-wrap-distance-bottom:3.6pt;mso-position-horizontal:absolute;mso-position-horizontal-relative:text;mso-position-vertical:absolute;mso-position-vertical-relative:text;mso-width-percent:0;mso-height-percent:200;mso-width-relative:margin;mso-height-relative:margin;v-text-anchor:top" o:gfxdata="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" filled="f" stroked="f">
-                <v:textbox style="mso-fit-shape-to-text:t">
-                  <w:txbxContent>
-                    <w:p>
-                      <w:pPr>
-                        <w:jc w:val="center"/>
-                        <w:rPr>
-                          <w:rFonts w:ascii="Franklin Gothic Book" w:hAnsi="Franklin Gothic Book"/>
-                          <w:b/>
-                          <w:color w:val="F2F2F2" w:themeColor="background1" w:themeShade="F2"/>
-                          <w:sz w:val="32"/>
-                          <w:szCs w:val="32"/>
-                        </w:rPr>
-                      </w:pPr>
-                      <w:r>
-                        <w:rPr>
-                          <w:rFonts w:ascii="Franklin Gothic Book" w:hAnsi="Franklin Gothic Book"/>
-                          <w:b/>
-                          <w:color w:val="F2F2F2" w:themeColor="background1" w:themeShade="F2"/>
-                          <w:sz w:val="32"/>
-                          <w:szCs w:val="32"/>
-                        </w:rPr>
-                        <w:t>--</w:t>
-                      </w:r>
-                      <w:r>
-                        <w:rPr>
-                          <w:rFonts w:ascii="Franklin Gothic Book" w:hAnsi="Franklin Gothic Book"/>
-                          <w:b/>
-                          <w:color w:val="F2F2F2" w:themeColor="background1" w:themeShade="F2"/>
-                          <w:sz w:val="32"/>
-                          <w:szCs w:val="32"/>
-                        </w:rPr>
-                        <w:t>----</w:t>
-                      </w:r>
-                      <w:r>
-                        <w:rPr>
-                          <w:rFonts w:ascii="Franklin Gothic Book" w:hAnsi="Franklin Gothic Book"/>
-                          <w:b/>
-                          <w:color w:val="F2F2F2" w:themeColor="background1" w:themeShade="F2"/>
-                          <w:sz w:val="32"/>
-                          <w:szCs w:val="32"/>
-                        </w:rPr>
-                        <w:t>-</w:t>
-                      </w:r>
-                      <w:r>
-                        <w:rPr>
-                          <w:rFonts w:ascii="Franklin Gothic Book" w:hAnsi="Franklin Gothic Book"/>
-                          <w:b/>
-                          <w:color w:val="F2F2F2" w:themeColor="background1" w:themeShade="F2"/>
-                          <w:sz w:val="32"/>
-                          <w:szCs w:val="32"/>
-                        </w:rPr>
-                        <w:t xml:space="preserve"> IDIOMAS</w:t>
-                      </w:r>
-                      <w:r>
-                        <w:rPr>
-                          <w:rFonts w:ascii="Franklin Gothic Book" w:hAnsi="Franklin Gothic Book"/>
-                          <w:b/>
-                          <w:color w:val="F2F2F2" w:themeColor="background1" w:themeShade="F2"/>
-                          <w:sz w:val="32"/>
-                          <w:szCs w:val="32"/>
-                        </w:rPr>
-                        <w:t xml:space="preserve"> -</w:t>
-                      </w:r>
-                      <w:r>
-                        <w:rPr>
-                          <w:rFonts w:ascii="Franklin Gothic Book" w:hAnsi="Franklin Gothic Book"/>
-                          <w:b/>
-                          <w:color w:val="F2F2F2" w:themeColor="background1" w:themeShade="F2"/>
-                          <w:sz w:val="32"/>
-                          <w:szCs w:val="32"/>
-                        </w:rPr>
-                        <w:t>---</w:t>
-                      </w:r>
-                      <w:r>
-                        <w:rPr>
-                          <w:rFonts w:ascii="Franklin Gothic Book" w:hAnsi="Franklin Gothic Book"/>
-                          <w:b/>
-                          <w:color w:val="F2F2F2" w:themeColor="background1" w:themeShade="F2"/>
-                          <w:sz w:val="32"/>
-                          <w:szCs w:val="32"/>
-                        </w:rPr>
-                        <w:t>--</w:t>
-                      </w:r>
-                    </w:p>
-                  </w:txbxContent>
-                </v:textbox>
-                <w10:wrap type="square"/>
-              </v:shape>
-            </w:pict>
-          </mc:Fallback>
-        </mc:AlternateContent>
-      </w:r>
-      <w:r>
-        <w:rPr>
-          <w:noProof/>
-        </w:rPr>
-        <mc:AlternateContent>
-          <mc:Choice Requires="wps">
-            <w:drawing>
-              <wp:anchor distT="45720" distB="45720" distL="114300" distR="114300" simplePos="0" relativeHeight="251669504" behindDoc="0" locked="0" layoutInCell="1" allowOverlap="1" wp14:anchorId="04601BFF" wp14:editId="66DBEEFF">
-                <wp:simplePos x="0" y="0"/>
-                <wp:positionH relativeFrom="column">
-                  <wp:posOffset>-714375</wp:posOffset>
-                </wp:positionH>
-                <wp:positionV relativeFrom="paragraph">
-                  <wp:posOffset>9391650</wp:posOffset>
-                </wp:positionV>
-                <wp:extent cx="1562100" cy="1404620"/>
-                <wp:effectExtent l="0" t="0" r="0" b="635"/>
-                <wp:wrapSquare wrapText="bothSides"/>
-                <wp:docPr id="5" name="Cuadro de texto 2"/>
-                <wp:cNvGraphicFramePr>
-                  <a:graphicFrameLocks xmlns:a="http://schemas.openxmlformats.org/drawingml/2006/main"/>
-                </wp:cNvGraphicFramePr>
-                <a:graphic xmlns:a="http://schemas.openxmlformats.org/drawingml/2006/main">
-                  <a:graphicData uri="http://schemas.microsoft.com/office/word/2010/wordprocessingShape">
-                    <wps:wsp>
-                      <wps:cNvSpPr txBox="1">
-                        <a:spLocks noChangeArrowheads="1"/>
-                      </wps:cNvSpPr>
-                      <wps:spPr bwMode="auto">
-                        <a:xfrm>
-                          <a:off x="0" y="0"/>
-                          <a:ext cx="1562100" cy="1404620"/>
-                        </a:xfrm>
-                        <a:prstGeom prst="rect">
-                          <a:avLst/>
-                        </a:prstGeom>
-                        <a:noFill/>
-                        <a:ln w="9525">
-                          <a:noFill/>
-                          <a:miter lim="800000"/>
-                          <a:headEnd/>
-                          <a:tailEnd/>
-                        </a:ln>
-                      </wps:spPr>
-                      <wps:txbx>
-                        <w:txbxContent>
-                          <w:p>
-                            <w:pPr>
-                              <w:rPr>
-                                <w:color w:val="FFFFFF" w:themeColor="background1"/>
-                              </w:rPr>
-                            </w:pPr>
-                            <w:r>
-                              <w:rPr>
-                                <w:color w:val="FFFFFF" w:themeColor="background1"/>
-                              </w:rPr>
-                              <w:t>- inglés</w:t>
-                            </w:r>
-                            <w:r>
-                              <w:rPr>
-                                <w:color w:val="FFFFFF" w:themeColor="background1"/>
-                              </w:rPr>
-                              <w:t>:  intermedio</w:t>
-                            </w:r>
-                          </w:p>
-                        </w:txbxContent>
-                      </wps:txbx>
-                      <wps:bodyPr rot="0" vert="horz" wrap="square" lIns="91440" tIns="45720" rIns="91440" bIns="45720" anchor="t" anchorCtr="0">
-                        <a:spAutoFit/>
-                      </wps:bodyPr>
-                    </wps:wsp>
-                  </a:graphicData>
-                </a:graphic>
-                <wp14:sizeRelH relativeFrom="margin">
-                  <wp14:pctWidth>0</wp14:pctWidth>
-                </wp14:sizeRelH>
-                <wp14:sizeRelV relativeFrom="margin">
-                  <wp14:pctHeight>20000</wp14:pctHeight>
-                </wp14:sizeRelV>
-              </wp:anchor>
-            </w:drawing>
-          </mc:Choice>
-          <mc:Fallback>
-            <w:pict>
-              <v:shape w14:anchorId="04601BFF" id="_x0000_s1035" type="#_x0000_t202" style="position:absolute;margin-left:-56.25pt;margin-top:739.5pt;width:123pt;height:110.6pt;z-index:251669504;visibility:visible;mso-wrap-style:square;mso-width-percent:0;mso-height-percent:200;mso-wrap-distance-left:9pt;mso-wrap-distance-top:3.6pt;mso-wrap-distance-right:9pt;mso-wrap-distance-bottom:3.6pt;mso-position-horizontal:absolute;mso-position-horizontal-relative:text;mso-position-vertical:absolute;mso-position-vertical-relative:text;mso-width-percent:0;mso-height-percent:200;mso-width-relative:margin;mso-height-relative:margin;v-text-anchor:top" o:gfxdata="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" filled="f" stroked="f">
-                <v:textbox style="mso-fit-shape-to-text:t">
-                  <w:txbxContent>
-                    <w:p>
-                      <w:pPr>
-                        <w:rPr>
-                          <w:color w:val="FFFFFF" w:themeColor="background1"/>
-                        </w:rPr>
-                      </w:pPr>
-                      <w:r>
-                        <w:rPr>
-                          <w:color w:val="FFFFFF" w:themeColor="background1"/>
-                        </w:rPr>
-                        <w:t>- inglés</w:t>
-                      </w:r>
-                      <w:r>
-                        <w:rPr>
-                          <w:color w:val="FFFFFF" w:themeColor="background1"/>
-                        </w:rPr>
-                        <w:t>:  intermedio</w:t>
-                      </w:r>
-                    </w:p>
-                  </w:txbxContent>
-                </v:textbox>
-                <w10:wrap type="square"/>
-              </v:shape>
-            </w:pict>
-          </mc:Fallback>
-        </mc:AlternateContent>
-      </w:r>
-      <w:r>
-        <w:rPr>
-          <w:noProof/>
-        </w:rPr>
-        <mc:AlternateContent>
-          <mc:Choice Requires="wps">
-            <w:drawing>
-              <wp:anchor distT="45720" distB="45720" distL="114300" distR="114300" simplePos="0" relativeHeight="251665408" behindDoc="0" locked="0" layoutInCell="1" allowOverlap="1" wp14:anchorId="0F723BCB" wp14:editId="1E6C8B80">
-                <wp:simplePos x="0" y="0"/>
-                <wp:positionH relativeFrom="column">
-                  <wp:posOffset>-704850</wp:posOffset>
-                </wp:positionH>
-                <wp:positionV relativeFrom="paragraph">
-                  <wp:posOffset>5057775</wp:posOffset>
-                </wp:positionV>
-                <wp:extent cx="2562225" cy="3981450"/>
-                <wp:effectExtent l="0" t="0" r="0" b="0"/>
-                <wp:wrapSquare wrapText="bothSides"/>
-                <wp:docPr id="3" name="Cuadro de texto 2"/>
-                <wp:cNvGraphicFramePr>
-                  <a:graphicFrameLocks xmlns:a="http://schemas.openxmlformats.org/drawingml/2006/main"/>
-                </wp:cNvGraphicFramePr>
-                <a:graphic xmlns:a="http://schemas.openxmlformats.org/drawingml/2006/main">
-                  <a:graphicData uri="http://schemas.microsoft.com/office/word/2010/wordprocessingShape">
-                    <wps:wsp>
-                      <wps:cNvSpPr txBox="1">
-                        <a:spLocks noChangeArrowheads="1"/>
-                      </wps:cNvSpPr>
-                      <wps:spPr bwMode="auto">
-                        <a:xfrm>
-                          <a:off x="0" y="0"/>
-                          <a:ext cx="2562225" cy="3981450"/>
-                        </a:xfrm>
-                        <a:prstGeom prst="rect">
-                          <a:avLst/>
-                        </a:prstGeom>
-                        <a:noFill/>
-                        <a:ln w="9525">
-                          <a:noFill/>
-                          <a:miter lim="800000"/>
-                          <a:headEnd/>
-                          <a:tailEnd/>
-                        </a:ln>
-                      </wps:spPr>
-                      <wps:txbx>
-                        <w:txbxContent>
-                          <w:p>
-                            <w:pPr>
-                              <w:rPr>
-                                <w:b/>
-                                <w:color w:val="FFFFFF" w:themeColor="background1"/>
-                              </w:rPr>
-                            </w:pPr>
-                            <w:r>
-                              <w:rPr>
-                                <w:b/>
-                                <w:color w:val="FFFFFF" w:themeColor="background1"/>
-                              </w:rPr>
-                              <w:t>LENGUAJES DE PROGRAMACION</w:t>
-                            </w:r>
-                          </w:p>
-                          <w:p>
-                            <w:pPr>
-                              <w:rPr>
-                                <w:color w:val="FFFFFF" w:themeColor="background1"/>
-                              </w:rPr>
-                            </w:pPr>
-                            <w:r>
-                              <w:rPr>
-                                <w:color w:val="FFFFFF" w:themeColor="background1"/>
-                              </w:rPr>
-                              <w:t xml:space="preserve">- </w:t>
-                            </w:r>
-                            <w:r>
-                              <w:rPr>
-                                <w:color w:val="FFFFFF" w:themeColor="background1"/>
-                              </w:rPr>
-                              <w:t>Python</w:t>
-                            </w:r>
-                          </w:p>
-                          <w:p>
-                            <w:pPr>
-                              <w:rPr>
-                                <w:color w:val="FFFFFF" w:themeColor="background1"/>
-                              </w:rPr>
-                            </w:pPr>
-                            <w:r>
-                              <w:rPr>
-                                <w:color w:val="FFFFFF" w:themeColor="background1"/>
-                              </w:rPr>
-                              <w:t xml:space="preserve">- </w:t>
-                            </w:r>
-                            <w:r>
-                              <w:rPr>
-                                <w:color w:val="FFFFFF" w:themeColor="background1"/>
-                              </w:rPr>
-                              <w:t>JavaScript</w:t>
-                            </w:r>
-                          </w:p>
-                          <w:p>
-                            <w:pPr>
-                              <w:rPr>
-                                <w:color w:val="FFFFFF" w:themeColor="background1"/>
-                              </w:rPr>
-                            </w:pPr>
-                            <w:r>
-                              <w:rPr>
-                                <w:color w:val="FFFFFF" w:themeColor="background1"/>
-                              </w:rPr>
-                              <w:t xml:space="preserve">- </w:t>
-                            </w:r>
-                            <w:r>
-                              <w:rPr>
-                                <w:color w:val="FFFFFF" w:themeColor="background1"/>
-                              </w:rPr>
-                              <w:t>PHP</w:t>
-                            </w:r>
-                          </w:p>
-                          <w:p>
-                            <w:pPr>
-                              <w:rPr>
-                                <w:color w:val="FFFFFF" w:themeColor="background1"/>
-                              </w:rPr>
-                            </w:pPr>
-                          </w:p>
-                          <w:p>
-                            <w:pPr>
-                              <w:rPr>
-                                <w:b/>
-                                <w:color w:val="FFFFFF" w:themeColor="background1"/>
-                              </w:rPr>
-                            </w:pPr>
-                            <w:r>
-                              <w:rPr>
-                                <w:b/>
-                                <w:color w:val="FFFFFF" w:themeColor="background1"/>
-                              </w:rPr>
-                              <w:t>DESARROLLO WEB</w:t>
-                            </w:r>
-                          </w:p>
-                          <w:p>
-                            <w:pPr>
-                              <w:rPr>
-                                <w:color w:val="FFFFFF" w:themeColor="background1"/>
-                              </w:rPr>
-                            </w:pPr>
-                            <w:r>
-                              <w:rPr>
-                                <w:color w:val="FFFFFF" w:themeColor="background1"/>
-                              </w:rPr>
-                              <w:t xml:space="preserve">- </w:t>
-                            </w:r>
-                            <w:r>
-                              <w:rPr>
-                                <w:color w:val="FFFFFF" w:themeColor="background1"/>
-                              </w:rPr>
-                              <w:t>HTML</w:t>
-                            </w:r>
-                            <w:r>
-                              <w:rPr>
-                                <w:color w:val="FFFFFF" w:themeColor="background1"/>
-                              </w:rPr>
-                              <w:t>5</w:t>
-                            </w:r>
-                          </w:p>
-                          <w:p>
-                            <w:pPr>
-                              <w:rPr>
-                                <w:color w:val="FFFFFF" w:themeColor="background1"/>
-                              </w:rPr>
-                            </w:pPr>
-                            <w:r>
-                              <w:rPr>
-                                <w:color w:val="FFFFFF" w:themeColor="background1"/>
-                              </w:rPr>
-                              <w:t xml:space="preserve">- </w:t>
-                            </w:r>
-                            <w:r>
-                              <w:rPr>
-                                <w:color w:val="FFFFFF" w:themeColor="background1"/>
-                              </w:rPr>
-                              <w:t>CSS</w:t>
-                            </w:r>
-                            <w:r>
-                              <w:rPr>
-                                <w:color w:val="FFFFFF" w:themeColor="background1"/>
-                              </w:rPr>
-                              <w:t>3</w:t>
-                            </w:r>
-                          </w:p>
-                          <w:p>
-                            <w:pPr>
-                              <w:rPr>
-                                <w:color w:val="FFFFFF" w:themeColor="background1"/>
-                              </w:rPr>
-                            </w:pPr>
-                            <w:r>
-                              <w:rPr>
-                                <w:color w:val="FFFFFF" w:themeColor="background1"/>
-                              </w:rPr>
-                              <w:t xml:space="preserve">- </w:t>
-                            </w:r>
-                            <w:r>
-                              <w:rPr>
-                                <w:color w:val="FFFFFF" w:themeColor="background1"/>
-                              </w:rPr>
-                              <w:t>TypeScript</w:t>
-                            </w:r>
-                          </w:p>
-                          <w:p>
-                            <w:pPr>
-                              <w:rPr>
-                                <w:color w:val="FFFFFF" w:themeColor="background1"/>
-                              </w:rPr>
-                            </w:pPr>
-                            <w:r>
-                              <w:rPr>
-                                <w:color w:val="FFFFFF" w:themeColor="background1"/>
-                              </w:rPr>
-                              <w:t xml:space="preserve">- </w:t>
-                            </w:r>
-                            <w:r>
-                              <w:rPr>
-                                <w:color w:val="FFFFFF" w:themeColor="background1"/>
-                              </w:rPr>
-                              <w:t>Node.js</w:t>
-                            </w:r>
-                          </w:p>
-                          <w:p>
-                            <w:pPr>
-                              <w:rPr>
-                                <w:color w:val="FFFFFF" w:themeColor="background1"/>
-                              </w:rPr>
-                            </w:pPr>
-                            <w:r>
-                              <w:rPr>
-                                <w:color w:val="FFFFFF" w:themeColor="background1"/>
-                              </w:rPr>
-                              <w:t xml:space="preserve">- </w:t>
-                            </w:r>
-                            <w:r>
-                              <w:rPr>
-                                <w:color w:val="FFFFFF" w:themeColor="background1"/>
-                              </w:rPr>
-                              <w:t>Angular 7</w:t>
-                            </w:r>
-                          </w:p>
-                          <w:p>
-                            <w:pPr>
-                              <w:rPr>
-                                <w:color w:val="FFFFFF" w:themeColor="background1"/>
-                              </w:rPr>
-                            </w:pPr>
-                            <w:r>
-                              <w:rPr>
-                                <w:color w:val="FFFFFF" w:themeColor="background1"/>
-                              </w:rPr>
-                              <w:t xml:space="preserve">- </w:t>
-                            </w:r>
-                            <w:r>
-                              <w:rPr>
-                                <w:color w:val="FFFFFF" w:themeColor="background1"/>
-                              </w:rPr>
-                              <w:t>Ionic 3</w:t>
-                            </w:r>
-                          </w:p>
-                          <w:p>
-                            <w:pPr>
-                              <w:rPr>
-                                <w:color w:val="FFFFFF" w:themeColor="background1"/>
-                              </w:rPr>
-                            </w:pPr>
-                            <w:r>
-                              <w:rPr>
-                                <w:color w:val="FFFFFF" w:themeColor="background1"/>
-                              </w:rPr>
-                              <w:t xml:space="preserve">- </w:t>
-                            </w:r>
-                            <w:r>
-                              <w:rPr>
-                                <w:color w:val="FFFFFF" w:themeColor="background1"/>
-                              </w:rPr>
-                              <w:t>Bootstrap</w:t>
-                            </w:r>
-                          </w:p>
-                          <w:p>
-                            <w:pPr>
-                              <w:rPr>
-                                <w:color w:val="FFFFFF" w:themeColor="background1"/>
-                              </w:rPr>
-                            </w:pPr>
-                          </w:p>
-                          <w:p>
-                            <w:pPr>
-                              <w:rPr>
-                                <w:b/>
-                                <w:color w:val="FFFFFF" w:themeColor="background1"/>
-                              </w:rPr>
-                            </w:pPr>
-                            <w:r>
-                              <w:rPr>
-                                <w:b/>
-                                <w:color w:val="FFFFFF" w:themeColor="background1"/>
-                              </w:rPr>
-                              <w:t>SISTEMAS OPERATIVOS</w:t>
-                            </w:r>
-                          </w:p>
-                          <w:p>
-                            <w:pPr>
-                              <w:rPr>
-                                <w:color w:val="FFFFFF" w:themeColor="background1"/>
-                              </w:rPr>
-                            </w:pPr>
-                            <w:r>
-                              <w:rPr>
-                                <w:color w:val="FFFFFF" w:themeColor="background1"/>
-                              </w:rPr>
-                              <w:t xml:space="preserve">- </w:t>
-                            </w:r>
-                            <w:r>
-                              <w:rPr>
-                                <w:color w:val="FFFFFF" w:themeColor="background1"/>
-                              </w:rPr>
-                              <w:t>Windows</w:t>
-                            </w:r>
-                          </w:p>
-                          <w:p>
-                            <w:pPr>
-                              <w:rPr>
-                                <w:color w:val="FFFFFF" w:themeColor="background1"/>
-                              </w:rPr>
-                            </w:pPr>
-                            <w:r>
-                              <w:rPr>
-                                <w:color w:val="FFFFFF" w:themeColor="background1"/>
-                              </w:rPr>
-                              <w:t xml:space="preserve">- </w:t>
-                            </w:r>
-                            <w:r>
-                              <w:rPr>
-                                <w:color w:val="FFFFFF" w:themeColor="background1"/>
-                              </w:rPr>
-                              <w:t>Linux/Ubuntu</w:t>
-                            </w:r>
-                          </w:p>
-                          <w:p>
-                            <w:pPr>
-                              <w:rPr>
-                                <w:color w:val="FFFFFF" w:themeColor="background1"/>
-                              </w:rPr>
-                            </w:pPr>
-                          </w:p>
-                          <w:p>
-                            <w:pPr>
-                              <w:rPr>
-                                <w:b/>
-                                <w:color w:val="FFFFFF" w:themeColor="background1"/>
-                              </w:rPr>
-                            </w:pPr>
-                            <w:r>
-                              <w:rPr>
-                                <w:b/>
-                                <w:color w:val="FFFFFF" w:themeColor="background1"/>
-                              </w:rPr>
-                              <w:t>BASES DE DATOS</w:t>
-                            </w:r>
-                          </w:p>
-                          <w:p>
-                            <w:pPr>
-                              <w:rPr>
-                                <w:color w:val="FFFFFF" w:themeColor="background1"/>
-                              </w:rPr>
-                            </w:pPr>
-                            <w:r>
-                              <w:rPr>
-                                <w:color w:val="FFFFFF" w:themeColor="background1"/>
-                              </w:rPr>
-                              <w:t xml:space="preserve">- </w:t>
-                            </w:r>
-                            <w:r>
-                              <w:rPr>
-                                <w:color w:val="FFFFFF" w:themeColor="background1"/>
-                              </w:rPr>
-                              <w:t>MySQL</w:t>
-                            </w:r>
-                          </w:p>
-                          <w:p>
-                            <w:pPr>
-                              <w:rPr>
-                                <w:color w:val="FFFFFF" w:themeColor="background1"/>
-                              </w:rPr>
-                            </w:pPr>
-                            <w:r>
-                              <w:rPr>
-                                <w:color w:val="FFFFFF" w:themeColor="background1"/>
-                              </w:rPr>
-                              <w:t xml:space="preserve">- </w:t>
-                            </w:r>
-                            <w:r>
-                              <w:rPr>
-                                <w:color w:val="FFFFFF" w:themeColor="background1"/>
-                              </w:rPr>
-                              <w:t>Oracle</w:t>
-                            </w:r>
-                          </w:p>
-                          <w:p>
-                            <w:pPr>
-                              <w:rPr>
-                                <w:color w:val="FFFFFF" w:themeColor="background1"/>
-                              </w:rPr>
-                            </w:pPr>
-                            <w:r>
-                              <w:rPr>
-                                <w:color w:val="FFFFFF" w:themeColor="background1"/>
-                              </w:rPr>
-                              <w:t>SQLite</w:t>
-                            </w:r>
-                          </w:p>
-                        </w:txbxContent>
-                      </wps:txbx>
-                      <wps:bodyPr rot="0" vert="horz" wrap="square" lIns="91440" tIns="45720" rIns="91440" bIns="45720" anchor="t" anchorCtr="0">
-                        <a:noAutofit/>
-                      </wps:bodyPr>
-                    </wps:wsp>
-                  </a:graphicData>
-                </a:graphic>
-                <wp14:sizeRelH relativeFrom="margin">
-                  <wp14:pctWidth>0</wp14:pctWidth>
-                </wp14:sizeRelH>
-                <wp14:sizeRelV relativeFrom="margin">
-                  <wp14:pctHeight>0</wp14:pctHeight>
-                </wp14:sizeRelV>
-              </wp:anchor>
-            </w:drawing>
-          </mc:Choice>
-          <mc:Fallback>
-            <w:pict>
-              <v:shape w14:anchorId="0F723BCB" id="_x0000_s1036" type="#_x0000_t202" style="position:absolute;margin-left:-55.5pt;margin-top:398.25pt;width:201.75pt;height:313.5pt;z-index:251665408;visibility:visible;mso-wrap-style:square;mso-width-percent:0;mso-height-percent:0;mso-wrap-distance-left:9pt;mso-wrap-distance-top:3.6pt;mso-wrap-distance-right:9pt;mso-wrap-distance-bottom:3.6pt;mso-position-horizontal:absolute;mso-position-horizontal-relative:text;mso-position-vertical:absolute;mso-position-vertical-relative:text;mso-width-percent:0;mso-height-percent:0;mso-width-relative:margin;mso-height-relative:margin;v-text-anchor:top" o:gfxdata="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" filled="f" stroked="f">
-                <v:textbox>
-                  <w:txbxContent>
-                    <w:p>
-                      <w:pPr>
-                        <w:rPr>
-                          <w:b/>
-                          <w:color w:val="FFFFFF" w:themeColor="background1"/>
-                        </w:rPr>
-                      </w:pPr>
-                      <w:r>
-                        <w:rPr>
-                          <w:b/>
-                          <w:color w:val="FFFFFF" w:themeColor="background1"/>
-                        </w:rPr>
-                        <w:t>LENGUAJES DE PROGRAMACION</w:t>
-                      </w:r>
-                    </w:p>
-                    <w:p>
-                      <w:pPr>
-                        <w:rPr>
-                          <w:color w:val="FFFFFF" w:themeColor="background1"/>
-                        </w:rPr>
-                      </w:pPr>
-                      <w:r>
-                        <w:rPr>
-                          <w:color w:val="FFFFFF" w:themeColor="background1"/>
-                        </w:rPr>
-                        <w:t xml:space="preserve">- </w:t>
-                      </w:r>
-                      <w:r>
-                        <w:rPr>
-                          <w:color w:val="FFFFFF" w:themeColor="background1"/>
-                        </w:rPr>
-                        <w:t>Python</w:t>
-                      </w:r>
-                    </w:p>
-                    <w:p>
-                      <w:pPr>
-                        <w:rPr>
-                          <w:color w:val="FFFFFF" w:themeColor="background1"/>
-                        </w:rPr>
-                      </w:pPr>
-                      <w:r>
-                        <w:rPr>
-                          <w:color w:val="FFFFFF" w:themeColor="background1"/>
-                        </w:rPr>
-                        <w:t xml:space="preserve">- </w:t>
-                      </w:r>
-                      <w:r>
-                        <w:rPr>
-                          <w:color w:val="FFFFFF" w:themeColor="background1"/>
-                        </w:rPr>
-                        <w:t>JavaScript</w:t>
-                      </w:r>
-                    </w:p>
-                    <w:p>
-                      <w:pPr>
-                        <w:rPr>
-                          <w:color w:val="FFFFFF" w:themeColor="background1"/>
-                        </w:rPr>
-                      </w:pPr>
-                      <w:r>
-                        <w:rPr>
-                          <w:color w:val="FFFFFF" w:themeColor="background1"/>
-                        </w:rPr>
-                        <w:t xml:space="preserve">- </w:t>
-                      </w:r>
-                      <w:r>
-                        <w:rPr>
-                          <w:color w:val="FFFFFF" w:themeColor="background1"/>
-                        </w:rPr>
-                        <w:t>PHP</w:t>
-                      </w:r>
-                    </w:p>
-                    <w:p>
-                      <w:pPr>
-                        <w:rPr>
-                          <w:color w:val="FFFFFF" w:themeColor="background1"/>
-                        </w:rPr>
-                      </w:pPr>
-                    </w:p>
-                    <w:p>
-                      <w:pPr>
-                        <w:rPr>
-                          <w:b/>
-                          <w:color w:val="FFFFFF" w:themeColor="background1"/>
-                        </w:rPr>
-                      </w:pPr>
-                      <w:r>
-                        <w:rPr>
-                          <w:b/>
-                          <w:color w:val="FFFFFF" w:themeColor="background1"/>
-                        </w:rPr>
-                        <w:t>DESARROLLO WEB</w:t>
-                      </w:r>
-                    </w:p>
-                    <w:p>
-                      <w:pPr>
-                        <w:rPr>
-                          <w:color w:val="FFFFFF" w:themeColor="background1"/>
-                        </w:rPr>
-                      </w:pPr>
-                      <w:r>
-                        <w:rPr>
-                          <w:color w:val="FFFFFF" w:themeColor="background1"/>
-                        </w:rPr>
-                        <w:t xml:space="preserve">- </w:t>
-                      </w:r>
-                      <w:r>
-                        <w:rPr>
-                          <w:color w:val="FFFFFF" w:themeColor="background1"/>
-                        </w:rPr>
-                        <w:t>HTML</w:t>
-                      </w:r>
-                      <w:r>
-                        <w:rPr>
-                          <w:color w:val="FFFFFF" w:themeColor="background1"/>
-                        </w:rPr>
-                        <w:t>5</w:t>
-                      </w:r>
-                    </w:p>
-                    <w:p>
-                      <w:pPr>
-                        <w:rPr>
-                          <w:color w:val="FFFFFF" w:themeColor="background1"/>
-                        </w:rPr>
-                      </w:pPr>
-                      <w:r>
-                        <w:rPr>
-                          <w:color w:val="FFFFFF" w:themeColor="background1"/>
-                        </w:rPr>
-                        <w:t xml:space="preserve">- </w:t>
-                      </w:r>
-                      <w:r>
-                        <w:rPr>
-                          <w:color w:val="FFFFFF" w:themeColor="background1"/>
-                        </w:rPr>
-                        <w:t>CSS</w:t>
-                      </w:r>
-                      <w:r>
-                        <w:rPr>
-                          <w:color w:val="FFFFFF" w:themeColor="background1"/>
-                        </w:rPr>
-                        <w:t>3</w:t>
-                      </w:r>
-                    </w:p>
-                    <w:p>
-                      <w:pPr>
-                        <w:rPr>
-                          <w:color w:val="FFFFFF" w:themeColor="background1"/>
-                        </w:rPr>
-                      </w:pPr>
-                      <w:r>
-                        <w:rPr>
-                          <w:color w:val="FFFFFF" w:themeColor="background1"/>
-                        </w:rPr>
-                        <w:t xml:space="preserve">- </w:t>
-                      </w:r>
-                      <w:r>
-                        <w:rPr>
-                          <w:color w:val="FFFFFF" w:themeColor="background1"/>
-                        </w:rPr>
-                        <w:t>TypeScript</w:t>
-                      </w:r>
-                    </w:p>
-                    <w:p>
-                      <w:pPr>
-                        <w:rPr>
-                          <w:color w:val="FFFFFF" w:themeColor="background1"/>
-                        </w:rPr>
-                      </w:pPr>
-                      <w:r>
-                        <w:rPr>
-                          <w:color w:val="FFFFFF" w:themeColor="background1"/>
-                        </w:rPr>
-                        <w:t xml:space="preserve">- </w:t>
-                      </w:r>
-                      <w:r>
-                        <w:rPr>
-                          <w:color w:val="FFFFFF" w:themeColor="background1"/>
-                        </w:rPr>
-                        <w:t>Node.js</w:t>
-                      </w:r>
-                    </w:p>
-                    <w:p>
-                      <w:pPr>
-                        <w:rPr>
-                          <w:color w:val="FFFFFF" w:themeColor="background1"/>
-                        </w:rPr>
-                      </w:pPr>
-                      <w:r>
-                        <w:rPr>
-                          <w:color w:val="FFFFFF" w:themeColor="background1"/>
-                        </w:rPr>
-                        <w:t xml:space="preserve">- </w:t>
-                      </w:r>
-                      <w:r>
-                        <w:rPr>
-                          <w:color w:val="FFFFFF" w:themeColor="background1"/>
-                        </w:rPr>
-                        <w:t>Angular 7</w:t>
-                      </w:r>
-                    </w:p>
-                    <w:p>
-                      <w:pPr>
-                        <w:rPr>
-                          <w:color w:val="FFFFFF" w:themeColor="background1"/>
-                        </w:rPr>
-                      </w:pPr>
-                      <w:r>
-                        <w:rPr>
-                          <w:color w:val="FFFFFF" w:themeColor="background1"/>
-                        </w:rPr>
-                        <w:t xml:space="preserve">- </w:t>
-                      </w:r>
-                      <w:r>
-                        <w:rPr>
-                          <w:color w:val="FFFFFF" w:themeColor="background1"/>
-                        </w:rPr>
-                        <w:t>Ionic 3</w:t>
-                      </w:r>
-                    </w:p>
-                    <w:p>
-                      <w:pPr>
-                        <w:rPr>
-                          <w:color w:val="FFFFFF" w:themeColor="background1"/>
-                        </w:rPr>
-                      </w:pPr>
-                      <w:r>
-                        <w:rPr>
-                          <w:color w:val="FFFFFF" w:themeColor="background1"/>
-                        </w:rPr>
-                        <w:t xml:space="preserve">- </w:t>
-                      </w:r>
-                      <w:r>
-                        <w:rPr>
-                          <w:color w:val="FFFFFF" w:themeColor="background1"/>
-                        </w:rPr>
-                        <w:t>Bootstrap</w:t>
-                      </w:r>
-                    </w:p>
-                    <w:p>
-                      <w:pPr>
-                        <w:rPr>
-                          <w:color w:val="FFFFFF" w:themeColor="background1"/>
-                        </w:rPr>
-                      </w:pPr>
-                    </w:p>
-                    <w:p>
-                      <w:pPr>
-                        <w:rPr>
-                          <w:b/>
-                          <w:color w:val="FFFFFF" w:themeColor="background1"/>
-                        </w:rPr>
-                      </w:pPr>
-                      <w:r>
-                        <w:rPr>
-                          <w:b/>
-                          <w:color w:val="FFFFFF" w:themeColor="background1"/>
-                        </w:rPr>
-                        <w:t>SISTEMAS OPERATIVOS</w:t>
-                      </w:r>
-                    </w:p>
-                    <w:p>
-                      <w:pPr>
-                        <w:rPr>
-                          <w:color w:val="FFFFFF" w:themeColor="background1"/>
-                        </w:rPr>
-                      </w:pPr>
-                      <w:r>
-                        <w:rPr>
-                          <w:color w:val="FFFFFF" w:themeColor="background1"/>
-                        </w:rPr>
-                        <w:t xml:space="preserve">- </w:t>
-                      </w:r>
-                      <w:r>
-                        <w:rPr>
-                          <w:color w:val="FFFFFF" w:themeColor="background1"/>
-                        </w:rPr>
-                        <w:t>Windows</w:t>
-                      </w:r>
-                    </w:p>
-                    <w:p>
-                      <w:pPr>
-                        <w:rPr>
-                          <w:color w:val="FFFFFF" w:themeColor="background1"/>
-                        </w:rPr>
-                      </w:pPr>
-                      <w:r>
-                        <w:rPr>
-                          <w:color w:val="FFFFFF" w:themeColor="background1"/>
-                        </w:rPr>
-                        <w:t xml:space="preserve">- </w:t>
-                      </w:r>
-                      <w:r>
-                        <w:rPr>
-                          <w:color w:val="FFFFFF" w:themeColor="background1"/>
-                        </w:rPr>
-                        <w:t>Linux/Ubuntu</w:t>
-                      </w:r>
-                    </w:p>
-                    <w:p>
-                      <w:pPr>
-                        <w:rPr>
-                          <w:color w:val="FFFFFF" w:themeColor="background1"/>
-                        </w:rPr>
-                      </w:pPr>
-                    </w:p>
-                    <w:p>
-                      <w:pPr>
-                        <w:rPr>
-                          <w:b/>
-                          <w:color w:val="FFFFFF" w:themeColor="background1"/>
-                        </w:rPr>
-                      </w:pPr>
-                      <w:r>
-                        <w:rPr>
-                          <w:b/>
-                          <w:color w:val="FFFFFF" w:themeColor="background1"/>
-                        </w:rPr>
-                        <w:t>BASES DE DATOS</w:t>
-                      </w:r>
-                    </w:p>
-                    <w:p>
-                      <w:pPr>
-                        <w:rPr>
-                          <w:color w:val="FFFFFF" w:themeColor="background1"/>
-                        </w:rPr>
-                      </w:pPr>
-                      <w:r>
-                        <w:rPr>
-                          <w:color w:val="FFFFFF" w:themeColor="background1"/>
-                        </w:rPr>
-                        <w:t xml:space="preserve">- </w:t>
-                      </w:r>
-                      <w:r>
-                        <w:rPr>
-                          <w:color w:val="FFFFFF" w:themeColor="background1"/>
-                        </w:rPr>
-                        <w:t>MySQL</w:t>
-                      </w:r>
-                    </w:p>
-                    <w:p>
-                      <w:pPr>
-                        <w:rPr>
-                          <w:color w:val="FFFFFF" w:themeColor="background1"/>
-                        </w:rPr>
-                      </w:pPr>
-                      <w:r>
-                        <w:rPr>
-                          <w:color w:val="FFFFFF" w:themeColor="background1"/>
-                        </w:rPr>
-                        <w:t xml:space="preserve">- </w:t>
-                      </w:r>
-                      <w:r>
-                        <w:rPr>
-                          <w:color w:val="FFFFFF" w:themeColor="background1"/>
-                        </w:rPr>
-                        <w:t>Oracle</w:t>
-                      </w:r>
-                    </w:p>
-                    <w:p>
-                      <w:pPr>
-                        <w:rPr>
-                          <w:color w:val="FFFFFF" w:themeColor="background1"/>
-                        </w:rPr>
-                      </w:pPr>
-                      <w:r>
-                        <w:rPr>
-                          <w:color w:val="FFFFFF" w:themeColor="background1"/>
-                        </w:rPr>
-                        <w:t>SQLite</w:t>
                       </w:r>
                     </w:p>
                   </w:txbxContent>
@@ -4824,18 +4910,7 @@
                                 <w:sz w:val="24"/>
                                 <w:szCs w:val="24"/>
                               </w:rPr>
-                              <w:t>Actualmente me encuentro en noveno semestre de la carrera de Ingeniería en Computac</w:t>
-                            </w:r>
-                            <w:bookmarkStart w:id="0" w:name="_GoBack"/>
-                            <w:bookmarkEnd w:id="0"/>
-                            <w:r>
-                              <w:rPr>
-                                <w:rFonts w:ascii="Franklin Gothic Book" w:hAnsi="Franklin Gothic Book"/>
-                                <w:color w:val="404040" w:themeColor="text1" w:themeTint="BF"/>
-                                <w:sz w:val="24"/>
-                                <w:szCs w:val="24"/>
-                              </w:rPr>
-                              <w:t>ión. Estudio en el campus de Ciudad Universitaria.</w:t>
+                              <w:t>Actualmente me encuentro en noveno semestre de la carrera de Ingeniería en Computación. Estudio en el campus de Ciudad Universitaria.</w:t>
                             </w:r>
                           </w:p>
                         </w:txbxContent>
@@ -4898,18 +4973,7 @@
                           <w:sz w:val="24"/>
                           <w:szCs w:val="24"/>
                         </w:rPr>
-                        <w:t>Actualmente me encuentro en noveno semestre de la carrera de Ingeniería en Computac</w:t>
-                      </w:r>
-                      <w:bookmarkStart w:id="1" w:name="_GoBack"/>
-                      <w:bookmarkEnd w:id="1"/>
-                      <w:r>
-                        <w:rPr>
-                          <w:rFonts w:ascii="Franklin Gothic Book" w:hAnsi="Franklin Gothic Book"/>
-                          <w:color w:val="404040" w:themeColor="text1" w:themeTint="BF"/>
-                          <w:sz w:val="24"/>
-                          <w:szCs w:val="24"/>
-                        </w:rPr>
-                        <w:t>ión. Estudio en el campus de Ciudad Universitaria.</w:t>
+                        <w:t>Actualmente me encuentro en noveno semestre de la carrera de Ingeniería en Computación. Estudio en el campus de Ciudad Universitaria.</w:t>
                       </w:r>
                     </w:p>
                   </w:txbxContent>
@@ -5009,8 +5073,10 @@
                                 <w:sz w:val="24"/>
                                 <w:szCs w:val="24"/>
                               </w:rPr>
-                              <w:t xml:space="preserve">Busco integrarme al ámbito laboral, con el objetivo de adquirir experiencia y aplicar los conocimientos </w:t>
-                            </w:r>
+                              <w:t xml:space="preserve">Busco integrarme al </w:t>
+                            </w:r>
+                            <w:bookmarkStart w:id="0" w:name="_GoBack"/>
+                            <w:bookmarkEnd w:id="0"/>
                             <w:r>
                               <w:rPr>
                                 <w:rFonts w:ascii="Franklin Gothic Book" w:hAnsi="Franklin Gothic Book"/>
@@ -5018,7 +5084,7 @@
                                 <w:sz w:val="24"/>
                                 <w:szCs w:val="24"/>
                               </w:rPr>
-                              <w:t>obtenidos</w:t>
+                              <w:t xml:space="preserve">ámbito laboral, con el objetivo de adquirir experiencia y aplicar los conocimientos </w:t>
                             </w:r>
                             <w:r>
                               <w:rPr>
@@ -5027,7 +5093,34 @@
                                 <w:sz w:val="24"/>
                                 <w:szCs w:val="24"/>
                               </w:rPr>
-                              <w:t xml:space="preserve"> a lo largo de mi formación sin descuidar mis estudios.</w:t>
+                              <w:t>obtenidos</w:t>
+                            </w:r>
+                            <w:r>
+                              <w:rPr>
+                                <w:rFonts w:ascii="Franklin Gothic Book" w:hAnsi="Franklin Gothic Book"/>
+                                <w:color w:val="404040" w:themeColor="text1" w:themeTint="BF"/>
+                                <w:sz w:val="24"/>
+                                <w:szCs w:val="24"/>
+                              </w:rPr>
+                              <w:t xml:space="preserve"> a lo largo de mi formació</w:t>
+                            </w:r>
+                            <w:r>
+                              <w:rPr>
+                                <w:rFonts w:ascii="Franklin Gothic Book" w:hAnsi="Franklin Gothic Book"/>
+                                <w:color w:val="404040" w:themeColor="text1" w:themeTint="BF"/>
+                                <w:sz w:val="24"/>
+                                <w:szCs w:val="24"/>
+                              </w:rPr>
+                              <w:t>n</w:t>
+                            </w:r>
+                            <w:r>
+                              <w:rPr>
+                                <w:rFonts w:ascii="Franklin Gothic Book" w:hAnsi="Franklin Gothic Book"/>
+                                <w:color w:val="404040" w:themeColor="text1" w:themeTint="BF"/>
+                                <w:sz w:val="24"/>
+                                <w:szCs w:val="24"/>
+                              </w:rPr>
+                              <w:t>.</w:t>
                             </w:r>
                           </w:p>
                         </w:txbxContent>
@@ -5095,8 +5188,10 @@
                           <w:sz w:val="24"/>
                           <w:szCs w:val="24"/>
                         </w:rPr>
-                        <w:t xml:space="preserve">Busco integrarme al ámbito laboral, con el objetivo de adquirir experiencia y aplicar los conocimientos </w:t>
-                      </w:r>
+                        <w:t xml:space="preserve">Busco integrarme al </w:t>
+                      </w:r>
+                      <w:bookmarkStart w:id="1" w:name="_GoBack"/>
+                      <w:bookmarkEnd w:id="1"/>
                       <w:r>
                         <w:rPr>
                           <w:rFonts w:ascii="Franklin Gothic Book" w:hAnsi="Franklin Gothic Book"/>
@@ -5104,7 +5199,7 @@
                           <w:sz w:val="24"/>
                           <w:szCs w:val="24"/>
                         </w:rPr>
-                        <w:t>obtenidos</w:t>
+                        <w:t xml:space="preserve">ámbito laboral, con el objetivo de adquirir experiencia y aplicar los conocimientos </w:t>
                       </w:r>
                       <w:r>
                         <w:rPr>
@@ -5113,7 +5208,34 @@
                           <w:sz w:val="24"/>
                           <w:szCs w:val="24"/>
                         </w:rPr>
-                        <w:t xml:space="preserve"> a lo largo de mi formación sin descuidar mis estudios.</w:t>
+                        <w:t>obtenidos</w:t>
+                      </w:r>
+                      <w:r>
+                        <w:rPr>
+                          <w:rFonts w:ascii="Franklin Gothic Book" w:hAnsi="Franklin Gothic Book"/>
+                          <w:color w:val="404040" w:themeColor="text1" w:themeTint="BF"/>
+                          <w:sz w:val="24"/>
+                          <w:szCs w:val="24"/>
+                        </w:rPr>
+                        <w:t xml:space="preserve"> a lo largo de mi formació</w:t>
+                      </w:r>
+                      <w:r>
+                        <w:rPr>
+                          <w:rFonts w:ascii="Franklin Gothic Book" w:hAnsi="Franklin Gothic Book"/>
+                          <w:color w:val="404040" w:themeColor="text1" w:themeTint="BF"/>
+                          <w:sz w:val="24"/>
+                          <w:szCs w:val="24"/>
+                        </w:rPr>
+                        <w:t>n</w:t>
+                      </w:r>
+                      <w:r>
+                        <w:rPr>
+                          <w:rFonts w:ascii="Franklin Gothic Book" w:hAnsi="Franklin Gothic Book"/>
+                          <w:color w:val="404040" w:themeColor="text1" w:themeTint="BF"/>
+                          <w:sz w:val="24"/>
+                          <w:szCs w:val="24"/>
+                        </w:rPr>
+                        <w:t>.</w:t>
                       </w:r>
                     </w:p>
                   </w:txbxContent>
@@ -5631,7 +5753,7 @@
                               <w:rPr>
                                 <w:color w:val="595959" w:themeColor="text1" w:themeTint="A6"/>
                               </w:rPr>
-                              <w:t>02</w:t>
+                              <w:t>18</w:t>
                             </w:r>
                             <w:r>
                               <w:rPr>
@@ -5690,7 +5812,7 @@
                         <w:rPr>
                           <w:color w:val="595959" w:themeColor="text1" w:themeTint="A6"/>
                         </w:rPr>
-                        <w:t>02</w:t>
+                        <w:t>18</w:t>
                       </w:r>
                       <w:r>
                         <w:rPr>
@@ -5894,10 +6016,11 @@
       </w:r>
     </w:p>
     <w:sectPr>
-      <w:pgSz w:w="11909" w:h="16834"/>
+      <w:pgSz w:w="11906" w:h="16838" w:code="9"/>
       <w:pgMar w:top="0" w:right="1440" w:bottom="0" w:left="1440" w:header="720" w:footer="720" w:gutter="0"/>
       <w:pgNumType w:start="1"/>
       <w:cols w:space="720"/>
+      <w:docGrid w:linePitch="299"/>
     </w:sectPr>
   </w:body>
 </w:document>

</xml_diff>

<commit_message>
I've updated my Curriculum with my new abilities
</commit_message>
<xml_diff>
--- a/files/Curriculum.docx
+++ b/files/Curriculum.docx
@@ -10,7 +10,1660 @@
         <mc:AlternateContent>
           <mc:Choice Requires="wps">
             <w:drawing>
-              <wp:anchor distT="45720" distB="45720" distL="114300" distR="114300" simplePos="0" relativeHeight="251665408" behindDoc="0" locked="0" layoutInCell="1" allowOverlap="1" wp14:anchorId="0F723BCB" wp14:editId="0D3D5CF9">
+              <wp:anchor distT="45720" distB="45720" distL="114300" distR="114300" simplePos="0" relativeHeight="251706368" behindDoc="0" locked="0" layoutInCell="1" allowOverlap="1" wp14:anchorId="7B88576A" wp14:editId="7D9DBCD3">
+                <wp:simplePos x="0" y="0"/>
+                <wp:positionH relativeFrom="page">
+                  <wp:posOffset>3323590</wp:posOffset>
+                </wp:positionH>
+                <wp:positionV relativeFrom="paragraph">
+                  <wp:posOffset>7874635</wp:posOffset>
+                </wp:positionV>
+                <wp:extent cx="4229100" cy="1404620"/>
+                <wp:effectExtent l="0" t="0" r="0" b="635"/>
+                <wp:wrapSquare wrapText="bothSides"/>
+                <wp:docPr id="25" name="Cuadro de texto 2"/>
+                <wp:cNvGraphicFramePr>
+                  <a:graphicFrameLocks xmlns:a="http://schemas.openxmlformats.org/drawingml/2006/main"/>
+                </wp:cNvGraphicFramePr>
+                <a:graphic xmlns:a="http://schemas.openxmlformats.org/drawingml/2006/main">
+                  <a:graphicData uri="http://schemas.microsoft.com/office/word/2010/wordprocessingShape">
+                    <wps:wsp>
+                      <wps:cNvSpPr txBox="1">
+                        <a:spLocks noChangeArrowheads="1"/>
+                      </wps:cNvSpPr>
+                      <wps:spPr bwMode="auto">
+                        <a:xfrm>
+                          <a:off x="0" y="0"/>
+                          <a:ext cx="4229100" cy="1404620"/>
+                        </a:xfrm>
+                        <a:prstGeom prst="rect">
+                          <a:avLst/>
+                        </a:prstGeom>
+                        <a:noFill/>
+                        <a:ln w="9525">
+                          <a:noFill/>
+                          <a:miter lim="800000"/>
+                          <a:headEnd/>
+                          <a:tailEnd/>
+                        </a:ln>
+                      </wps:spPr>
+                      <wps:txbx>
+                        <w:txbxContent>
+                          <w:p>
+                            <w:pPr>
+                              <w:rPr>
+                                <w:b/>
+                                <w:color w:val="0390D7"/>
+                              </w:rPr>
+                            </w:pPr>
+                            <w:r>
+                              <w:rPr>
+                                <w:b/>
+                                <w:color w:val="0390D7"/>
+                              </w:rPr>
+                              <w:t>OTROS CURSOS ____________________________________</w:t>
+                            </w:r>
+                          </w:p>
+                        </w:txbxContent>
+                      </wps:txbx>
+                      <wps:bodyPr rot="0" vert="horz" wrap="square" lIns="91440" tIns="45720" rIns="91440" bIns="45720" anchor="t" anchorCtr="0">
+                        <a:spAutoFit/>
+                      </wps:bodyPr>
+                    </wps:wsp>
+                  </a:graphicData>
+                </a:graphic>
+                <wp14:sizeRelH relativeFrom="margin">
+                  <wp14:pctWidth>0</wp14:pctWidth>
+                </wp14:sizeRelH>
+                <wp14:sizeRelV relativeFrom="margin">
+                  <wp14:pctHeight>20000</wp14:pctHeight>
+                </wp14:sizeRelV>
+              </wp:anchor>
+            </w:drawing>
+          </mc:Choice>
+          <mc:Fallback>
+            <w:pict>
+              <v:shapetype w14:anchorId="7B88576A" id="_x0000_t202" coordsize="21600,21600" o:spt="202" path="m,l,21600r21600,l21600,xe">
+                <v:stroke joinstyle="miter"/>
+                <v:path gradientshapeok="t" o:connecttype="rect"/>
+              </v:shapetype>
+              <v:shape id="Cuadro de texto 2" o:spid="_x0000_s1026" type="#_x0000_t202" style="position:absolute;margin-left:261.7pt;margin-top:620.05pt;width:333pt;height:110.6pt;z-index:251706368;visibility:visible;mso-wrap-style:square;mso-width-percent:0;mso-height-percent:200;mso-wrap-distance-left:9pt;mso-wrap-distance-top:3.6pt;mso-wrap-distance-right:9pt;mso-wrap-distance-bottom:3.6pt;mso-position-horizontal:absolute;mso-position-horizontal-relative:page;mso-position-vertical:absolute;mso-position-vertical-relative:text;mso-width-percent:0;mso-height-percent:200;mso-width-relative:margin;mso-height-relative:margin;v-text-anchor:top" o:gfxdata="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" filled="f" stroked="f">
+                <v:textbox style="mso-fit-shape-to-text:t">
+                  <w:txbxContent>
+                    <w:p>
+                      <w:pPr>
+                        <w:rPr>
+                          <w:b/>
+                          <w:color w:val="0390D7"/>
+                        </w:rPr>
+                      </w:pPr>
+                      <w:r>
+                        <w:rPr>
+                          <w:b/>
+                          <w:color w:val="0390D7"/>
+                        </w:rPr>
+                        <w:t>OTROS CURSOS ____________________________________</w:t>
+                      </w:r>
+                    </w:p>
+                  </w:txbxContent>
+                </v:textbox>
+                <w10:wrap type="square" anchorx="page"/>
+              </v:shape>
+            </w:pict>
+          </mc:Fallback>
+        </mc:AlternateContent>
+      </w:r>
+      <w:r>
+        <w:rPr>
+          <w:noProof/>
+        </w:rPr>
+        <mc:AlternateContent>
+          <mc:Choice Requires="wps">
+            <w:drawing>
+              <wp:anchor distT="45720" distB="45720" distL="114300" distR="114300" simplePos="0" relativeHeight="251712512" behindDoc="0" locked="0" layoutInCell="1" allowOverlap="1" wp14:anchorId="38E3C43C" wp14:editId="49EBFEE0">
+                <wp:simplePos x="0" y="0"/>
+                <wp:positionH relativeFrom="page">
+                  <wp:posOffset>2934335</wp:posOffset>
+                </wp:positionH>
+                <wp:positionV relativeFrom="paragraph">
+                  <wp:posOffset>8239760</wp:posOffset>
+                </wp:positionV>
+                <wp:extent cx="2571750" cy="1404620"/>
+                <wp:effectExtent l="0" t="0" r="0" b="5715"/>
+                <wp:wrapSquare wrapText="bothSides"/>
+                <wp:docPr id="29" name="Cuadro de texto 2"/>
+                <wp:cNvGraphicFramePr>
+                  <a:graphicFrameLocks xmlns:a="http://schemas.openxmlformats.org/drawingml/2006/main"/>
+                </wp:cNvGraphicFramePr>
+                <a:graphic xmlns:a="http://schemas.openxmlformats.org/drawingml/2006/main">
+                  <a:graphicData uri="http://schemas.microsoft.com/office/word/2010/wordprocessingShape">
+                    <wps:wsp>
+                      <wps:cNvSpPr txBox="1">
+                        <a:spLocks noChangeArrowheads="1"/>
+                      </wps:cNvSpPr>
+                      <wps:spPr bwMode="auto">
+                        <a:xfrm>
+                          <a:off x="0" y="0"/>
+                          <a:ext cx="2571750" cy="1404620"/>
+                        </a:xfrm>
+                        <a:prstGeom prst="rect">
+                          <a:avLst/>
+                        </a:prstGeom>
+                        <a:noFill/>
+                        <a:ln w="9525">
+                          <a:noFill/>
+                          <a:miter lim="800000"/>
+                          <a:headEnd/>
+                          <a:tailEnd/>
+                        </a:ln>
+                      </wps:spPr>
+                      <wps:txbx>
+                        <w:txbxContent>
+                          <w:p>
+                            <w:pPr>
+                              <w:rPr>
+                                <w:rFonts w:ascii="Franklin Gothic Book" w:hAnsi="Franklin Gothic Book"/>
+                                <w:b/>
+                                <w:color w:val="404040" w:themeColor="text1" w:themeTint="BF"/>
+                                <w:sz w:val="24"/>
+                                <w:szCs w:val="24"/>
+                              </w:rPr>
+                            </w:pPr>
+                            <w:r>
+                              <w:rPr>
+                                <w:rFonts w:ascii="Franklin Gothic Book" w:hAnsi="Franklin Gothic Book"/>
+                                <w:b/>
+                                <w:color w:val="404040" w:themeColor="text1" w:themeTint="BF"/>
+                                <w:sz w:val="24"/>
+                                <w:szCs w:val="24"/>
+                              </w:rPr>
+                              <w:t>mayo del 2019</w:t>
+                            </w:r>
+                          </w:p>
+                        </w:txbxContent>
+                      </wps:txbx>
+                      <wps:bodyPr rot="0" vert="horz" wrap="square" lIns="91440" tIns="45720" rIns="91440" bIns="45720" anchor="t" anchorCtr="0">
+                        <a:spAutoFit/>
+                      </wps:bodyPr>
+                    </wps:wsp>
+                  </a:graphicData>
+                </a:graphic>
+                <wp14:sizeRelH relativeFrom="margin">
+                  <wp14:pctWidth>0</wp14:pctWidth>
+                </wp14:sizeRelH>
+                <wp14:sizeRelV relativeFrom="margin">
+                  <wp14:pctHeight>20000</wp14:pctHeight>
+                </wp14:sizeRelV>
+              </wp:anchor>
+            </w:drawing>
+          </mc:Choice>
+          <mc:Fallback>
+            <w:pict>
+              <v:shape w14:anchorId="38E3C43C" id="_x0000_s1027" type="#_x0000_t202" style="position:absolute;margin-left:231.05pt;margin-top:648.8pt;width:202.5pt;height:110.6pt;z-index:251712512;visibility:visible;mso-wrap-style:square;mso-width-percent:0;mso-height-percent:200;mso-wrap-distance-left:9pt;mso-wrap-distance-top:3.6pt;mso-wrap-distance-right:9pt;mso-wrap-distance-bottom:3.6pt;mso-position-horizontal:absolute;mso-position-horizontal-relative:page;mso-position-vertical:absolute;mso-position-vertical-relative:text;mso-width-percent:0;mso-height-percent:200;mso-width-relative:margin;mso-height-relative:margin;v-text-anchor:top" o:gfxdata="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" filled="f" stroked="f">
+                <v:textbox style="mso-fit-shape-to-text:t">
+                  <w:txbxContent>
+                    <w:p>
+                      <w:pPr>
+                        <w:rPr>
+                          <w:rFonts w:ascii="Franklin Gothic Book" w:hAnsi="Franklin Gothic Book"/>
+                          <w:b/>
+                          <w:color w:val="404040" w:themeColor="text1" w:themeTint="BF"/>
+                          <w:sz w:val="24"/>
+                          <w:szCs w:val="24"/>
+                        </w:rPr>
+                      </w:pPr>
+                      <w:r>
+                        <w:rPr>
+                          <w:rFonts w:ascii="Franklin Gothic Book" w:hAnsi="Franklin Gothic Book"/>
+                          <w:b/>
+                          <w:color w:val="404040" w:themeColor="text1" w:themeTint="BF"/>
+                          <w:sz w:val="24"/>
+                          <w:szCs w:val="24"/>
+                        </w:rPr>
+                        <w:t>mayo del 2019</w:t>
+                      </w:r>
+                    </w:p>
+                  </w:txbxContent>
+                </v:textbox>
+                <w10:wrap type="square" anchorx="page"/>
+              </v:shape>
+            </w:pict>
+          </mc:Fallback>
+        </mc:AlternateContent>
+      </w:r>
+      <w:r>
+        <w:rPr>
+          <w:noProof/>
+        </w:rPr>
+        <mc:AlternateContent>
+          <mc:Choice Requires="wps">
+            <w:drawing>
+              <wp:anchor distT="45720" distB="45720" distL="114300" distR="114300" simplePos="0" relativeHeight="251713536" behindDoc="0" locked="0" layoutInCell="1" allowOverlap="1" wp14:anchorId="3AC44936" wp14:editId="39B0AD10">
+                <wp:simplePos x="0" y="0"/>
+                <wp:positionH relativeFrom="page">
+                  <wp:posOffset>2921635</wp:posOffset>
+                </wp:positionH>
+                <wp:positionV relativeFrom="paragraph">
+                  <wp:posOffset>8515350</wp:posOffset>
+                </wp:positionV>
+                <wp:extent cx="4638675" cy="523875"/>
+                <wp:effectExtent l="0" t="0" r="0" b="0"/>
+                <wp:wrapSquare wrapText="bothSides"/>
+                <wp:docPr id="30" name="Cuadro de texto 2"/>
+                <wp:cNvGraphicFramePr>
+                  <a:graphicFrameLocks xmlns:a="http://schemas.openxmlformats.org/drawingml/2006/main"/>
+                </wp:cNvGraphicFramePr>
+                <a:graphic xmlns:a="http://schemas.openxmlformats.org/drawingml/2006/main">
+                  <a:graphicData uri="http://schemas.microsoft.com/office/word/2010/wordprocessingShape">
+                    <wps:wsp>
+                      <wps:cNvSpPr txBox="1">
+                        <a:spLocks noChangeArrowheads="1"/>
+                      </wps:cNvSpPr>
+                      <wps:spPr bwMode="auto">
+                        <a:xfrm>
+                          <a:off x="0" y="0"/>
+                          <a:ext cx="4638675" cy="523875"/>
+                        </a:xfrm>
+                        <a:prstGeom prst="rect">
+                          <a:avLst/>
+                        </a:prstGeom>
+                        <a:noFill/>
+                        <a:ln w="9525">
+                          <a:noFill/>
+                          <a:miter lim="800000"/>
+                          <a:headEnd/>
+                          <a:tailEnd/>
+                        </a:ln>
+                      </wps:spPr>
+                      <wps:txbx>
+                        <w:txbxContent>
+                          <w:p>
+                            <w:pPr>
+                              <w:rPr>
+                                <w:rFonts w:ascii="Franklin Gothic Book" w:hAnsi="Franklin Gothic Book"/>
+                                <w:i/>
+                                <w:color w:val="595959" w:themeColor="text1" w:themeTint="A6"/>
+                                <w:sz w:val="24"/>
+                                <w:szCs w:val="24"/>
+                              </w:rPr>
+                            </w:pPr>
+                            <w:r>
+                              <w:rPr>
+                                <w:rFonts w:ascii="Franklin Gothic Book" w:hAnsi="Franklin Gothic Book"/>
+                                <w:i/>
+                                <w:color w:val="595959" w:themeColor="text1" w:themeTint="A6"/>
+                                <w:sz w:val="24"/>
+                                <w:szCs w:val="24"/>
+                              </w:rPr>
+                              <w:t>Udemy</w:t>
+                            </w:r>
+                          </w:p>
+                          <w:p>
+                            <w:pPr>
+                              <w:rPr>
+                                <w:rFonts w:ascii="Franklin Gothic Book" w:hAnsi="Franklin Gothic Book"/>
+                                <w:i/>
+                                <w:color w:val="595959" w:themeColor="text1" w:themeTint="A6"/>
+                                <w:sz w:val="24"/>
+                                <w:szCs w:val="24"/>
+                              </w:rPr>
+                            </w:pPr>
+                            <w:r>
+                              <w:rPr>
+                                <w:rFonts w:ascii="Franklin Gothic Book" w:hAnsi="Franklin Gothic Book"/>
+                                <w:i/>
+                                <w:color w:val="595959" w:themeColor="text1" w:themeTint="A6"/>
+                                <w:sz w:val="24"/>
+                                <w:szCs w:val="24"/>
+                              </w:rPr>
+                              <w:t>Crea sistemas Ecommerce con PHP 7 con pagos de PAYPAL y PAYU</w:t>
+                            </w:r>
+                          </w:p>
+                          <w:p>
+                            <w:pPr>
+                              <w:rPr>
+                                <w:rFonts w:ascii="Franklin Gothic Book" w:hAnsi="Franklin Gothic Book"/>
+                                <w:color w:val="404040" w:themeColor="text1" w:themeTint="BF"/>
+                                <w:sz w:val="24"/>
+                                <w:szCs w:val="24"/>
+                              </w:rPr>
+                            </w:pPr>
+                          </w:p>
+                        </w:txbxContent>
+                      </wps:txbx>
+                      <wps:bodyPr rot="0" vert="horz" wrap="square" lIns="91440" tIns="45720" rIns="91440" bIns="45720" anchor="t" anchorCtr="0">
+                        <a:noAutofit/>
+                      </wps:bodyPr>
+                    </wps:wsp>
+                  </a:graphicData>
+                </a:graphic>
+                <wp14:sizeRelH relativeFrom="margin">
+                  <wp14:pctWidth>0</wp14:pctWidth>
+                </wp14:sizeRelH>
+                <wp14:sizeRelV relativeFrom="margin">
+                  <wp14:pctHeight>0</wp14:pctHeight>
+                </wp14:sizeRelV>
+              </wp:anchor>
+            </w:drawing>
+          </mc:Choice>
+          <mc:Fallback>
+            <w:pict>
+              <v:shape w14:anchorId="3AC44936" id="_x0000_s1028" type="#_x0000_t202" style="position:absolute;margin-left:230.05pt;margin-top:670.5pt;width:365.25pt;height:41.25pt;z-index:251713536;visibility:visible;mso-wrap-style:square;mso-width-percent:0;mso-height-percent:0;mso-wrap-distance-left:9pt;mso-wrap-distance-top:3.6pt;mso-wrap-distance-right:9pt;mso-wrap-distance-bottom:3.6pt;mso-position-horizontal:absolute;mso-position-horizontal-relative:page;mso-position-vertical:absolute;mso-position-vertical-relative:text;mso-width-percent:0;mso-height-percent:0;mso-width-relative:margin;mso-height-relative:margin;v-text-anchor:top" o:gfxdata="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" filled="f" stroked="f">
+                <v:textbox>
+                  <w:txbxContent>
+                    <w:p>
+                      <w:pPr>
+                        <w:rPr>
+                          <w:rFonts w:ascii="Franklin Gothic Book" w:hAnsi="Franklin Gothic Book"/>
+                          <w:i/>
+                          <w:color w:val="595959" w:themeColor="text1" w:themeTint="A6"/>
+                          <w:sz w:val="24"/>
+                          <w:szCs w:val="24"/>
+                        </w:rPr>
+                      </w:pPr>
+                      <w:r>
+                        <w:rPr>
+                          <w:rFonts w:ascii="Franklin Gothic Book" w:hAnsi="Franklin Gothic Book"/>
+                          <w:i/>
+                          <w:color w:val="595959" w:themeColor="text1" w:themeTint="A6"/>
+                          <w:sz w:val="24"/>
+                          <w:szCs w:val="24"/>
+                        </w:rPr>
+                        <w:t>Udemy</w:t>
+                      </w:r>
+                    </w:p>
+                    <w:p>
+                      <w:pPr>
+                        <w:rPr>
+                          <w:rFonts w:ascii="Franklin Gothic Book" w:hAnsi="Franklin Gothic Book"/>
+                          <w:i/>
+                          <w:color w:val="595959" w:themeColor="text1" w:themeTint="A6"/>
+                          <w:sz w:val="24"/>
+                          <w:szCs w:val="24"/>
+                        </w:rPr>
+                      </w:pPr>
+                      <w:r>
+                        <w:rPr>
+                          <w:rFonts w:ascii="Franklin Gothic Book" w:hAnsi="Franklin Gothic Book"/>
+                          <w:i/>
+                          <w:color w:val="595959" w:themeColor="text1" w:themeTint="A6"/>
+                          <w:sz w:val="24"/>
+                          <w:szCs w:val="24"/>
+                        </w:rPr>
+                        <w:t>Crea sistemas Ecommerce con PHP 7 con pagos de PAYPAL y PAYU</w:t>
+                      </w:r>
+                    </w:p>
+                    <w:p>
+                      <w:pPr>
+                        <w:rPr>
+                          <w:rFonts w:ascii="Franklin Gothic Book" w:hAnsi="Franklin Gothic Book"/>
+                          <w:color w:val="404040" w:themeColor="text1" w:themeTint="BF"/>
+                          <w:sz w:val="24"/>
+                          <w:szCs w:val="24"/>
+                        </w:rPr>
+                      </w:pPr>
+                    </w:p>
+                  </w:txbxContent>
+                </v:textbox>
+                <w10:wrap type="square" anchorx="page"/>
+              </v:shape>
+            </w:pict>
+          </mc:Fallback>
+        </mc:AlternateContent>
+      </w:r>
+      <w:r>
+        <w:rPr>
+          <w:noProof/>
+        </w:rPr>
+        <mc:AlternateContent>
+          <mc:Choice Requires="wps">
+            <w:drawing>
+              <wp:anchor distT="45720" distB="45720" distL="114300" distR="114300" simplePos="0" relativeHeight="251708416" behindDoc="0" locked="0" layoutInCell="1" allowOverlap="1" wp14:anchorId="231F5A01" wp14:editId="18BA2F2E">
+                <wp:simplePos x="0" y="0"/>
+                <wp:positionH relativeFrom="page">
+                  <wp:posOffset>2933700</wp:posOffset>
+                </wp:positionH>
+                <wp:positionV relativeFrom="paragraph">
+                  <wp:posOffset>9036685</wp:posOffset>
+                </wp:positionV>
+                <wp:extent cx="2571750" cy="1404620"/>
+                <wp:effectExtent l="0" t="0" r="0" b="5715"/>
+                <wp:wrapSquare wrapText="bothSides"/>
+                <wp:docPr id="26" name="Cuadro de texto 2"/>
+                <wp:cNvGraphicFramePr>
+                  <a:graphicFrameLocks xmlns:a="http://schemas.openxmlformats.org/drawingml/2006/main"/>
+                </wp:cNvGraphicFramePr>
+                <a:graphic xmlns:a="http://schemas.openxmlformats.org/drawingml/2006/main">
+                  <a:graphicData uri="http://schemas.microsoft.com/office/word/2010/wordprocessingShape">
+                    <wps:wsp>
+                      <wps:cNvSpPr txBox="1">
+                        <a:spLocks noChangeArrowheads="1"/>
+                      </wps:cNvSpPr>
+                      <wps:spPr bwMode="auto">
+                        <a:xfrm>
+                          <a:off x="0" y="0"/>
+                          <a:ext cx="2571750" cy="1404620"/>
+                        </a:xfrm>
+                        <a:prstGeom prst="rect">
+                          <a:avLst/>
+                        </a:prstGeom>
+                        <a:noFill/>
+                        <a:ln w="9525">
+                          <a:noFill/>
+                          <a:miter lim="800000"/>
+                          <a:headEnd/>
+                          <a:tailEnd/>
+                        </a:ln>
+                      </wps:spPr>
+                      <wps:txbx>
+                        <w:txbxContent>
+                          <w:p>
+                            <w:pPr>
+                              <w:rPr>
+                                <w:rFonts w:ascii="Franklin Gothic Book" w:hAnsi="Franklin Gothic Book"/>
+                                <w:b/>
+                                <w:color w:val="404040" w:themeColor="text1" w:themeTint="BF"/>
+                                <w:sz w:val="24"/>
+                                <w:szCs w:val="24"/>
+                              </w:rPr>
+                            </w:pPr>
+                            <w:r>
+                              <w:rPr>
+                                <w:rFonts w:ascii="Franklin Gothic Book" w:hAnsi="Franklin Gothic Book"/>
+                                <w:b/>
+                                <w:color w:val="404040" w:themeColor="text1" w:themeTint="BF"/>
+                                <w:sz w:val="24"/>
+                                <w:szCs w:val="24"/>
+                              </w:rPr>
+                              <w:t>diciembre</w:t>
+                            </w:r>
+                            <w:r>
+                              <w:rPr>
+                                <w:rFonts w:ascii="Franklin Gothic Book" w:hAnsi="Franklin Gothic Book"/>
+                                <w:b/>
+                                <w:color w:val="404040" w:themeColor="text1" w:themeTint="BF"/>
+                                <w:sz w:val="24"/>
+                                <w:szCs w:val="24"/>
+                              </w:rPr>
+                              <w:t xml:space="preserve"> del 2018</w:t>
+                            </w:r>
+                          </w:p>
+                        </w:txbxContent>
+                      </wps:txbx>
+                      <wps:bodyPr rot="0" vert="horz" wrap="square" lIns="91440" tIns="45720" rIns="91440" bIns="45720" anchor="t" anchorCtr="0">
+                        <a:spAutoFit/>
+                      </wps:bodyPr>
+                    </wps:wsp>
+                  </a:graphicData>
+                </a:graphic>
+                <wp14:sizeRelH relativeFrom="margin">
+                  <wp14:pctWidth>0</wp14:pctWidth>
+                </wp14:sizeRelH>
+                <wp14:sizeRelV relativeFrom="margin">
+                  <wp14:pctHeight>20000</wp14:pctHeight>
+                </wp14:sizeRelV>
+              </wp:anchor>
+            </w:drawing>
+          </mc:Choice>
+          <mc:Fallback>
+            <w:pict>
+              <v:shape w14:anchorId="231F5A01" id="_x0000_s1029" type="#_x0000_t202" style="position:absolute;margin-left:231pt;margin-top:711.55pt;width:202.5pt;height:110.6pt;z-index:251708416;visibility:visible;mso-wrap-style:square;mso-width-percent:0;mso-height-percent:200;mso-wrap-distance-left:9pt;mso-wrap-distance-top:3.6pt;mso-wrap-distance-right:9pt;mso-wrap-distance-bottom:3.6pt;mso-position-horizontal:absolute;mso-position-horizontal-relative:page;mso-position-vertical:absolute;mso-position-vertical-relative:text;mso-width-percent:0;mso-height-percent:200;mso-width-relative:margin;mso-height-relative:margin;v-text-anchor:top" o:gfxdata="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" filled="f" stroked="f">
+                <v:textbox style="mso-fit-shape-to-text:t">
+                  <w:txbxContent>
+                    <w:p>
+                      <w:pPr>
+                        <w:rPr>
+                          <w:rFonts w:ascii="Franklin Gothic Book" w:hAnsi="Franklin Gothic Book"/>
+                          <w:b/>
+                          <w:color w:val="404040" w:themeColor="text1" w:themeTint="BF"/>
+                          <w:sz w:val="24"/>
+                          <w:szCs w:val="24"/>
+                        </w:rPr>
+                      </w:pPr>
+                      <w:r>
+                        <w:rPr>
+                          <w:rFonts w:ascii="Franklin Gothic Book" w:hAnsi="Franklin Gothic Book"/>
+                          <w:b/>
+                          <w:color w:val="404040" w:themeColor="text1" w:themeTint="BF"/>
+                          <w:sz w:val="24"/>
+                          <w:szCs w:val="24"/>
+                        </w:rPr>
+                        <w:t>diciembre</w:t>
+                      </w:r>
+                      <w:r>
+                        <w:rPr>
+                          <w:rFonts w:ascii="Franklin Gothic Book" w:hAnsi="Franklin Gothic Book"/>
+                          <w:b/>
+                          <w:color w:val="404040" w:themeColor="text1" w:themeTint="BF"/>
+                          <w:sz w:val="24"/>
+                          <w:szCs w:val="24"/>
+                        </w:rPr>
+                        <w:t xml:space="preserve"> del 2018</w:t>
+                      </w:r>
+                    </w:p>
+                  </w:txbxContent>
+                </v:textbox>
+                <w10:wrap type="square" anchorx="page"/>
+              </v:shape>
+            </w:pict>
+          </mc:Fallback>
+        </mc:AlternateContent>
+      </w:r>
+      <w:r>
+        <w:rPr>
+          <w:noProof/>
+        </w:rPr>
+        <mc:AlternateContent>
+          <mc:Choice Requires="wps">
+            <w:drawing>
+              <wp:anchor distT="45720" distB="45720" distL="114300" distR="114300" simplePos="0" relativeHeight="251710464" behindDoc="0" locked="0" layoutInCell="1" allowOverlap="1" wp14:anchorId="4E82A4CE" wp14:editId="34180665">
+                <wp:simplePos x="0" y="0"/>
+                <wp:positionH relativeFrom="page">
+                  <wp:posOffset>2940685</wp:posOffset>
+                </wp:positionH>
+                <wp:positionV relativeFrom="paragraph">
+                  <wp:posOffset>9305925</wp:posOffset>
+                </wp:positionV>
+                <wp:extent cx="4619625" cy="523875"/>
+                <wp:effectExtent l="0" t="0" r="0" b="0"/>
+                <wp:wrapSquare wrapText="bothSides"/>
+                <wp:docPr id="28" name="Cuadro de texto 2"/>
+                <wp:cNvGraphicFramePr>
+                  <a:graphicFrameLocks xmlns:a="http://schemas.openxmlformats.org/drawingml/2006/main"/>
+                </wp:cNvGraphicFramePr>
+                <a:graphic xmlns:a="http://schemas.openxmlformats.org/drawingml/2006/main">
+                  <a:graphicData uri="http://schemas.microsoft.com/office/word/2010/wordprocessingShape">
+                    <wps:wsp>
+                      <wps:cNvSpPr txBox="1">
+                        <a:spLocks noChangeArrowheads="1"/>
+                      </wps:cNvSpPr>
+                      <wps:spPr bwMode="auto">
+                        <a:xfrm>
+                          <a:off x="0" y="0"/>
+                          <a:ext cx="4619625" cy="523875"/>
+                        </a:xfrm>
+                        <a:prstGeom prst="rect">
+                          <a:avLst/>
+                        </a:prstGeom>
+                        <a:noFill/>
+                        <a:ln w="9525">
+                          <a:noFill/>
+                          <a:miter lim="800000"/>
+                          <a:headEnd/>
+                          <a:tailEnd/>
+                        </a:ln>
+                      </wps:spPr>
+                      <wps:txbx>
+                        <w:txbxContent>
+                          <w:p>
+                            <w:pPr>
+                              <w:rPr>
+                                <w:rFonts w:ascii="Franklin Gothic Book" w:hAnsi="Franklin Gothic Book"/>
+                                <w:i/>
+                                <w:color w:val="595959" w:themeColor="text1" w:themeTint="A6"/>
+                                <w:sz w:val="24"/>
+                                <w:szCs w:val="24"/>
+                              </w:rPr>
+                            </w:pPr>
+                            <w:r>
+                              <w:rPr>
+                                <w:rFonts w:ascii="Franklin Gothic Book" w:hAnsi="Franklin Gothic Book"/>
+                                <w:i/>
+                                <w:color w:val="595959" w:themeColor="text1" w:themeTint="A6"/>
+                                <w:sz w:val="24"/>
+                                <w:szCs w:val="24"/>
+                              </w:rPr>
+                              <w:t>Udemy</w:t>
+                            </w:r>
+                          </w:p>
+                          <w:p>
+                            <w:pPr>
+                              <w:rPr>
+                                <w:rFonts w:ascii="Franklin Gothic Book" w:hAnsi="Franklin Gothic Book"/>
+                                <w:i/>
+                                <w:color w:val="595959" w:themeColor="text1" w:themeTint="A6"/>
+                                <w:sz w:val="24"/>
+                                <w:szCs w:val="24"/>
+                              </w:rPr>
+                            </w:pPr>
+                            <w:r>
+                              <w:rPr>
+                                <w:rFonts w:ascii="Franklin Gothic Book" w:hAnsi="Franklin Gothic Book"/>
+                                <w:i/>
+                                <w:color w:val="595959" w:themeColor="text1" w:themeTint="A6"/>
+                                <w:sz w:val="24"/>
+                                <w:szCs w:val="24"/>
+                              </w:rPr>
+                              <w:t>Angular: De cero a experto creando aplicaciones (Angular 7+)</w:t>
+                            </w:r>
+                          </w:p>
+                          <w:p>
+                            <w:pPr>
+                              <w:rPr>
+                                <w:rFonts w:ascii="Franklin Gothic Book" w:hAnsi="Franklin Gothic Book"/>
+                                <w:color w:val="404040" w:themeColor="text1" w:themeTint="BF"/>
+                                <w:sz w:val="24"/>
+                                <w:szCs w:val="24"/>
+                              </w:rPr>
+                            </w:pPr>
+                          </w:p>
+                        </w:txbxContent>
+                      </wps:txbx>
+                      <wps:bodyPr rot="0" vert="horz" wrap="square" lIns="91440" tIns="45720" rIns="91440" bIns="45720" anchor="t" anchorCtr="0">
+                        <a:noAutofit/>
+                      </wps:bodyPr>
+                    </wps:wsp>
+                  </a:graphicData>
+                </a:graphic>
+                <wp14:sizeRelH relativeFrom="margin">
+                  <wp14:pctWidth>0</wp14:pctWidth>
+                </wp14:sizeRelH>
+                <wp14:sizeRelV relativeFrom="margin">
+                  <wp14:pctHeight>0</wp14:pctHeight>
+                </wp14:sizeRelV>
+              </wp:anchor>
+            </w:drawing>
+          </mc:Choice>
+          <mc:Fallback>
+            <w:pict>
+              <v:shape w14:anchorId="4E82A4CE" id="_x0000_s1030" type="#_x0000_t202" style="position:absolute;margin-left:231.55pt;margin-top:732.75pt;width:363.75pt;height:41.25pt;z-index:251710464;visibility:visible;mso-wrap-style:square;mso-width-percent:0;mso-height-percent:0;mso-wrap-distance-left:9pt;mso-wrap-distance-top:3.6pt;mso-wrap-distance-right:9pt;mso-wrap-distance-bottom:3.6pt;mso-position-horizontal:absolute;mso-position-horizontal-relative:page;mso-position-vertical:absolute;mso-position-vertical-relative:text;mso-width-percent:0;mso-height-percent:0;mso-width-relative:margin;mso-height-relative:margin;v-text-anchor:top" o:gfxdata="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" filled="f" stroked="f">
+                <v:textbox>
+                  <w:txbxContent>
+                    <w:p>
+                      <w:pPr>
+                        <w:rPr>
+                          <w:rFonts w:ascii="Franklin Gothic Book" w:hAnsi="Franklin Gothic Book"/>
+                          <w:i/>
+                          <w:color w:val="595959" w:themeColor="text1" w:themeTint="A6"/>
+                          <w:sz w:val="24"/>
+                          <w:szCs w:val="24"/>
+                        </w:rPr>
+                      </w:pPr>
+                      <w:r>
+                        <w:rPr>
+                          <w:rFonts w:ascii="Franklin Gothic Book" w:hAnsi="Franklin Gothic Book"/>
+                          <w:i/>
+                          <w:color w:val="595959" w:themeColor="text1" w:themeTint="A6"/>
+                          <w:sz w:val="24"/>
+                          <w:szCs w:val="24"/>
+                        </w:rPr>
+                        <w:t>Udemy</w:t>
+                      </w:r>
+                    </w:p>
+                    <w:p>
+                      <w:pPr>
+                        <w:rPr>
+                          <w:rFonts w:ascii="Franklin Gothic Book" w:hAnsi="Franklin Gothic Book"/>
+                          <w:i/>
+                          <w:color w:val="595959" w:themeColor="text1" w:themeTint="A6"/>
+                          <w:sz w:val="24"/>
+                          <w:szCs w:val="24"/>
+                        </w:rPr>
+                      </w:pPr>
+                      <w:r>
+                        <w:rPr>
+                          <w:rFonts w:ascii="Franklin Gothic Book" w:hAnsi="Franklin Gothic Book"/>
+                          <w:i/>
+                          <w:color w:val="595959" w:themeColor="text1" w:themeTint="A6"/>
+                          <w:sz w:val="24"/>
+                          <w:szCs w:val="24"/>
+                        </w:rPr>
+                        <w:t>Angular: De cero a experto creando aplicaciones (Angular 7+)</w:t>
+                      </w:r>
+                    </w:p>
+                    <w:p>
+                      <w:pPr>
+                        <w:rPr>
+                          <w:rFonts w:ascii="Franklin Gothic Book" w:hAnsi="Franklin Gothic Book"/>
+                          <w:color w:val="404040" w:themeColor="text1" w:themeTint="BF"/>
+                          <w:sz w:val="24"/>
+                          <w:szCs w:val="24"/>
+                        </w:rPr>
+                      </w:pPr>
+                    </w:p>
+                  </w:txbxContent>
+                </v:textbox>
+                <w10:wrap type="square" anchorx="page"/>
+              </v:shape>
+            </w:pict>
+          </mc:Fallback>
+        </mc:AlternateContent>
+      </w:r>
+      <w:r>
+        <w:rPr>
+          <w:noProof/>
+        </w:rPr>
+        <mc:AlternateContent>
+          <mc:Choice Requires="wps">
+            <w:drawing>
+              <wp:anchor distT="45720" distB="45720" distL="114300" distR="114300" simplePos="0" relativeHeight="251702272" behindDoc="0" locked="0" layoutInCell="1" allowOverlap="1" wp14:anchorId="2FEDA70C" wp14:editId="4CFA2987">
+                <wp:simplePos x="0" y="0"/>
+                <wp:positionH relativeFrom="page">
+                  <wp:posOffset>2943225</wp:posOffset>
+                </wp:positionH>
+                <wp:positionV relativeFrom="paragraph">
+                  <wp:posOffset>6169025</wp:posOffset>
+                </wp:positionV>
+                <wp:extent cx="2571750" cy="1276350"/>
+                <wp:effectExtent l="0" t="0" r="0" b="0"/>
+                <wp:wrapSquare wrapText="bothSides"/>
+                <wp:docPr id="23" name="Cuadro de texto 2"/>
+                <wp:cNvGraphicFramePr>
+                  <a:graphicFrameLocks xmlns:a="http://schemas.openxmlformats.org/drawingml/2006/main"/>
+                </wp:cNvGraphicFramePr>
+                <a:graphic xmlns:a="http://schemas.openxmlformats.org/drawingml/2006/main">
+                  <a:graphicData uri="http://schemas.microsoft.com/office/word/2010/wordprocessingShape">
+                    <wps:wsp>
+                      <wps:cNvSpPr txBox="1">
+                        <a:spLocks noChangeArrowheads="1"/>
+                      </wps:cNvSpPr>
+                      <wps:spPr bwMode="auto">
+                        <a:xfrm>
+                          <a:off x="0" y="0"/>
+                          <a:ext cx="2571750" cy="1276350"/>
+                        </a:xfrm>
+                        <a:prstGeom prst="rect">
+                          <a:avLst/>
+                        </a:prstGeom>
+                        <a:noFill/>
+                        <a:ln w="9525">
+                          <a:noFill/>
+                          <a:miter lim="800000"/>
+                          <a:headEnd/>
+                          <a:tailEnd/>
+                        </a:ln>
+                      </wps:spPr>
+                      <wps:txbx>
+                        <w:txbxContent>
+                          <w:p>
+                            <w:pPr>
+                              <w:rPr>
+                                <w:rFonts w:ascii="Franklin Gothic Book" w:hAnsi="Franklin Gothic Book"/>
+                                <w:b/>
+                                <w:color w:val="404040" w:themeColor="text1" w:themeTint="BF"/>
+                                <w:sz w:val="24"/>
+                                <w:szCs w:val="24"/>
+                              </w:rPr>
+                            </w:pPr>
+                            <w:r>
+                              <w:rPr>
+                                <w:rFonts w:ascii="Franklin Gothic Book" w:hAnsi="Franklin Gothic Book"/>
+                                <w:b/>
+                                <w:color w:val="404040" w:themeColor="text1" w:themeTint="BF"/>
+                                <w:sz w:val="24"/>
+                                <w:szCs w:val="24"/>
+                              </w:rPr>
+                              <w:t>agosto del 2018 - febrero del 2019</w:t>
+                            </w:r>
+                          </w:p>
+                        </w:txbxContent>
+                      </wps:txbx>
+                      <wps:bodyPr rot="0" vert="horz" wrap="square" lIns="91440" tIns="45720" rIns="91440" bIns="45720" anchor="t" anchorCtr="0">
+                        <a:noAutofit/>
+                      </wps:bodyPr>
+                    </wps:wsp>
+                  </a:graphicData>
+                </a:graphic>
+                <wp14:sizeRelH relativeFrom="margin">
+                  <wp14:pctWidth>0</wp14:pctWidth>
+                </wp14:sizeRelH>
+                <wp14:sizeRelV relativeFrom="margin">
+                  <wp14:pctHeight>0</wp14:pctHeight>
+                </wp14:sizeRelV>
+              </wp:anchor>
+            </w:drawing>
+          </mc:Choice>
+          <mc:Fallback>
+            <w:pict>
+              <v:shape w14:anchorId="2FEDA70C" id="_x0000_s1031" type="#_x0000_t202" style="position:absolute;margin-left:231.75pt;margin-top:485.75pt;width:202.5pt;height:100.5pt;z-index:251702272;visibility:visible;mso-wrap-style:square;mso-width-percent:0;mso-height-percent:0;mso-wrap-distance-left:9pt;mso-wrap-distance-top:3.6pt;mso-wrap-distance-right:9pt;mso-wrap-distance-bottom:3.6pt;mso-position-horizontal:absolute;mso-position-horizontal-relative:page;mso-position-vertical:absolute;mso-position-vertical-relative:text;mso-width-percent:0;mso-height-percent:0;mso-width-relative:margin;mso-height-relative:margin;v-text-anchor:top" o:gfxdata="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" filled="f" stroked="f">
+                <v:textbox>
+                  <w:txbxContent>
+                    <w:p>
+                      <w:pPr>
+                        <w:rPr>
+                          <w:rFonts w:ascii="Franklin Gothic Book" w:hAnsi="Franklin Gothic Book"/>
+                          <w:b/>
+                          <w:color w:val="404040" w:themeColor="text1" w:themeTint="BF"/>
+                          <w:sz w:val="24"/>
+                          <w:szCs w:val="24"/>
+                        </w:rPr>
+                      </w:pPr>
+                      <w:r>
+                        <w:rPr>
+                          <w:rFonts w:ascii="Franklin Gothic Book" w:hAnsi="Franklin Gothic Book"/>
+                          <w:b/>
+                          <w:color w:val="404040" w:themeColor="text1" w:themeTint="BF"/>
+                          <w:sz w:val="24"/>
+                          <w:szCs w:val="24"/>
+                        </w:rPr>
+                        <w:t>agosto del 2018 - febrero del 2019</w:t>
+                      </w:r>
+                    </w:p>
+                  </w:txbxContent>
+                </v:textbox>
+                <w10:wrap type="square" anchorx="page"/>
+              </v:shape>
+            </w:pict>
+          </mc:Fallback>
+        </mc:AlternateContent>
+      </w:r>
+      <w:r>
+        <w:rPr>
+          <w:noProof/>
+        </w:rPr>
+        <mc:AlternateContent>
+          <mc:Choice Requires="wps">
+            <w:drawing>
+              <wp:anchor distT="45720" distB="45720" distL="114300" distR="114300" simplePos="0" relativeHeight="251704320" behindDoc="0" locked="0" layoutInCell="1" allowOverlap="1" wp14:anchorId="1DB1048A" wp14:editId="645EEDA6">
+                <wp:simplePos x="0" y="0"/>
+                <wp:positionH relativeFrom="page">
+                  <wp:posOffset>2864485</wp:posOffset>
+                </wp:positionH>
+                <wp:positionV relativeFrom="paragraph">
+                  <wp:posOffset>6490970</wp:posOffset>
+                </wp:positionV>
+                <wp:extent cx="4695825" cy="1238250"/>
+                <wp:effectExtent l="0" t="0" r="0" b="0"/>
+                <wp:wrapSquare wrapText="bothSides"/>
+                <wp:docPr id="24" name="Cuadro de texto 2"/>
+                <wp:cNvGraphicFramePr>
+                  <a:graphicFrameLocks xmlns:a="http://schemas.openxmlformats.org/drawingml/2006/main"/>
+                </wp:cNvGraphicFramePr>
+                <a:graphic xmlns:a="http://schemas.openxmlformats.org/drawingml/2006/main">
+                  <a:graphicData uri="http://schemas.microsoft.com/office/word/2010/wordprocessingShape">
+                    <wps:wsp>
+                      <wps:cNvSpPr txBox="1">
+                        <a:spLocks noChangeArrowheads="1"/>
+                      </wps:cNvSpPr>
+                      <wps:spPr bwMode="auto">
+                        <a:xfrm>
+                          <a:off x="0" y="0"/>
+                          <a:ext cx="4695825" cy="1238250"/>
+                        </a:xfrm>
+                        <a:prstGeom prst="rect">
+                          <a:avLst/>
+                        </a:prstGeom>
+                        <a:noFill/>
+                        <a:ln w="9525">
+                          <a:noFill/>
+                          <a:miter lim="800000"/>
+                          <a:headEnd/>
+                          <a:tailEnd/>
+                        </a:ln>
+                      </wps:spPr>
+                      <wps:txbx>
+                        <w:txbxContent>
+                          <w:p>
+                            <w:pPr>
+                              <w:jc w:val="center"/>
+                              <w:rPr>
+                                <w:rFonts w:ascii="Franklin Gothic Book" w:hAnsi="Franklin Gothic Book"/>
+                                <w:i/>
+                                <w:color w:val="595959" w:themeColor="text1" w:themeTint="A6"/>
+                                <w:sz w:val="24"/>
+                                <w:szCs w:val="24"/>
+                              </w:rPr>
+                            </w:pPr>
+                            <w:r>
+                              <w:rPr>
+                                <w:rFonts w:ascii="Franklin Gothic Book" w:hAnsi="Franklin Gothic Book"/>
+                                <w:i/>
+                                <w:color w:val="595959" w:themeColor="text1" w:themeTint="A6"/>
+                                <w:sz w:val="24"/>
+                                <w:szCs w:val="24"/>
+                              </w:rPr>
+                              <w:t>Servicio social en la División de Ingenierías Civil y Geomática</w:t>
+                            </w:r>
+                            <w:bookmarkStart w:id="0" w:name="_GoBack"/>
+                            <w:bookmarkEnd w:id="0"/>
+                          </w:p>
+                          <w:p>
+                            <w:pPr>
+                              <w:rPr>
+                                <w:rFonts w:ascii="Franklin Gothic Book" w:hAnsi="Franklin Gothic Book"/>
+                                <w:color w:val="404040" w:themeColor="text1" w:themeTint="BF"/>
+                                <w:sz w:val="24"/>
+                                <w:szCs w:val="24"/>
+                              </w:rPr>
+                            </w:pPr>
+                            <w:r>
+                              <w:rPr>
+                                <w:rFonts w:ascii="Franklin Gothic Book" w:hAnsi="Franklin Gothic Book"/>
+                                <w:color w:val="404040" w:themeColor="text1" w:themeTint="BF"/>
+                                <w:sz w:val="24"/>
+                                <w:szCs w:val="24"/>
+                              </w:rPr>
+                              <w:t xml:space="preserve">Las tareas a mi cargo fueron el desarrollo de un sistema web </w:t>
+                            </w:r>
+                            <w:r>
+                              <w:rPr>
+                                <w:rFonts w:ascii="Franklin Gothic Book" w:hAnsi="Franklin Gothic Book"/>
+                                <w:color w:val="404040" w:themeColor="text1" w:themeTint="BF"/>
+                                <w:sz w:val="24"/>
+                                <w:szCs w:val="24"/>
+                              </w:rPr>
+                              <w:t>(</w:t>
+                            </w:r>
+                            <w:hyperlink r:id="rId5" w:history="1">
+                              <w:r>
+                                <w:rPr>
+                                  <w:rStyle w:val="Hipervnculo"/>
+                                  <w:color w:val="262626" w:themeColor="text1" w:themeTint="D9"/>
+                                  <w:u w:val="none"/>
+                                </w:rPr>
+                                <w:t>http://132.248.139.119/~materialuc/</w:t>
+                              </w:r>
+                            </w:hyperlink>
+                            <w:r>
+                              <w:rPr>
+                                <w:rFonts w:ascii="Franklin Gothic Book" w:hAnsi="Franklin Gothic Book"/>
+                                <w:color w:val="404040" w:themeColor="text1" w:themeTint="BF"/>
+                                <w:sz w:val="24"/>
+                                <w:szCs w:val="24"/>
+                              </w:rPr>
+                              <w:t xml:space="preserve">) </w:t>
+                            </w:r>
+                            <w:r>
+                              <w:rPr>
+                                <w:rFonts w:ascii="Franklin Gothic Book" w:hAnsi="Franklin Gothic Book"/>
+                                <w:color w:val="404040" w:themeColor="text1" w:themeTint="BF"/>
+                                <w:sz w:val="24"/>
+                                <w:szCs w:val="24"/>
+                              </w:rPr>
+                              <w:t>para la administración de dispositivos y herramientas</w:t>
+                            </w:r>
+                            <w:r>
+                              <w:rPr>
+                                <w:rFonts w:ascii="Franklin Gothic Book" w:hAnsi="Franklin Gothic Book"/>
+                                <w:color w:val="404040" w:themeColor="text1" w:themeTint="BF"/>
+                                <w:sz w:val="24"/>
+                                <w:szCs w:val="24"/>
+                              </w:rPr>
+                              <w:t xml:space="preserve"> de la división, así como soporte técnico y mantenimiento preventivo y correctivo a los equipos de cómputo del personal académico y administrativo.</w:t>
+                            </w:r>
+                          </w:p>
+                        </w:txbxContent>
+                      </wps:txbx>
+                      <wps:bodyPr rot="0" vert="horz" wrap="square" lIns="91440" tIns="45720" rIns="91440" bIns="45720" anchor="t" anchorCtr="0">
+                        <a:noAutofit/>
+                      </wps:bodyPr>
+                    </wps:wsp>
+                  </a:graphicData>
+                </a:graphic>
+                <wp14:sizeRelH relativeFrom="margin">
+                  <wp14:pctWidth>0</wp14:pctWidth>
+                </wp14:sizeRelH>
+                <wp14:sizeRelV relativeFrom="margin">
+                  <wp14:pctHeight>0</wp14:pctHeight>
+                </wp14:sizeRelV>
+              </wp:anchor>
+            </w:drawing>
+          </mc:Choice>
+          <mc:Fallback>
+            <w:pict>
+              <v:shape w14:anchorId="1DB1048A" id="_x0000_s1032" type="#_x0000_t202" style="position:absolute;margin-left:225.55pt;margin-top:511.1pt;width:369.75pt;height:97.5pt;z-index:251704320;visibility:visible;mso-wrap-style:square;mso-width-percent:0;mso-height-percent:0;mso-wrap-distance-left:9pt;mso-wrap-distance-top:3.6pt;mso-wrap-distance-right:9pt;mso-wrap-distance-bottom:3.6pt;mso-position-horizontal:absolute;mso-position-horizontal-relative:page;mso-position-vertical:absolute;mso-position-vertical-relative:text;mso-width-percent:0;mso-height-percent:0;mso-width-relative:margin;mso-height-relative:margin;v-text-anchor:top" o:gfxdata="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" filled="f" stroked="f">
+                <v:textbox>
+                  <w:txbxContent>
+                    <w:p>
+                      <w:pPr>
+                        <w:jc w:val="center"/>
+                        <w:rPr>
+                          <w:rFonts w:ascii="Franklin Gothic Book" w:hAnsi="Franklin Gothic Book"/>
+                          <w:i/>
+                          <w:color w:val="595959" w:themeColor="text1" w:themeTint="A6"/>
+                          <w:sz w:val="24"/>
+                          <w:szCs w:val="24"/>
+                        </w:rPr>
+                      </w:pPr>
+                      <w:r>
+                        <w:rPr>
+                          <w:rFonts w:ascii="Franklin Gothic Book" w:hAnsi="Franklin Gothic Book"/>
+                          <w:i/>
+                          <w:color w:val="595959" w:themeColor="text1" w:themeTint="A6"/>
+                          <w:sz w:val="24"/>
+                          <w:szCs w:val="24"/>
+                        </w:rPr>
+                        <w:t>Servicio social en la División de Ingenierías Civil y Geomática</w:t>
+                      </w:r>
+                      <w:bookmarkStart w:id="1" w:name="_GoBack"/>
+                      <w:bookmarkEnd w:id="1"/>
+                    </w:p>
+                    <w:p>
+                      <w:pPr>
+                        <w:rPr>
+                          <w:rFonts w:ascii="Franklin Gothic Book" w:hAnsi="Franklin Gothic Book"/>
+                          <w:color w:val="404040" w:themeColor="text1" w:themeTint="BF"/>
+                          <w:sz w:val="24"/>
+                          <w:szCs w:val="24"/>
+                        </w:rPr>
+                      </w:pPr>
+                      <w:r>
+                        <w:rPr>
+                          <w:rFonts w:ascii="Franklin Gothic Book" w:hAnsi="Franklin Gothic Book"/>
+                          <w:color w:val="404040" w:themeColor="text1" w:themeTint="BF"/>
+                          <w:sz w:val="24"/>
+                          <w:szCs w:val="24"/>
+                        </w:rPr>
+                        <w:t xml:space="preserve">Las tareas a mi cargo fueron el desarrollo de un sistema web </w:t>
+                      </w:r>
+                      <w:r>
+                        <w:rPr>
+                          <w:rFonts w:ascii="Franklin Gothic Book" w:hAnsi="Franklin Gothic Book"/>
+                          <w:color w:val="404040" w:themeColor="text1" w:themeTint="BF"/>
+                          <w:sz w:val="24"/>
+                          <w:szCs w:val="24"/>
+                        </w:rPr>
+                        <w:t>(</w:t>
+                      </w:r>
+                      <w:hyperlink r:id="rId6" w:history="1">
+                        <w:r>
+                          <w:rPr>
+                            <w:rStyle w:val="Hipervnculo"/>
+                            <w:color w:val="262626" w:themeColor="text1" w:themeTint="D9"/>
+                            <w:u w:val="none"/>
+                          </w:rPr>
+                          <w:t>http://132.248.139.119/~materialuc/</w:t>
+                        </w:r>
+                      </w:hyperlink>
+                      <w:r>
+                        <w:rPr>
+                          <w:rFonts w:ascii="Franklin Gothic Book" w:hAnsi="Franklin Gothic Book"/>
+                          <w:color w:val="404040" w:themeColor="text1" w:themeTint="BF"/>
+                          <w:sz w:val="24"/>
+                          <w:szCs w:val="24"/>
+                        </w:rPr>
+                        <w:t xml:space="preserve">) </w:t>
+                      </w:r>
+                      <w:r>
+                        <w:rPr>
+                          <w:rFonts w:ascii="Franklin Gothic Book" w:hAnsi="Franklin Gothic Book"/>
+                          <w:color w:val="404040" w:themeColor="text1" w:themeTint="BF"/>
+                          <w:sz w:val="24"/>
+                          <w:szCs w:val="24"/>
+                        </w:rPr>
+                        <w:t>para la administración de dispositivos y herramientas</w:t>
+                      </w:r>
+                      <w:r>
+                        <w:rPr>
+                          <w:rFonts w:ascii="Franklin Gothic Book" w:hAnsi="Franklin Gothic Book"/>
+                          <w:color w:val="404040" w:themeColor="text1" w:themeTint="BF"/>
+                          <w:sz w:val="24"/>
+                          <w:szCs w:val="24"/>
+                        </w:rPr>
+                        <w:t xml:space="preserve"> de la división, así como soporte técnico y mantenimiento preventivo y correctivo a los equipos de cómputo del personal académico y administrativo.</w:t>
+                      </w:r>
+                    </w:p>
+                  </w:txbxContent>
+                </v:textbox>
+                <w10:wrap type="square" anchorx="page"/>
+              </v:shape>
+            </w:pict>
+          </mc:Fallback>
+        </mc:AlternateContent>
+      </w:r>
+      <w:r>
+        <mc:AlternateContent>
+          <mc:Choice Requires="wps">
+            <w:drawing>
+              <wp:anchor distT="45720" distB="45720" distL="114300" distR="114300" simplePos="0" relativeHeight="251738112" behindDoc="0" locked="0" layoutInCell="1" allowOverlap="1" wp14:anchorId="00FC4CFB" wp14:editId="2EE2F38B">
+                <wp:simplePos x="0" y="0"/>
+                <wp:positionH relativeFrom="page">
+                  <wp:posOffset>2857500</wp:posOffset>
+                </wp:positionH>
+                <wp:positionV relativeFrom="paragraph">
+                  <wp:posOffset>4899660</wp:posOffset>
+                </wp:positionV>
+                <wp:extent cx="4695825" cy="1238250"/>
+                <wp:effectExtent l="0" t="0" r="0" b="0"/>
+                <wp:wrapSquare wrapText="bothSides"/>
+                <wp:docPr id="32" name="Cuadro de texto 2"/>
+                <wp:cNvGraphicFramePr>
+                  <a:graphicFrameLocks xmlns:a="http://schemas.openxmlformats.org/drawingml/2006/main"/>
+                </wp:cNvGraphicFramePr>
+                <a:graphic xmlns:a="http://schemas.openxmlformats.org/drawingml/2006/main">
+                  <a:graphicData uri="http://schemas.microsoft.com/office/word/2010/wordprocessingShape">
+                    <wps:wsp>
+                      <wps:cNvSpPr txBox="1">
+                        <a:spLocks noChangeArrowheads="1"/>
+                      </wps:cNvSpPr>
+                      <wps:spPr bwMode="auto">
+                        <a:xfrm>
+                          <a:off x="0" y="0"/>
+                          <a:ext cx="4695825" cy="1238250"/>
+                        </a:xfrm>
+                        <a:prstGeom prst="rect">
+                          <a:avLst/>
+                        </a:prstGeom>
+                        <a:noFill/>
+                        <a:ln w="9525">
+                          <a:noFill/>
+                          <a:miter lim="800000"/>
+                          <a:headEnd/>
+                          <a:tailEnd/>
+                        </a:ln>
+                      </wps:spPr>
+                      <wps:txbx>
+                        <w:txbxContent>
+                          <w:p>
+                            <w:pPr>
+                              <w:jc w:val="center"/>
+                              <w:rPr>
+                                <w:rFonts w:ascii="Franklin Gothic Book" w:hAnsi="Franklin Gothic Book"/>
+                                <w:i/>
+                                <w:color w:val="595959" w:themeColor="text1" w:themeTint="A6"/>
+                                <w:sz w:val="24"/>
+                                <w:szCs w:val="24"/>
+                              </w:rPr>
+                            </w:pPr>
+                            <w:r>
+                              <w:rPr>
+                                <w:rFonts w:ascii="Franklin Gothic Book" w:hAnsi="Franklin Gothic Book"/>
+                                <w:i/>
+                                <w:color w:val="595959" w:themeColor="text1" w:themeTint="A6"/>
+                                <w:sz w:val="24"/>
+                                <w:szCs w:val="24"/>
+                              </w:rPr>
+                              <w:t>Desarrollador Web para B&amp;W</w:t>
+                            </w:r>
+                          </w:p>
+                          <w:p>
+                            <w:pPr>
+                              <w:rPr>
+                                <w:rFonts w:ascii="Franklin Gothic Book" w:hAnsi="Franklin Gothic Book"/>
+                                <w:color w:val="404040" w:themeColor="text1" w:themeTint="BF"/>
+                                <w:sz w:val="24"/>
+                                <w:szCs w:val="24"/>
+                              </w:rPr>
+                            </w:pPr>
+                            <w:r>
+                              <w:rPr>
+                                <w:rFonts w:ascii="Franklin Gothic Book" w:hAnsi="Franklin Gothic Book"/>
+                                <w:color w:val="404040" w:themeColor="text1" w:themeTint="BF"/>
+                                <w:sz w:val="24"/>
+                                <w:szCs w:val="24"/>
+                              </w:rPr>
+                              <w:t>Desarrollé sistemas administrativos y de e-</w:t>
+                            </w:r>
+                            <w:proofErr w:type="spellStart"/>
+                            <w:r>
+                              <w:rPr>
+                                <w:rFonts w:ascii="Franklin Gothic Book" w:hAnsi="Franklin Gothic Book"/>
+                                <w:color w:val="404040" w:themeColor="text1" w:themeTint="BF"/>
+                                <w:sz w:val="24"/>
+                                <w:szCs w:val="24"/>
+                              </w:rPr>
+                              <w:t>commerce</w:t>
+                            </w:r>
+                            <w:proofErr w:type="spellEnd"/>
+                            <w:r>
+                              <w:rPr>
+                                <w:rFonts w:ascii="Franklin Gothic Book" w:hAnsi="Franklin Gothic Book"/>
+                                <w:color w:val="404040" w:themeColor="text1" w:themeTint="BF"/>
+                                <w:sz w:val="24"/>
+                                <w:szCs w:val="24"/>
+                              </w:rPr>
+                              <w:t xml:space="preserve"> para empresas de vinos, venta de casas, carros, motos, autopartes, etc. La experiencia fue muy agradable</w:t>
+                            </w:r>
+                            <w:r>
+                              <w:rPr>
+                                <w:rFonts w:ascii="Franklin Gothic Book" w:hAnsi="Franklin Gothic Book"/>
+                                <w:color w:val="404040" w:themeColor="text1" w:themeTint="BF"/>
+                                <w:sz w:val="24"/>
+                                <w:szCs w:val="24"/>
+                              </w:rPr>
+                              <w:t>, mi conocimiento aumentó y me permitió aprender a desenvolverme con los clientes.</w:t>
+                            </w:r>
+                          </w:p>
+                        </w:txbxContent>
+                      </wps:txbx>
+                      <wps:bodyPr rot="0" vert="horz" wrap="square" lIns="91440" tIns="45720" rIns="91440" bIns="45720" anchor="t" anchorCtr="0">
+                        <a:noAutofit/>
+                      </wps:bodyPr>
+                    </wps:wsp>
+                  </a:graphicData>
+                </a:graphic>
+                <wp14:sizeRelH relativeFrom="margin">
+                  <wp14:pctWidth>0</wp14:pctWidth>
+                </wp14:sizeRelH>
+                <wp14:sizeRelV relativeFrom="margin">
+                  <wp14:pctHeight>0</wp14:pctHeight>
+                </wp14:sizeRelV>
+              </wp:anchor>
+            </w:drawing>
+          </mc:Choice>
+          <mc:Fallback>
+            <w:pict>
+              <v:shape w14:anchorId="00FC4CFB" id="_x0000_s1033" type="#_x0000_t202" style="position:absolute;margin-left:225pt;margin-top:385.8pt;width:369.75pt;height:97.5pt;z-index:251738112;visibility:visible;mso-wrap-style:square;mso-width-percent:0;mso-height-percent:0;mso-wrap-distance-left:9pt;mso-wrap-distance-top:3.6pt;mso-wrap-distance-right:9pt;mso-wrap-distance-bottom:3.6pt;mso-position-horizontal:absolute;mso-position-horizontal-relative:page;mso-position-vertical:absolute;mso-position-vertical-relative:text;mso-width-percent:0;mso-height-percent:0;mso-width-relative:margin;mso-height-relative:margin;v-text-anchor:top" o:gfxdata="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" filled="f" stroked="f">
+                <v:textbox>
+                  <w:txbxContent>
+                    <w:p>
+                      <w:pPr>
+                        <w:jc w:val="center"/>
+                        <w:rPr>
+                          <w:rFonts w:ascii="Franklin Gothic Book" w:hAnsi="Franklin Gothic Book"/>
+                          <w:i/>
+                          <w:color w:val="595959" w:themeColor="text1" w:themeTint="A6"/>
+                          <w:sz w:val="24"/>
+                          <w:szCs w:val="24"/>
+                        </w:rPr>
+                      </w:pPr>
+                      <w:r>
+                        <w:rPr>
+                          <w:rFonts w:ascii="Franklin Gothic Book" w:hAnsi="Franklin Gothic Book"/>
+                          <w:i/>
+                          <w:color w:val="595959" w:themeColor="text1" w:themeTint="A6"/>
+                          <w:sz w:val="24"/>
+                          <w:szCs w:val="24"/>
+                        </w:rPr>
+                        <w:t>Desarrollador Web para B&amp;W</w:t>
+                      </w:r>
+                    </w:p>
+                    <w:p>
+                      <w:pPr>
+                        <w:rPr>
+                          <w:rFonts w:ascii="Franklin Gothic Book" w:hAnsi="Franklin Gothic Book"/>
+                          <w:color w:val="404040" w:themeColor="text1" w:themeTint="BF"/>
+                          <w:sz w:val="24"/>
+                          <w:szCs w:val="24"/>
+                        </w:rPr>
+                      </w:pPr>
+                      <w:r>
+                        <w:rPr>
+                          <w:rFonts w:ascii="Franklin Gothic Book" w:hAnsi="Franklin Gothic Book"/>
+                          <w:color w:val="404040" w:themeColor="text1" w:themeTint="BF"/>
+                          <w:sz w:val="24"/>
+                          <w:szCs w:val="24"/>
+                        </w:rPr>
+                        <w:t>Desarrollé sistemas administrativos y de e-</w:t>
+                      </w:r>
+                      <w:proofErr w:type="spellStart"/>
+                      <w:r>
+                        <w:rPr>
+                          <w:rFonts w:ascii="Franklin Gothic Book" w:hAnsi="Franklin Gothic Book"/>
+                          <w:color w:val="404040" w:themeColor="text1" w:themeTint="BF"/>
+                          <w:sz w:val="24"/>
+                          <w:szCs w:val="24"/>
+                        </w:rPr>
+                        <w:t>commerce</w:t>
+                      </w:r>
+                      <w:proofErr w:type="spellEnd"/>
+                      <w:r>
+                        <w:rPr>
+                          <w:rFonts w:ascii="Franklin Gothic Book" w:hAnsi="Franklin Gothic Book"/>
+                          <w:color w:val="404040" w:themeColor="text1" w:themeTint="BF"/>
+                          <w:sz w:val="24"/>
+                          <w:szCs w:val="24"/>
+                        </w:rPr>
+                        <w:t xml:space="preserve"> para empresas de vinos, venta de casas, carros, motos, autopartes, etc. La experiencia fue muy agradable</w:t>
+                      </w:r>
+                      <w:r>
+                        <w:rPr>
+                          <w:rFonts w:ascii="Franklin Gothic Book" w:hAnsi="Franklin Gothic Book"/>
+                          <w:color w:val="404040" w:themeColor="text1" w:themeTint="BF"/>
+                          <w:sz w:val="24"/>
+                          <w:szCs w:val="24"/>
+                        </w:rPr>
+                        <w:t>, mi conocimiento aumentó y me permitió aprender a desenvolverme con los clientes.</w:t>
+                      </w:r>
+                    </w:p>
+                  </w:txbxContent>
+                </v:textbox>
+                <w10:wrap type="square" anchorx="page"/>
+              </v:shape>
+            </w:pict>
+          </mc:Fallback>
+        </mc:AlternateContent>
+      </w:r>
+      <w:r>
+        <mc:AlternateContent>
+          <mc:Choice Requires="wps">
+            <w:drawing>
+              <wp:anchor distT="45720" distB="45720" distL="114300" distR="114300" simplePos="0" relativeHeight="251737088" behindDoc="0" locked="0" layoutInCell="1" allowOverlap="1" wp14:anchorId="26E89FD4" wp14:editId="53A5E18E">
+                <wp:simplePos x="0" y="0"/>
+                <wp:positionH relativeFrom="page">
+                  <wp:posOffset>2936240</wp:posOffset>
+                </wp:positionH>
+                <wp:positionV relativeFrom="paragraph">
+                  <wp:posOffset>4577715</wp:posOffset>
+                </wp:positionV>
+                <wp:extent cx="2571750" cy="1276350"/>
+                <wp:effectExtent l="0" t="0" r="0" b="0"/>
+                <wp:wrapSquare wrapText="bothSides"/>
+                <wp:docPr id="13" name="Cuadro de texto 2"/>
+                <wp:cNvGraphicFramePr>
+                  <a:graphicFrameLocks xmlns:a="http://schemas.openxmlformats.org/drawingml/2006/main"/>
+                </wp:cNvGraphicFramePr>
+                <a:graphic xmlns:a="http://schemas.openxmlformats.org/drawingml/2006/main">
+                  <a:graphicData uri="http://schemas.microsoft.com/office/word/2010/wordprocessingShape">
+                    <wps:wsp>
+                      <wps:cNvSpPr txBox="1">
+                        <a:spLocks noChangeArrowheads="1"/>
+                      </wps:cNvSpPr>
+                      <wps:spPr bwMode="auto">
+                        <a:xfrm>
+                          <a:off x="0" y="0"/>
+                          <a:ext cx="2571750" cy="1276350"/>
+                        </a:xfrm>
+                        <a:prstGeom prst="rect">
+                          <a:avLst/>
+                        </a:prstGeom>
+                        <a:noFill/>
+                        <a:ln w="9525">
+                          <a:noFill/>
+                          <a:miter lim="800000"/>
+                          <a:headEnd/>
+                          <a:tailEnd/>
+                        </a:ln>
+                      </wps:spPr>
+                      <wps:txbx>
+                        <w:txbxContent>
+                          <w:p>
+                            <w:pPr>
+                              <w:rPr>
+                                <w:rFonts w:ascii="Franklin Gothic Book" w:hAnsi="Franklin Gothic Book"/>
+                                <w:b/>
+                                <w:color w:val="404040" w:themeColor="text1" w:themeTint="BF"/>
+                                <w:sz w:val="24"/>
+                                <w:szCs w:val="24"/>
+                              </w:rPr>
+                            </w:pPr>
+                            <w:r>
+                              <w:rPr>
+                                <w:rFonts w:ascii="Franklin Gothic Book" w:hAnsi="Franklin Gothic Book"/>
+                                <w:b/>
+                                <w:color w:val="404040" w:themeColor="text1" w:themeTint="BF"/>
+                                <w:sz w:val="24"/>
+                                <w:szCs w:val="24"/>
+                              </w:rPr>
+                              <w:t>julio</w:t>
+                            </w:r>
+                            <w:r>
+                              <w:rPr>
+                                <w:rFonts w:ascii="Franklin Gothic Book" w:hAnsi="Franklin Gothic Book"/>
+                                <w:b/>
+                                <w:color w:val="404040" w:themeColor="text1" w:themeTint="BF"/>
+                                <w:sz w:val="24"/>
+                                <w:szCs w:val="24"/>
+                              </w:rPr>
+                              <w:t xml:space="preserve"> del 201</w:t>
+                            </w:r>
+                            <w:r>
+                              <w:rPr>
+                                <w:rFonts w:ascii="Franklin Gothic Book" w:hAnsi="Franklin Gothic Book"/>
+                                <w:b/>
+                                <w:color w:val="404040" w:themeColor="text1" w:themeTint="BF"/>
+                                <w:sz w:val="24"/>
+                                <w:szCs w:val="24"/>
+                              </w:rPr>
+                              <w:t>9</w:t>
+                            </w:r>
+                            <w:r>
+                              <w:rPr>
+                                <w:rFonts w:ascii="Franklin Gothic Book" w:hAnsi="Franklin Gothic Book"/>
+                                <w:b/>
+                                <w:color w:val="404040" w:themeColor="text1" w:themeTint="BF"/>
+                                <w:sz w:val="24"/>
+                                <w:szCs w:val="24"/>
+                              </w:rPr>
+                              <w:t xml:space="preserve"> </w:t>
+                            </w:r>
+                            <w:r>
+                              <w:rPr>
+                                <w:rFonts w:ascii="Franklin Gothic Book" w:hAnsi="Franklin Gothic Book"/>
+                                <w:b/>
+                                <w:color w:val="404040" w:themeColor="text1" w:themeTint="BF"/>
+                                <w:sz w:val="24"/>
+                                <w:szCs w:val="24"/>
+                              </w:rPr>
+                              <w:t>–</w:t>
+                            </w:r>
+                            <w:r>
+                              <w:rPr>
+                                <w:rFonts w:ascii="Franklin Gothic Book" w:hAnsi="Franklin Gothic Book"/>
+                                <w:b/>
+                                <w:color w:val="404040" w:themeColor="text1" w:themeTint="BF"/>
+                                <w:sz w:val="24"/>
+                                <w:szCs w:val="24"/>
+                              </w:rPr>
+                              <w:t xml:space="preserve"> </w:t>
+                            </w:r>
+                            <w:r>
+                              <w:rPr>
+                                <w:rFonts w:ascii="Franklin Gothic Book" w:hAnsi="Franklin Gothic Book"/>
+                                <w:b/>
+                                <w:color w:val="404040" w:themeColor="text1" w:themeTint="BF"/>
+                                <w:sz w:val="24"/>
+                                <w:szCs w:val="24"/>
+                              </w:rPr>
+                              <w:t xml:space="preserve">julio </w:t>
+                            </w:r>
+                            <w:r>
+                              <w:rPr>
+                                <w:rFonts w:ascii="Franklin Gothic Book" w:hAnsi="Franklin Gothic Book"/>
+                                <w:b/>
+                                <w:color w:val="404040" w:themeColor="text1" w:themeTint="BF"/>
+                                <w:sz w:val="24"/>
+                                <w:szCs w:val="24"/>
+                              </w:rPr>
+                              <w:t>del 20</w:t>
+                            </w:r>
+                            <w:r>
+                              <w:rPr>
+                                <w:rFonts w:ascii="Franklin Gothic Book" w:hAnsi="Franklin Gothic Book"/>
+                                <w:b/>
+                                <w:color w:val="404040" w:themeColor="text1" w:themeTint="BF"/>
+                                <w:sz w:val="24"/>
+                                <w:szCs w:val="24"/>
+                              </w:rPr>
+                              <w:t>20</w:t>
+                            </w:r>
+                          </w:p>
+                        </w:txbxContent>
+                      </wps:txbx>
+                      <wps:bodyPr rot="0" vert="horz" wrap="square" lIns="91440" tIns="45720" rIns="91440" bIns="45720" anchor="t" anchorCtr="0">
+                        <a:noAutofit/>
+                      </wps:bodyPr>
+                    </wps:wsp>
+                  </a:graphicData>
+                </a:graphic>
+                <wp14:sizeRelH relativeFrom="margin">
+                  <wp14:pctWidth>0</wp14:pctWidth>
+                </wp14:sizeRelH>
+                <wp14:sizeRelV relativeFrom="margin">
+                  <wp14:pctHeight>0</wp14:pctHeight>
+                </wp14:sizeRelV>
+              </wp:anchor>
+            </w:drawing>
+          </mc:Choice>
+          <mc:Fallback>
+            <w:pict>
+              <v:shape w14:anchorId="26E89FD4" id="_x0000_s1034" type="#_x0000_t202" style="position:absolute;margin-left:231.2pt;margin-top:360.45pt;width:202.5pt;height:100.5pt;z-index:251737088;visibility:visible;mso-wrap-style:square;mso-width-percent:0;mso-height-percent:0;mso-wrap-distance-left:9pt;mso-wrap-distance-top:3.6pt;mso-wrap-distance-right:9pt;mso-wrap-distance-bottom:3.6pt;mso-position-horizontal:absolute;mso-position-horizontal-relative:page;mso-position-vertical:absolute;mso-position-vertical-relative:text;mso-width-percent:0;mso-height-percent:0;mso-width-relative:margin;mso-height-relative:margin;v-text-anchor:top" o:gfxdata="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" filled="f" stroked="f">
+                <v:textbox>
+                  <w:txbxContent>
+                    <w:p>
+                      <w:pPr>
+                        <w:rPr>
+                          <w:rFonts w:ascii="Franklin Gothic Book" w:hAnsi="Franklin Gothic Book"/>
+                          <w:b/>
+                          <w:color w:val="404040" w:themeColor="text1" w:themeTint="BF"/>
+                          <w:sz w:val="24"/>
+                          <w:szCs w:val="24"/>
+                        </w:rPr>
+                      </w:pPr>
+                      <w:r>
+                        <w:rPr>
+                          <w:rFonts w:ascii="Franklin Gothic Book" w:hAnsi="Franklin Gothic Book"/>
+                          <w:b/>
+                          <w:color w:val="404040" w:themeColor="text1" w:themeTint="BF"/>
+                          <w:sz w:val="24"/>
+                          <w:szCs w:val="24"/>
+                        </w:rPr>
+                        <w:t>julio</w:t>
+                      </w:r>
+                      <w:r>
+                        <w:rPr>
+                          <w:rFonts w:ascii="Franklin Gothic Book" w:hAnsi="Franklin Gothic Book"/>
+                          <w:b/>
+                          <w:color w:val="404040" w:themeColor="text1" w:themeTint="BF"/>
+                          <w:sz w:val="24"/>
+                          <w:szCs w:val="24"/>
+                        </w:rPr>
+                        <w:t xml:space="preserve"> del 201</w:t>
+                      </w:r>
+                      <w:r>
+                        <w:rPr>
+                          <w:rFonts w:ascii="Franklin Gothic Book" w:hAnsi="Franklin Gothic Book"/>
+                          <w:b/>
+                          <w:color w:val="404040" w:themeColor="text1" w:themeTint="BF"/>
+                          <w:sz w:val="24"/>
+                          <w:szCs w:val="24"/>
+                        </w:rPr>
+                        <w:t>9</w:t>
+                      </w:r>
+                      <w:r>
+                        <w:rPr>
+                          <w:rFonts w:ascii="Franklin Gothic Book" w:hAnsi="Franklin Gothic Book"/>
+                          <w:b/>
+                          <w:color w:val="404040" w:themeColor="text1" w:themeTint="BF"/>
+                          <w:sz w:val="24"/>
+                          <w:szCs w:val="24"/>
+                        </w:rPr>
+                        <w:t xml:space="preserve"> </w:t>
+                      </w:r>
+                      <w:r>
+                        <w:rPr>
+                          <w:rFonts w:ascii="Franklin Gothic Book" w:hAnsi="Franklin Gothic Book"/>
+                          <w:b/>
+                          <w:color w:val="404040" w:themeColor="text1" w:themeTint="BF"/>
+                          <w:sz w:val="24"/>
+                          <w:szCs w:val="24"/>
+                        </w:rPr>
+                        <w:t>–</w:t>
+                      </w:r>
+                      <w:r>
+                        <w:rPr>
+                          <w:rFonts w:ascii="Franklin Gothic Book" w:hAnsi="Franklin Gothic Book"/>
+                          <w:b/>
+                          <w:color w:val="404040" w:themeColor="text1" w:themeTint="BF"/>
+                          <w:sz w:val="24"/>
+                          <w:szCs w:val="24"/>
+                        </w:rPr>
+                        <w:t xml:space="preserve"> </w:t>
+                      </w:r>
+                      <w:r>
+                        <w:rPr>
+                          <w:rFonts w:ascii="Franklin Gothic Book" w:hAnsi="Franklin Gothic Book"/>
+                          <w:b/>
+                          <w:color w:val="404040" w:themeColor="text1" w:themeTint="BF"/>
+                          <w:sz w:val="24"/>
+                          <w:szCs w:val="24"/>
+                        </w:rPr>
+                        <w:t xml:space="preserve">julio </w:t>
+                      </w:r>
+                      <w:r>
+                        <w:rPr>
+                          <w:rFonts w:ascii="Franklin Gothic Book" w:hAnsi="Franklin Gothic Book"/>
+                          <w:b/>
+                          <w:color w:val="404040" w:themeColor="text1" w:themeTint="BF"/>
+                          <w:sz w:val="24"/>
+                          <w:szCs w:val="24"/>
+                        </w:rPr>
+                        <w:t>del 20</w:t>
+                      </w:r>
+                      <w:r>
+                        <w:rPr>
+                          <w:rFonts w:ascii="Franklin Gothic Book" w:hAnsi="Franklin Gothic Book"/>
+                          <w:b/>
+                          <w:color w:val="404040" w:themeColor="text1" w:themeTint="BF"/>
+                          <w:sz w:val="24"/>
+                          <w:szCs w:val="24"/>
+                        </w:rPr>
+                        <w:t>20</w:t>
+                      </w:r>
+                    </w:p>
+                  </w:txbxContent>
+                </v:textbox>
+                <w10:wrap type="square" anchorx="page"/>
+              </v:shape>
+            </w:pict>
+          </mc:Fallback>
+        </mc:AlternateContent>
+      </w:r>
+      <w:r>
+        <w:rPr>
+          <w:noProof/>
+        </w:rPr>
+        <w:drawing>
+          <wp:anchor distT="0" distB="0" distL="114300" distR="114300" simplePos="0" relativeHeight="251707392" behindDoc="0" locked="0" layoutInCell="1" allowOverlap="1" wp14:anchorId="4CECA746" wp14:editId="29D82515">
+            <wp:simplePos x="0" y="0"/>
+            <wp:positionH relativeFrom="column">
+              <wp:posOffset>2105025</wp:posOffset>
+            </wp:positionH>
+            <wp:positionV relativeFrom="paragraph">
+              <wp:posOffset>7990205</wp:posOffset>
+            </wp:positionV>
+            <wp:extent cx="352425" cy="352425"/>
+            <wp:effectExtent l="0" t="0" r="9525" b="9525"/>
+            <wp:wrapNone/>
+            <wp:docPr id="27" name="Imagen 27"/>
+            <wp:cNvGraphicFramePr>
+              <a:graphicFrameLocks xmlns:a="http://schemas.openxmlformats.org/drawingml/2006/main" noChangeAspect="1"/>
+            </wp:cNvGraphicFramePr>
+            <a:graphic xmlns:a="http://schemas.openxmlformats.org/drawingml/2006/main">
+              <a:graphicData uri="http://schemas.openxmlformats.org/drawingml/2006/picture">
+                <pic:pic xmlns:pic="http://schemas.openxmlformats.org/drawingml/2006/picture">
+                  <pic:nvPicPr>
+                    <pic:cNvPr id="14" name="pencil.png"/>
+                    <pic:cNvPicPr/>
+                  </pic:nvPicPr>
+                  <pic:blipFill>
+                    <a:blip r:embed="rId7" cstate="print">
+                      <a:duotone>
+                        <a:schemeClr val="accent5">
+                          <a:shade val="45000"/>
+                          <a:satMod val="135000"/>
+                        </a:schemeClr>
+                        <a:prstClr val="white"/>
+                      </a:duotone>
+                      <a:extLst>
+                        <a:ext uri="{28A0092B-C50C-407E-A947-70E740481C1C}">
+                          <a14:useLocalDpi xmlns:a14="http://schemas.microsoft.com/office/drawing/2010/main" val="0"/>
+                        </a:ext>
+                      </a:extLst>
+                    </a:blip>
+                    <a:stretch>
+                      <a:fillRect/>
+                    </a:stretch>
+                  </pic:blipFill>
+                  <pic:spPr>
+                    <a:xfrm>
+                      <a:off x="0" y="0"/>
+                      <a:ext cx="352425" cy="352425"/>
+                    </a:xfrm>
+                    <a:prstGeom prst="rect">
+                      <a:avLst/>
+                    </a:prstGeom>
+                  </pic:spPr>
+                </pic:pic>
+              </a:graphicData>
+            </a:graphic>
+            <wp14:sizeRelH relativeFrom="margin">
+              <wp14:pctWidth>0</wp14:pctWidth>
+            </wp14:sizeRelH>
+            <wp14:sizeRelV relativeFrom="margin">
+              <wp14:pctHeight>0</wp14:pctHeight>
+            </wp14:sizeRelV>
+          </wp:anchor>
+        </w:drawing>
+      </w:r>
+      <w:r>
+        <w:rPr>
+          <w:noProof/>
+        </w:rPr>
+        <mc:AlternateContent>
+          <mc:Choice Requires="wps">
+            <w:drawing>
+              <wp:anchor distT="45720" distB="45720" distL="114300" distR="114300" simplePos="0" relativeHeight="251665408" behindDoc="0" locked="0" layoutInCell="1" allowOverlap="1" wp14:anchorId="0F723BCB" wp14:editId="641358F0">
                 <wp:simplePos x="0" y="0"/>
                 <wp:positionH relativeFrom="column">
                   <wp:posOffset>-704850</wp:posOffset>
@@ -74,13 +1727,7 @@
                               <w:rPr>
                                 <w:color w:val="FFFFFF" w:themeColor="background1"/>
                               </w:rPr>
-                              <w:t xml:space="preserve">- </w:t>
-                            </w:r>
-                            <w:r>
-                              <w:rPr>
-                                <w:color w:val="FFFFFF" w:themeColor="background1"/>
-                              </w:rPr>
-                              <w:t>Python</w:t>
+                              <w:t>- PHP</w:t>
                             </w:r>
                           </w:p>
                           <w:p>
@@ -95,12 +1742,26 @@
                               </w:rPr>
                               <w:t xml:space="preserve">- </w:t>
                             </w:r>
-                            <w:r>
-                              <w:rPr>
-                                <w:color w:val="FFFFFF" w:themeColor="background1"/>
-                              </w:rPr>
-                              <w:t>JavaScript</w:t>
-                            </w:r>
+                            <w:proofErr w:type="spellStart"/>
+                            <w:r>
+                              <w:rPr>
+                                <w:color w:val="FFFFFF" w:themeColor="background1"/>
+                              </w:rPr>
+                              <w:t>Java</w:t>
+                            </w:r>
+                            <w:r>
+                              <w:rPr>
+                                <w:color w:val="FFFFFF" w:themeColor="background1"/>
+                              </w:rPr>
+                              <w:t>s</w:t>
+                            </w:r>
+                            <w:r>
+                              <w:rPr>
+                                <w:color w:val="FFFFFF" w:themeColor="background1"/>
+                              </w:rPr>
+                              <w:t>cript</w:t>
+                            </w:r>
+                            <w:proofErr w:type="spellEnd"/>
                           </w:p>
                           <w:p>
                             <w:pPr>
@@ -118,7 +1779,7 @@
                               <w:rPr>
                                 <w:color w:val="FFFFFF" w:themeColor="background1"/>
                               </w:rPr>
-                              <w:t>PHP</w:t>
+                              <w:t>Python</w:t>
                             </w:r>
                           </w:p>
                           <w:p>
@@ -186,12 +1847,6 @@
                               </w:rPr>
                               <w:t>CSS</w:t>
                             </w:r>
-                            <w:r>
-                              <w:rPr>
-                                <w:color w:val="FFFFFF" w:themeColor="background1"/>
-                              </w:rPr>
-                              <w:t>3</w:t>
-                            </w:r>
                           </w:p>
                           <w:p>
                             <w:pPr>
@@ -205,12 +1860,63 @@
                               </w:rPr>
                               <w:t xml:space="preserve">- </w:t>
                             </w:r>
+                            <w:r>
+                              <w:rPr>
+                                <w:color w:val="FFFFFF" w:themeColor="background1"/>
+                              </w:rPr>
+                              <w:t>Docker</w:t>
+                            </w:r>
+                          </w:p>
+                          <w:p>
+                            <w:pPr>
+                              <w:rPr>
+                                <w:color w:val="FFFFFF" w:themeColor="background1"/>
+                              </w:rPr>
+                            </w:pPr>
+                            <w:r>
+                              <w:rPr>
+                                <w:color w:val="FFFFFF" w:themeColor="background1"/>
+                              </w:rPr>
+                              <w:t>- Git</w:t>
+                            </w:r>
+                          </w:p>
+                          <w:p>
+                            <w:pPr>
+                              <w:rPr>
+                                <w:color w:val="FFFFFF" w:themeColor="background1"/>
+                              </w:rPr>
+                            </w:pPr>
+                            <w:r>
+                              <w:rPr>
+                                <w:color w:val="FFFFFF" w:themeColor="background1"/>
+                              </w:rPr>
+                              <w:t xml:space="preserve">- </w:t>
+                            </w:r>
+                            <w:r>
+                              <w:rPr>
+                                <w:color w:val="FFFFFF" w:themeColor="background1"/>
+                              </w:rPr>
+                              <w:t>Laravel</w:t>
+                            </w:r>
+                          </w:p>
+                          <w:p>
+                            <w:pPr>
+                              <w:rPr>
+                                <w:color w:val="FFFFFF" w:themeColor="background1"/>
+                              </w:rPr>
+                            </w:pPr>
+                            <w:r>
+                              <w:rPr>
+                                <w:color w:val="FFFFFF" w:themeColor="background1"/>
+                              </w:rPr>
+                              <w:t xml:space="preserve">- </w:t>
+                            </w:r>
                             <w:proofErr w:type="spellStart"/>
                             <w:r>
                               <w:rPr>
                                 <w:color w:val="FFFFFF" w:themeColor="background1"/>
                               </w:rPr>
-                              <w:t>TypeScript</w:t>
+                              <w:t>CPanel</w:t>
                             </w:r>
                             <w:proofErr w:type="spellEnd"/>
                           </w:p>
@@ -224,45 +1930,6 @@
                               <w:rPr>
                                 <w:color w:val="FFFFFF" w:themeColor="background1"/>
                               </w:rPr>
-                              <w:t>- Express.js</w:t>
-                            </w:r>
-                          </w:p>
-                          <w:p>
-                            <w:pPr>
-                              <w:rPr>
-                                <w:color w:val="FFFFFF" w:themeColor="background1"/>
-                              </w:rPr>
-                            </w:pPr>
-                            <w:r>
-                              <w:rPr>
-                                <w:color w:val="FFFFFF" w:themeColor="background1"/>
-                              </w:rPr>
-                              <w:t>- Angular 7</w:t>
-                            </w:r>
-                          </w:p>
-                          <w:p>
-                            <w:pPr>
-                              <w:rPr>
-                                <w:color w:val="FFFFFF" w:themeColor="background1"/>
-                              </w:rPr>
-                            </w:pPr>
-                            <w:r>
-                              <w:rPr>
-                                <w:color w:val="FFFFFF" w:themeColor="background1"/>
-                              </w:rPr>
-                              <w:t>- React.js</w:t>
-                            </w:r>
-                          </w:p>
-                          <w:p>
-                            <w:pPr>
-                              <w:rPr>
-                                <w:color w:val="FFFFFF" w:themeColor="background1"/>
-                              </w:rPr>
-                            </w:pPr>
-                            <w:r>
-                              <w:rPr>
-                                <w:color w:val="FFFFFF" w:themeColor="background1"/>
-                              </w:rPr>
                               <w:t xml:space="preserve">- </w:t>
                             </w:r>
                             <w:r>
@@ -270,33 +1937,6 @@
                                 <w:color w:val="FFFFFF" w:themeColor="background1"/>
                               </w:rPr>
                               <w:t>Node.js</w:t>
-                            </w:r>
-                          </w:p>
-                          <w:p>
-                            <w:pPr>
-                              <w:rPr>
-                                <w:color w:val="FFFFFF" w:themeColor="background1"/>
-                              </w:rPr>
-                            </w:pPr>
-                            <w:r>
-                              <w:rPr>
-                                <w:color w:val="FFFFFF" w:themeColor="background1"/>
-                              </w:rPr>
-                              <w:t xml:space="preserve">- </w:t>
-                            </w:r>
-                            <w:proofErr w:type="spellStart"/>
-                            <w:r>
-                              <w:rPr>
-                                <w:color w:val="FFFFFF" w:themeColor="background1"/>
-                              </w:rPr>
-                              <w:t>Ionic</w:t>
-                            </w:r>
-                            <w:proofErr w:type="spellEnd"/>
-                            <w:r>
-                              <w:rPr>
-                                <w:color w:val="FFFFFF" w:themeColor="background1"/>
-                              </w:rPr>
-                              <w:t xml:space="preserve"> 3</w:t>
                             </w:r>
                           </w:p>
                           <w:p>
@@ -483,11 +2123,7 @@
           </mc:Choice>
           <mc:Fallback>
             <w:pict>
-              <v:shapetype w14:anchorId="0F723BCB" id="_x0000_t202" coordsize="21600,21600" o:spt="202" path="m,l,21600r21600,l21600,xe">
-                <v:stroke joinstyle="miter"/>
-                <v:path gradientshapeok="t" o:connecttype="rect"/>
-              </v:shapetype>
-              <v:shape id="Cuadro de texto 2" o:spid="_x0000_s1026" type="#_x0000_t202" style="position:absolute;margin-left:-55.5pt;margin-top:398.25pt;width:201.75pt;height:373.5pt;z-index:251665408;visibility:visible;mso-wrap-style:square;mso-width-percent:0;mso-height-percent:0;mso-wrap-distance-left:9pt;mso-wrap-distance-top:3.6pt;mso-wrap-distance-right:9pt;mso-wrap-distance-bottom:3.6pt;mso-position-horizontal:absolute;mso-position-horizontal-relative:text;mso-position-vertical:absolute;mso-position-vertical-relative:text;mso-width-percent:0;mso-height-percent:0;mso-width-relative:margin;mso-height-relative:margin;v-text-anchor:top" o:gfxdata="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" filled="f" stroked="f">
+              <v:shape w14:anchorId="0F723BCB" id="_x0000_s1035" type="#_x0000_t202" style="position:absolute;margin-left:-55.5pt;margin-top:398.25pt;width:201.75pt;height:373.5pt;z-index:251665408;visibility:visible;mso-wrap-style:square;mso-width-percent:0;mso-height-percent:0;mso-wrap-distance-left:9pt;mso-wrap-distance-top:3.6pt;mso-wrap-distance-right:9pt;mso-wrap-distance-bottom:3.6pt;mso-position-horizontal:absolute;mso-position-horizontal-relative:text;mso-position-vertical:absolute;mso-position-vertical-relative:text;mso-width-percent:0;mso-height-percent:0;mso-width-relative:margin;mso-height-relative:margin;v-text-anchor:top" o:gfxdata="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" filled="f" stroked="f">
                 <v:textbox>
                   <w:txbxContent>
                     <w:p>
@@ -515,13 +2151,7 @@
                         <w:rPr>
                           <w:color w:val="FFFFFF" w:themeColor="background1"/>
                         </w:rPr>
-                        <w:t xml:space="preserve">- </w:t>
-                      </w:r>
-                      <w:r>
-                        <w:rPr>
-                          <w:color w:val="FFFFFF" w:themeColor="background1"/>
-                        </w:rPr>
-                        <w:t>Python</w:t>
+                        <w:t>- PHP</w:t>
                       </w:r>
                     </w:p>
                     <w:p>
@@ -536,12 +2166,26 @@
                         </w:rPr>
                         <w:t xml:space="preserve">- </w:t>
                       </w:r>
-                      <w:r>
-                        <w:rPr>
-                          <w:color w:val="FFFFFF" w:themeColor="background1"/>
-                        </w:rPr>
-                        <w:t>JavaScript</w:t>
-                      </w:r>
+                      <w:proofErr w:type="spellStart"/>
+                      <w:r>
+                        <w:rPr>
+                          <w:color w:val="FFFFFF" w:themeColor="background1"/>
+                        </w:rPr>
+                        <w:t>Java</w:t>
+                      </w:r>
+                      <w:r>
+                        <w:rPr>
+                          <w:color w:val="FFFFFF" w:themeColor="background1"/>
+                        </w:rPr>
+                        <w:t>s</w:t>
+                      </w:r>
+                      <w:r>
+                        <w:rPr>
+                          <w:color w:val="FFFFFF" w:themeColor="background1"/>
+                        </w:rPr>
+                        <w:t>cript</w:t>
+                      </w:r>
+                      <w:proofErr w:type="spellEnd"/>
                     </w:p>
                     <w:p>
                       <w:pPr>
@@ -559,7 +2203,7 @@
                         <w:rPr>
                           <w:color w:val="FFFFFF" w:themeColor="background1"/>
                         </w:rPr>
-                        <w:t>PHP</w:t>
+                        <w:t>Python</w:t>
                       </w:r>
                     </w:p>
                     <w:p>
@@ -627,12 +2271,6 @@
                         </w:rPr>
                         <w:t>CSS</w:t>
                       </w:r>
-                      <w:r>
-                        <w:rPr>
-                          <w:color w:val="FFFFFF" w:themeColor="background1"/>
-                        </w:rPr>
-                        <w:t>3</w:t>
-                      </w:r>
                     </w:p>
                     <w:p>
                       <w:pPr>
@@ -646,12 +2284,63 @@
                         </w:rPr>
                         <w:t xml:space="preserve">- </w:t>
                       </w:r>
+                      <w:r>
+                        <w:rPr>
+                          <w:color w:val="FFFFFF" w:themeColor="background1"/>
+                        </w:rPr>
+                        <w:t>Docker</w:t>
+                      </w:r>
+                    </w:p>
+                    <w:p>
+                      <w:pPr>
+                        <w:rPr>
+                          <w:color w:val="FFFFFF" w:themeColor="background1"/>
+                        </w:rPr>
+                      </w:pPr>
+                      <w:r>
+                        <w:rPr>
+                          <w:color w:val="FFFFFF" w:themeColor="background1"/>
+                        </w:rPr>
+                        <w:t>- Git</w:t>
+                      </w:r>
+                    </w:p>
+                    <w:p>
+                      <w:pPr>
+                        <w:rPr>
+                          <w:color w:val="FFFFFF" w:themeColor="background1"/>
+                        </w:rPr>
+                      </w:pPr>
+                      <w:r>
+                        <w:rPr>
+                          <w:color w:val="FFFFFF" w:themeColor="background1"/>
+                        </w:rPr>
+                        <w:t xml:space="preserve">- </w:t>
+                      </w:r>
+                      <w:r>
+                        <w:rPr>
+                          <w:color w:val="FFFFFF" w:themeColor="background1"/>
+                        </w:rPr>
+                        <w:t>Laravel</w:t>
+                      </w:r>
+                    </w:p>
+                    <w:p>
+                      <w:pPr>
+                        <w:rPr>
+                          <w:color w:val="FFFFFF" w:themeColor="background1"/>
+                        </w:rPr>
+                      </w:pPr>
+                      <w:r>
+                        <w:rPr>
+                          <w:color w:val="FFFFFF" w:themeColor="background1"/>
+                        </w:rPr>
+                        <w:t xml:space="preserve">- </w:t>
+                      </w:r>
                       <w:proofErr w:type="spellStart"/>
                       <w:r>
                         <w:rPr>
                           <w:color w:val="FFFFFF" w:themeColor="background1"/>
                         </w:rPr>
-                        <w:t>TypeScript</w:t>
+                        <w:t>CPanel</w:t>
                       </w:r>
                       <w:proofErr w:type="spellEnd"/>
                     </w:p>
@@ -665,45 +2354,6 @@
                         <w:rPr>
                           <w:color w:val="FFFFFF" w:themeColor="background1"/>
                         </w:rPr>
-                        <w:t>- Express.js</w:t>
-                      </w:r>
-                    </w:p>
-                    <w:p>
-                      <w:pPr>
-                        <w:rPr>
-                          <w:color w:val="FFFFFF" w:themeColor="background1"/>
-                        </w:rPr>
-                      </w:pPr>
-                      <w:r>
-                        <w:rPr>
-                          <w:color w:val="FFFFFF" w:themeColor="background1"/>
-                        </w:rPr>
-                        <w:t>- Angular 7</w:t>
-                      </w:r>
-                    </w:p>
-                    <w:p>
-                      <w:pPr>
-                        <w:rPr>
-                          <w:color w:val="FFFFFF" w:themeColor="background1"/>
-                        </w:rPr>
-                      </w:pPr>
-                      <w:r>
-                        <w:rPr>
-                          <w:color w:val="FFFFFF" w:themeColor="background1"/>
-                        </w:rPr>
-                        <w:t>- React.js</w:t>
-                      </w:r>
-                    </w:p>
-                    <w:p>
-                      <w:pPr>
-                        <w:rPr>
-                          <w:color w:val="FFFFFF" w:themeColor="background1"/>
-                        </w:rPr>
-                      </w:pPr>
-                      <w:r>
-                        <w:rPr>
-                          <w:color w:val="FFFFFF" w:themeColor="background1"/>
-                        </w:rPr>
                         <w:t xml:space="preserve">- </w:t>
                       </w:r>
                       <w:r>
@@ -711,33 +2361,6 @@
                           <w:color w:val="FFFFFF" w:themeColor="background1"/>
                         </w:rPr>
                         <w:t>Node.js</w:t>
-                      </w:r>
-                    </w:p>
-                    <w:p>
-                      <w:pPr>
-                        <w:rPr>
-                          <w:color w:val="FFFFFF" w:themeColor="background1"/>
-                        </w:rPr>
-                      </w:pPr>
-                      <w:r>
-                        <w:rPr>
-                          <w:color w:val="FFFFFF" w:themeColor="background1"/>
-                        </w:rPr>
-                        <w:t xml:space="preserve">- </w:t>
-                      </w:r>
-                      <w:proofErr w:type="spellStart"/>
-                      <w:r>
-                        <w:rPr>
-                          <w:color w:val="FFFFFF" w:themeColor="background1"/>
-                        </w:rPr>
-                        <w:t>Ionic</w:t>
-                      </w:r>
-                      <w:proofErr w:type="spellEnd"/>
-                      <w:r>
-                        <w:rPr>
-                          <w:color w:val="FFFFFF" w:themeColor="background1"/>
-                        </w:rPr>
-                        <w:t xml:space="preserve"> 3</w:t>
                       </w:r>
                     </w:p>
                     <w:p>
@@ -920,7 +2543,7 @@
         <mc:AlternateContent>
           <mc:Choice Requires="wps">
             <w:drawing>
-              <wp:anchor distT="45720" distB="45720" distL="114300" distR="114300" simplePos="0" relativeHeight="251667456" behindDoc="0" locked="0" layoutInCell="1" allowOverlap="1" wp14:anchorId="330FEE26" wp14:editId="5CDA6DAB">
+              <wp:anchor distT="45720" distB="45720" distL="114300" distR="114300" simplePos="0" relativeHeight="251667456" behindDoc="0" locked="0" layoutInCell="1" allowOverlap="1" wp14:anchorId="330FEE26" wp14:editId="5547E5DF">
                 <wp:simplePos x="0" y="0"/>
                 <wp:positionH relativeFrom="column">
                   <wp:posOffset>-485775</wp:posOffset>
@@ -1060,7 +2683,7 @@
           </mc:Choice>
           <mc:Fallback>
             <w:pict>
-              <v:shape w14:anchorId="330FEE26" id="Cuadro de texto 4" o:spid="_x0000_s1027" type="#_x0000_t202" style="position:absolute;margin-left:-38.25pt;margin-top:765pt;width:161.25pt;height:110.6pt;z-index:251667456;visibility:visible;mso-wrap-style:square;mso-width-percent:0;mso-height-percent:200;mso-wrap-distance-left:9pt;mso-wrap-distance-top:3.6pt;mso-wrap-distance-right:9pt;mso-wrap-distance-bottom:3.6pt;mso-position-horizontal:absolute;mso-position-horizontal-relative:text;mso-position-vertical:absolute;mso-position-vertical-relative:text;mso-width-percent:0;mso-height-percent:200;mso-width-relative:margin;mso-height-relative:margin;v-text-anchor:top" o:gfxdata="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" filled="f" stroked="f">
+              <v:shape w14:anchorId="330FEE26" id="Cuadro de texto 4" o:spid="_x0000_s1036" type="#_x0000_t202" style="position:absolute;margin-left:-38.25pt;margin-top:765pt;width:161.25pt;height:110.6pt;z-index:251667456;visibility:visible;mso-wrap-style:square;mso-width-percent:0;mso-height-percent:200;mso-wrap-distance-left:9pt;mso-wrap-distance-top:3.6pt;mso-wrap-distance-right:9pt;mso-wrap-distance-bottom:3.6pt;mso-position-horizontal:absolute;mso-position-horizontal-relative:text;mso-position-vertical:absolute;mso-position-vertical-relative:text;mso-width-percent:0;mso-height-percent:200;mso-width-relative:margin;mso-height-relative:margin;v-text-anchor:top" o:gfxdata="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" filled="f" stroked="f">
                 <v:textbox style="mso-fit-shape-to-text:t">
                   <w:txbxContent>
                     <w:p>
@@ -1160,7 +2783,7 @@
         <mc:AlternateContent>
           <mc:Choice Requires="wps">
             <w:drawing>
-              <wp:anchor distT="45720" distB="45720" distL="114300" distR="114300" simplePos="0" relativeHeight="251669504" behindDoc="0" locked="0" layoutInCell="1" allowOverlap="1" wp14:anchorId="04601BFF" wp14:editId="4006B855">
+              <wp:anchor distT="45720" distB="45720" distL="114300" distR="114300" simplePos="0" relativeHeight="251669504" behindDoc="0" locked="0" layoutInCell="1" allowOverlap="1" wp14:anchorId="04601BFF" wp14:editId="424A916D">
                 <wp:simplePos x="0" y="0"/>
                 <wp:positionH relativeFrom="column">
                   <wp:posOffset>-628650</wp:posOffset>
@@ -1215,7 +2838,13 @@
                               <w:rPr>
                                 <w:color w:val="FFFFFF" w:themeColor="background1"/>
                               </w:rPr>
-                              <w:t>:  intermedio</w:t>
+                              <w:t xml:space="preserve">:  </w:t>
+                            </w:r>
+                            <w:r>
+                              <w:rPr>
+                                <w:color w:val="FFFFFF" w:themeColor="background1"/>
+                              </w:rPr>
+                              <w:t>básico</w:t>
                             </w:r>
                           </w:p>
                         </w:txbxContent>
@@ -1237,7 +2866,7 @@
           </mc:Choice>
           <mc:Fallback>
             <w:pict>
-              <v:shape w14:anchorId="04601BFF" id="_x0000_s1028" type="#_x0000_t202" style="position:absolute;margin-left:-49.5pt;margin-top:11in;width:123pt;height:110.6pt;z-index:251669504;visibility:visible;mso-wrap-style:square;mso-width-percent:0;mso-height-percent:200;mso-wrap-distance-left:9pt;mso-wrap-distance-top:3.6pt;mso-wrap-distance-right:9pt;mso-wrap-distance-bottom:3.6pt;mso-position-horizontal:absolute;mso-position-horizontal-relative:text;mso-position-vertical:absolute;mso-position-vertical-relative:text;mso-width-percent:0;mso-height-percent:200;mso-width-relative:margin;mso-height-relative:margin;v-text-anchor:top" o:gfxdata="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" filled="f" stroked="f">
+              <v:shape w14:anchorId="04601BFF" id="_x0000_s1037" type="#_x0000_t202" style="position:absolute;margin-left:-49.5pt;margin-top:11in;width:123pt;height:110.6pt;z-index:251669504;visibility:visible;mso-wrap-style:square;mso-width-percent:0;mso-height-percent:200;mso-wrap-distance-left:9pt;mso-wrap-distance-top:3.6pt;mso-wrap-distance-right:9pt;mso-wrap-distance-bottom:3.6pt;mso-position-horizontal:absolute;mso-position-horizontal-relative:text;mso-position-vertical:absolute;mso-position-vertical-relative:text;mso-width-percent:0;mso-height-percent:200;mso-width-relative:margin;mso-height-relative:margin;v-text-anchor:top" o:gfxdata="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" filled="f" stroked="f">
                 <v:textbox style="mso-fit-shape-to-text:t">
                   <w:txbxContent>
                     <w:p>
@@ -1256,7 +2885,13 @@
                         <w:rPr>
                           <w:color w:val="FFFFFF" w:themeColor="background1"/>
                         </w:rPr>
-                        <w:t>:  intermedio</w:t>
+                        <w:t xml:space="preserve">:  </w:t>
+                      </w:r>
+                      <w:r>
+                        <w:rPr>
+                          <w:color w:val="FFFFFF" w:themeColor="background1"/>
+                        </w:rPr>
+                        <w:t>básico</w:t>
                       </w:r>
                     </w:p>
                   </w:txbxContent>
@@ -1274,7 +2909,7 @@
         <mc:AlternateContent>
           <mc:Choice Requires="wps">
             <w:drawing>
-              <wp:anchor distT="45720" distB="45720" distL="114300" distR="114300" simplePos="0" relativeHeight="251725824" behindDoc="0" locked="0" layoutInCell="1" allowOverlap="1" wp14:anchorId="6EC34D55" wp14:editId="143A8B44">
+              <wp:anchor distT="45720" distB="45720" distL="114300" distR="114300" simplePos="0" relativeHeight="251725824" behindDoc="0" locked="0" layoutInCell="1" allowOverlap="1" wp14:anchorId="6EC34D55" wp14:editId="41B9CE47">
                 <wp:simplePos x="0" y="0"/>
                 <wp:positionH relativeFrom="margin">
                   <wp:posOffset>-752475</wp:posOffset>
@@ -1351,7 +2986,7 @@
           </mc:Choice>
           <mc:Fallback>
             <w:pict>
-              <v:shape w14:anchorId="6EC34D55" id="_x0000_s1029" type="#_x0000_t202" style="position:absolute;margin-left:-59.25pt;margin-top:181.5pt;width:104.25pt;height:110.6pt;z-index:251725824;visibility:visible;mso-wrap-style:square;mso-width-percent:0;mso-height-percent:200;mso-wrap-distance-left:9pt;mso-wrap-distance-top:3.6pt;mso-wrap-distance-right:9pt;mso-wrap-distance-bottom:3.6pt;mso-position-horizontal:absolute;mso-position-horizontal-relative:margin;mso-position-vertical:absolute;mso-position-vertical-relative:text;mso-width-percent:0;mso-height-percent:200;mso-width-relative:margin;mso-height-relative:margin;v-text-anchor:top" o:gfxdata="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" filled="f" stroked="f">
+              <v:shape w14:anchorId="6EC34D55" id="_x0000_s1038" type="#_x0000_t202" style="position:absolute;margin-left:-59.25pt;margin-top:181.5pt;width:104.25pt;height:110.6pt;z-index:251725824;visibility:visible;mso-wrap-style:square;mso-width-percent:0;mso-height-percent:200;mso-wrap-distance-left:9pt;mso-wrap-distance-top:3.6pt;mso-wrap-distance-right:9pt;mso-wrap-distance-bottom:3.6pt;mso-position-horizontal:absolute;mso-position-horizontal-relative:margin;mso-position-vertical:absolute;mso-position-vertical-relative:text;mso-width-percent:0;mso-height-percent:200;mso-width-relative:margin;mso-height-relative:margin;v-text-anchor:top" o:gfxdata="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" filled="f" stroked="f">
                 <v:textbox style="mso-fit-shape-to-text:t">
                   <w:txbxContent>
                     <w:p>
@@ -1388,7 +3023,7 @@
         <mc:AlternateContent>
           <mc:Choice Requires="wps">
             <w:drawing>
-              <wp:anchor distT="45720" distB="45720" distL="114300" distR="114300" simplePos="0" relativeHeight="251723776" behindDoc="0" locked="0" layoutInCell="1" allowOverlap="1" wp14:anchorId="7BB66144" wp14:editId="24FD6BF3">
+              <wp:anchor distT="45720" distB="45720" distL="114300" distR="114300" simplePos="0" relativeHeight="251723776" behindDoc="0" locked="0" layoutInCell="1" allowOverlap="1" wp14:anchorId="7BB66144" wp14:editId="102B3ECE">
                 <wp:simplePos x="0" y="0"/>
                 <wp:positionH relativeFrom="margin">
                   <wp:posOffset>-752475</wp:posOffset>
@@ -1443,7 +3078,79 @@
                                 <w:sz w:val="24"/>
                                 <w:szCs w:val="24"/>
                               </w:rPr>
-                              <w:t>Celular: 55 52 88 10 01</w:t>
+                              <w:t xml:space="preserve">Celular: 55 </w:t>
+                            </w:r>
+                            <w:r>
+                              <w:rPr>
+                                <w:rFonts w:ascii="Tw Cen MT" w:hAnsi="Tw Cen MT"/>
+                                <w:color w:val="FFFFFF" w:themeColor="background1"/>
+                                <w:sz w:val="24"/>
+                                <w:szCs w:val="24"/>
+                              </w:rPr>
+                              <w:t>1</w:t>
+                            </w:r>
+                            <w:r>
+                              <w:rPr>
+                                <w:rFonts w:ascii="Tw Cen MT" w:hAnsi="Tw Cen MT"/>
+                                <w:color w:val="FFFFFF" w:themeColor="background1"/>
+                                <w:sz w:val="24"/>
+                                <w:szCs w:val="24"/>
+                              </w:rPr>
+                              <w:t xml:space="preserve">2 </w:t>
+                            </w:r>
+                            <w:r>
+                              <w:rPr>
+                                <w:rFonts w:ascii="Tw Cen MT" w:hAnsi="Tw Cen MT"/>
+                                <w:color w:val="FFFFFF" w:themeColor="background1"/>
+                                <w:sz w:val="24"/>
+                                <w:szCs w:val="24"/>
+                              </w:rPr>
+                              <w:t>32</w:t>
+                            </w:r>
+                            <w:r>
+                              <w:rPr>
+                                <w:rFonts w:ascii="Tw Cen MT" w:hAnsi="Tw Cen MT"/>
+                                <w:color w:val="FFFFFF" w:themeColor="background1"/>
+                                <w:sz w:val="24"/>
+                                <w:szCs w:val="24"/>
+                              </w:rPr>
+                              <w:t xml:space="preserve"> </w:t>
+                            </w:r>
+                            <w:r>
+                              <w:rPr>
+                                <w:rFonts w:ascii="Tw Cen MT" w:hAnsi="Tw Cen MT"/>
+                                <w:color w:val="FFFFFF" w:themeColor="background1"/>
+                                <w:sz w:val="24"/>
+                                <w:szCs w:val="24"/>
+                              </w:rPr>
+                              <w:t>81</w:t>
+                            </w:r>
+                            <w:r>
+                              <w:rPr>
+                                <w:rFonts w:ascii="Tw Cen MT" w:hAnsi="Tw Cen MT"/>
+                                <w:color w:val="FFFFFF" w:themeColor="background1"/>
+                                <w:sz w:val="24"/>
+                                <w:szCs w:val="24"/>
+                              </w:rPr>
+                              <w:t xml:space="preserve"> </w:t>
+                            </w:r>
+                            <w:r>
+                              <w:rPr>
+                                <w:rFonts w:ascii="Tw Cen MT" w:hAnsi="Tw Cen MT"/>
+                                <w:color w:val="FFFFFF" w:themeColor="background1"/>
+                                <w:sz w:val="24"/>
+                                <w:szCs w:val="24"/>
+                              </w:rPr>
+                              <w:t>88</w:t>
+                            </w:r>
+                            <w:r>
+                              <w:rPr>
+                                <w:rFonts w:ascii="Tw Cen MT" w:hAnsi="Tw Cen MT"/>
+                                <w:color w:val="FFFFFF" w:themeColor="background1"/>
+                                <w:sz w:val="24"/>
+                                <w:szCs w:val="24"/>
+                              </w:rPr>
+                              <w:t xml:space="preserve"> </w:t>
                             </w:r>
                           </w:p>
                         </w:txbxContent>
@@ -1465,7 +3172,7 @@
           </mc:Choice>
           <mc:Fallback>
             <w:pict>
-              <v:shape w14:anchorId="7BB66144" id="_x0000_s1030" type="#_x0000_t202" style="position:absolute;margin-left:-59.25pt;margin-top:165.75pt;width:177.75pt;height:110.6pt;z-index:251723776;visibility:visible;mso-wrap-style:square;mso-width-percent:0;mso-height-percent:200;mso-wrap-distance-left:9pt;mso-wrap-distance-top:3.6pt;mso-wrap-distance-right:9pt;mso-wrap-distance-bottom:3.6pt;mso-position-horizontal:absolute;mso-position-horizontal-relative:margin;mso-position-vertical:absolute;mso-position-vertical-relative:text;mso-width-percent:0;mso-height-percent:200;mso-width-relative:margin;mso-height-relative:margin;v-text-anchor:top" o:gfxdata="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" filled="f" stroked="f">
+              <v:shape w14:anchorId="7BB66144" id="_x0000_s1039" type="#_x0000_t202" style="position:absolute;margin-left:-59.25pt;margin-top:165.75pt;width:177.75pt;height:110.6pt;z-index:251723776;visibility:visible;mso-wrap-style:square;mso-width-percent:0;mso-height-percent:200;mso-wrap-distance-left:9pt;mso-wrap-distance-top:3.6pt;mso-wrap-distance-right:9pt;mso-wrap-distance-bottom:3.6pt;mso-position-horizontal:absolute;mso-position-horizontal-relative:margin;mso-position-vertical:absolute;mso-position-vertical-relative:text;mso-width-percent:0;mso-height-percent:200;mso-width-relative:margin;mso-height-relative:margin;v-text-anchor:top" o:gfxdata="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" filled="f" stroked="f">
                 <v:textbox style="mso-fit-shape-to-text:t">
                   <w:txbxContent>
                     <w:p>
@@ -1484,7 +3191,79 @@
                           <w:sz w:val="24"/>
                           <w:szCs w:val="24"/>
                         </w:rPr>
-                        <w:t>Celular: 55 52 88 10 01</w:t>
+                        <w:t xml:space="preserve">Celular: 55 </w:t>
+                      </w:r>
+                      <w:r>
+                        <w:rPr>
+                          <w:rFonts w:ascii="Tw Cen MT" w:hAnsi="Tw Cen MT"/>
+                          <w:color w:val="FFFFFF" w:themeColor="background1"/>
+                          <w:sz w:val="24"/>
+                          <w:szCs w:val="24"/>
+                        </w:rPr>
+                        <w:t>1</w:t>
+                      </w:r>
+                      <w:r>
+                        <w:rPr>
+                          <w:rFonts w:ascii="Tw Cen MT" w:hAnsi="Tw Cen MT"/>
+                          <w:color w:val="FFFFFF" w:themeColor="background1"/>
+                          <w:sz w:val="24"/>
+                          <w:szCs w:val="24"/>
+                        </w:rPr>
+                        <w:t xml:space="preserve">2 </w:t>
+                      </w:r>
+                      <w:r>
+                        <w:rPr>
+                          <w:rFonts w:ascii="Tw Cen MT" w:hAnsi="Tw Cen MT"/>
+                          <w:color w:val="FFFFFF" w:themeColor="background1"/>
+                          <w:sz w:val="24"/>
+                          <w:szCs w:val="24"/>
+                        </w:rPr>
+                        <w:t>32</w:t>
+                      </w:r>
+                      <w:r>
+                        <w:rPr>
+                          <w:rFonts w:ascii="Tw Cen MT" w:hAnsi="Tw Cen MT"/>
+                          <w:color w:val="FFFFFF" w:themeColor="background1"/>
+                          <w:sz w:val="24"/>
+                          <w:szCs w:val="24"/>
+                        </w:rPr>
+                        <w:t xml:space="preserve"> </w:t>
+                      </w:r>
+                      <w:r>
+                        <w:rPr>
+                          <w:rFonts w:ascii="Tw Cen MT" w:hAnsi="Tw Cen MT"/>
+                          <w:color w:val="FFFFFF" w:themeColor="background1"/>
+                          <w:sz w:val="24"/>
+                          <w:szCs w:val="24"/>
+                        </w:rPr>
+                        <w:t>81</w:t>
+                      </w:r>
+                      <w:r>
+                        <w:rPr>
+                          <w:rFonts w:ascii="Tw Cen MT" w:hAnsi="Tw Cen MT"/>
+                          <w:color w:val="FFFFFF" w:themeColor="background1"/>
+                          <w:sz w:val="24"/>
+                          <w:szCs w:val="24"/>
+                        </w:rPr>
+                        <w:t xml:space="preserve"> </w:t>
+                      </w:r>
+                      <w:r>
+                        <w:rPr>
+                          <w:rFonts w:ascii="Tw Cen MT" w:hAnsi="Tw Cen MT"/>
+                          <w:color w:val="FFFFFF" w:themeColor="background1"/>
+                          <w:sz w:val="24"/>
+                          <w:szCs w:val="24"/>
+                        </w:rPr>
+                        <w:t>88</w:t>
+                      </w:r>
+                      <w:r>
+                        <w:rPr>
+                          <w:rFonts w:ascii="Tw Cen MT" w:hAnsi="Tw Cen MT"/>
+                          <w:color w:val="FFFFFF" w:themeColor="background1"/>
+                          <w:sz w:val="24"/>
+                          <w:szCs w:val="24"/>
+                        </w:rPr>
+                        <w:t xml:space="preserve"> </w:t>
                       </w:r>
                     </w:p>
                   </w:txbxContent>
@@ -1500,7 +3279,7 @@
           <w:noProof/>
         </w:rPr>
         <w:drawing>
-          <wp:anchor distT="0" distB="0" distL="114300" distR="114300" simplePos="0" relativeHeight="251719680" behindDoc="0" locked="0" layoutInCell="1" allowOverlap="1" wp14:anchorId="03403D4A" wp14:editId="2922FE41">
+          <wp:anchor distT="0" distB="0" distL="114300" distR="114300" simplePos="0" relativeHeight="251719680" behindDoc="0" locked="0" layoutInCell="1" allowOverlap="1" wp14:anchorId="03403D4A" wp14:editId="66152379">
             <wp:simplePos x="0" y="0"/>
             <wp:positionH relativeFrom="column">
               <wp:posOffset>-657225</wp:posOffset>
@@ -1523,11 +3302,11 @@
                     <pic:cNvPicPr/>
                   </pic:nvPicPr>
                   <pic:blipFill>
-                    <a:blip r:embed="rId5" cstate="print">
+                    <a:blip r:embed="rId8" cstate="print">
                       <a:extLst>
                         <a:ext uri="{BEBA8EAE-BF5A-486C-A8C5-ECC9F3942E4B}">
                           <a14:imgProps xmlns:a14="http://schemas.microsoft.com/office/drawing/2010/main">
-                            <a14:imgLayer r:embed="rId6">
+                            <a14:imgLayer r:embed="rId9">
                               <a14:imgEffect>
                                 <a14:brightnessContrast bright="100000"/>
                               </a14:imgEffect>
@@ -1571,7 +3350,7 @@
         <mc:AlternateContent>
           <mc:Choice Requires="wps">
             <w:drawing>
-              <wp:anchor distT="45720" distB="45720" distL="114300" distR="114300" simplePos="0" relativeHeight="251735040" behindDoc="0" locked="0" layoutInCell="1" allowOverlap="1" wp14:anchorId="5DAB335E" wp14:editId="3E80C733">
+              <wp:anchor distT="45720" distB="45720" distL="114300" distR="114300" simplePos="0" relativeHeight="251735040" behindDoc="0" locked="0" layoutInCell="1" allowOverlap="1" wp14:anchorId="5DAB335E" wp14:editId="53FED377">
                 <wp:simplePos x="0" y="0"/>
                 <wp:positionH relativeFrom="margin">
                   <wp:posOffset>-428625</wp:posOffset>
@@ -1620,7 +3399,7 @@
                                 <w:szCs w:val="24"/>
                               </w:rPr>
                             </w:pPr>
-                            <w:hyperlink r:id="rId7" w:history="1">
+                            <w:hyperlink r:id="rId10" w:history="1">
                               <w:r>
                                 <w:rPr>
                                   <w:rStyle w:val="Hipervnculo"/>
@@ -1654,7 +3433,7 @@
           </mc:Choice>
           <mc:Fallback>
             <w:pict>
-              <v:shape w14:anchorId="5DAB335E" id="_x0000_s1031" type="#_x0000_t202" style="position:absolute;margin-left:-33.75pt;margin-top:147.75pt;width:1in;height:110.6pt;z-index:251735040;visibility:visible;mso-wrap-style:square;mso-width-percent:0;mso-height-percent:200;mso-wrap-distance-left:9pt;mso-wrap-distance-top:3.6pt;mso-wrap-distance-right:9pt;mso-wrap-distance-bottom:3.6pt;mso-position-horizontal:absolute;mso-position-horizontal-relative:margin;mso-position-vertical:absolute;mso-position-vertical-relative:text;mso-width-percent:0;mso-height-percent:200;mso-width-relative:margin;mso-height-relative:margin;v-text-anchor:top" o:gfxdata="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" filled="f" stroked="f">
+              <v:shape w14:anchorId="5DAB335E" id="_x0000_s1040" type="#_x0000_t202" style="position:absolute;margin-left:-33.75pt;margin-top:147.75pt;width:1in;height:110.6pt;z-index:251735040;visibility:visible;mso-wrap-style:square;mso-width-percent:0;mso-height-percent:200;mso-wrap-distance-left:9pt;mso-wrap-distance-top:3.6pt;mso-wrap-distance-right:9pt;mso-wrap-distance-bottom:3.6pt;mso-position-horizontal:absolute;mso-position-horizontal-relative:margin;mso-position-vertical:absolute;mso-position-vertical-relative:text;mso-width-percent:0;mso-height-percent:200;mso-width-relative:margin;mso-height-relative:margin;v-text-anchor:top" o:gfxdata="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" filled="f" stroked="f">
                 <v:textbox style="mso-fit-shape-to-text:t">
                   <w:txbxContent>
                     <w:p>
@@ -1667,7 +3446,7 @@
                           <w:szCs w:val="24"/>
                         </w:rPr>
                       </w:pPr>
-                      <w:hyperlink r:id="rId8" w:history="1">
+                      <w:hyperlink r:id="rId11" w:history="1">
                         <w:r>
                           <w:rPr>
                             <w:rStyle w:val="Hipervnculo"/>
@@ -1695,7 +3474,7 @@
           <w:noProof/>
         </w:rPr>
         <w:drawing>
-          <wp:anchor distT="0" distB="0" distL="114300" distR="114300" simplePos="0" relativeHeight="251718656" behindDoc="0" locked="0" layoutInCell="1" allowOverlap="1" wp14:anchorId="3087D01C" wp14:editId="6D66C338">
+          <wp:anchor distT="0" distB="0" distL="114300" distR="114300" simplePos="0" relativeHeight="251718656" behindDoc="0" locked="0" layoutInCell="1" allowOverlap="1" wp14:anchorId="3087D01C" wp14:editId="72035564">
             <wp:simplePos x="0" y="0"/>
             <wp:positionH relativeFrom="margin">
               <wp:posOffset>-715645</wp:posOffset>
@@ -1718,11 +3497,11 @@
                     <pic:cNvPicPr/>
                   </pic:nvPicPr>
                   <pic:blipFill rotWithShape="1">
-                    <a:blip r:embed="rId9" cstate="print">
+                    <a:blip r:embed="rId12" cstate="print">
                       <a:extLst>
                         <a:ext uri="{BEBA8EAE-BF5A-486C-A8C5-ECC9F3942E4B}">
                           <a14:imgProps xmlns:a14="http://schemas.microsoft.com/office/drawing/2010/main">
-                            <a14:imgLayer r:embed="rId10">
+                            <a14:imgLayer r:embed="rId13">
                               <a14:imgEffect>
                                 <a14:colorTemperature colorTemp="11500"/>
                               </a14:imgEffect>
@@ -1779,7 +3558,7 @@
         <mc:AlternateContent>
           <mc:Choice Requires="wps">
             <w:drawing>
-              <wp:anchor distT="45720" distB="45720" distL="114300" distR="114300" simplePos="0" relativeHeight="251732992" behindDoc="0" locked="0" layoutInCell="1" allowOverlap="1" wp14:anchorId="1D217638" wp14:editId="1A5C376D">
+              <wp:anchor distT="45720" distB="45720" distL="114300" distR="114300" simplePos="0" relativeHeight="251732992" behindDoc="0" locked="0" layoutInCell="1" allowOverlap="1" wp14:anchorId="1D217638" wp14:editId="04EFE361">
                 <wp:simplePos x="0" y="0"/>
                 <wp:positionH relativeFrom="margin">
                   <wp:posOffset>-485775</wp:posOffset>
@@ -1828,7 +3607,7 @@
                                 <w:szCs w:val="24"/>
                               </w:rPr>
                             </w:pPr>
-                            <w:hyperlink r:id="rId11" w:history="1">
+                            <w:hyperlink r:id="rId14" w:history="1">
                               <w:r>
                                 <w:rPr>
                                   <w:rStyle w:val="Hipervnculo"/>
@@ -1862,7 +3641,7 @@
           </mc:Choice>
           <mc:Fallback>
             <w:pict>
-              <v:shape w14:anchorId="1D217638" id="_x0000_s1032" type="#_x0000_t202" style="position:absolute;margin-left:-38.25pt;margin-top:106.5pt;width:65.25pt;height:110.6pt;z-index:251732992;visibility:visible;mso-wrap-style:square;mso-width-percent:0;mso-height-percent:200;mso-wrap-distance-left:9pt;mso-wrap-distance-top:3.6pt;mso-wrap-distance-right:9pt;mso-wrap-distance-bottom:3.6pt;mso-position-horizontal:absolute;mso-position-horizontal-relative:margin;mso-position-vertical:absolute;mso-position-vertical-relative:text;mso-width-percent:0;mso-height-percent:200;mso-width-relative:margin;mso-height-relative:margin;v-text-anchor:top" o:gfxdata="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" filled="f" stroked="f">
+              <v:shape w14:anchorId="1D217638" id="_x0000_s1041" type="#_x0000_t202" style="position:absolute;margin-left:-38.25pt;margin-top:106.5pt;width:65.25pt;height:110.6pt;z-index:251732992;visibility:visible;mso-wrap-style:square;mso-width-percent:0;mso-height-percent:200;mso-wrap-distance-left:9pt;mso-wrap-distance-top:3.6pt;mso-wrap-distance-right:9pt;mso-wrap-distance-bottom:3.6pt;mso-position-horizontal:absolute;mso-position-horizontal-relative:margin;mso-position-vertical:absolute;mso-position-vertical-relative:text;mso-width-percent:0;mso-height-percent:200;mso-width-relative:margin;mso-height-relative:margin;v-text-anchor:top" o:gfxdata="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" filled="f" stroked="f">
                 <v:textbox style="mso-fit-shape-to-text:t">
                   <w:txbxContent>
                     <w:p>
@@ -1875,7 +3654,7 @@
                           <w:szCs w:val="24"/>
                         </w:rPr>
                       </w:pPr>
-                      <w:hyperlink r:id="rId12" w:history="1">
+                      <w:hyperlink r:id="rId15" w:history="1">
                         <w:r>
                           <w:rPr>
                             <w:rStyle w:val="Hipervnculo"/>
@@ -1903,7 +3682,7 @@
           <w:noProof/>
         </w:rPr>
         <w:drawing>
-          <wp:anchor distT="0" distB="0" distL="114300" distR="114300" simplePos="0" relativeHeight="251728896" behindDoc="0" locked="0" layoutInCell="1" allowOverlap="1" wp14:anchorId="3913F6EF" wp14:editId="5EC722A5">
+          <wp:anchor distT="0" distB="0" distL="114300" distR="114300" simplePos="0" relativeHeight="251728896" behindDoc="0" locked="0" layoutInCell="1" allowOverlap="1" wp14:anchorId="3913F6EF" wp14:editId="01F2B212">
             <wp:simplePos x="0" y="0"/>
             <wp:positionH relativeFrom="column">
               <wp:posOffset>-695325</wp:posOffset>
@@ -1928,11 +3707,11 @@
                     </pic:cNvPicPr>
                   </pic:nvPicPr>
                   <pic:blipFill>
-                    <a:blip r:embed="rId13" cstate="print">
+                    <a:blip r:embed="rId16" cstate="print">
                       <a:extLst>
                         <a:ext uri="{BEBA8EAE-BF5A-486C-A8C5-ECC9F3942E4B}">
                           <a14:imgProps xmlns:a14="http://schemas.microsoft.com/office/drawing/2010/main">
-                            <a14:imgLayer r:embed="rId14">
+                            <a14:imgLayer r:embed="rId17">
                               <a14:imgEffect>
                                 <a14:brightnessContrast bright="100000"/>
                               </a14:imgEffect>
@@ -1981,7 +3760,7 @@
         <mc:AlternateContent>
           <mc:Choice Requires="wps">
             <w:drawing>
-              <wp:anchor distT="45720" distB="45720" distL="114300" distR="114300" simplePos="0" relativeHeight="251730944" behindDoc="0" locked="0" layoutInCell="1" allowOverlap="1" wp14:anchorId="0E47330E" wp14:editId="1888E9D0">
+              <wp:anchor distT="45720" distB="45720" distL="114300" distR="114300" simplePos="0" relativeHeight="251730944" behindDoc="0" locked="0" layoutInCell="1" allowOverlap="1" wp14:anchorId="0E47330E" wp14:editId="56A607FF">
                 <wp:simplePos x="0" y="0"/>
                 <wp:positionH relativeFrom="margin">
                   <wp:posOffset>-466725</wp:posOffset>
@@ -2030,7 +3809,7 @@
                                 <w:szCs w:val="24"/>
                               </w:rPr>
                             </w:pPr>
-                            <w:hyperlink r:id="rId15" w:history="1">
+                            <w:hyperlink r:id="rId18" w:history="1">
                               <w:r>
                                 <w:rPr>
                                   <w:rStyle w:val="Hipervnculo"/>
@@ -2064,7 +3843,7 @@
           </mc:Choice>
           <mc:Fallback>
             <w:pict>
-              <v:shape w14:anchorId="0E47330E" id="_x0000_s1033" type="#_x0000_t202" style="position:absolute;margin-left:-36.75pt;margin-top:66.75pt;width:77.25pt;height:110.6pt;z-index:251730944;visibility:visible;mso-wrap-style:square;mso-width-percent:0;mso-height-percent:200;mso-wrap-distance-left:9pt;mso-wrap-distance-top:3.6pt;mso-wrap-distance-right:9pt;mso-wrap-distance-bottom:3.6pt;mso-position-horizontal:absolute;mso-position-horizontal-relative:margin;mso-position-vertical:absolute;mso-position-vertical-relative:text;mso-width-percent:0;mso-height-percent:200;mso-width-relative:margin;mso-height-relative:margin;v-text-anchor:top" o:gfxdata="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" filled="f" stroked="f">
+              <v:shape w14:anchorId="0E47330E" id="_x0000_s1042" type="#_x0000_t202" style="position:absolute;margin-left:-36.75pt;margin-top:66.75pt;width:77.25pt;height:110.6pt;z-index:251730944;visibility:visible;mso-wrap-style:square;mso-width-percent:0;mso-height-percent:200;mso-wrap-distance-left:9pt;mso-wrap-distance-top:3.6pt;mso-wrap-distance-right:9pt;mso-wrap-distance-bottom:3.6pt;mso-position-horizontal:absolute;mso-position-horizontal-relative:margin;mso-position-vertical:absolute;mso-position-vertical-relative:text;mso-width-percent:0;mso-height-percent:200;mso-width-relative:margin;mso-height-relative:margin;v-text-anchor:top" o:gfxdata="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" filled="f" stroked="f">
                 <v:textbox style="mso-fit-shape-to-text:t">
                   <w:txbxContent>
                     <w:p>
@@ -2077,7 +3856,7 @@
                           <w:szCs w:val="24"/>
                         </w:rPr>
                       </w:pPr>
-                      <w:hyperlink r:id="rId16" w:history="1">
+                      <w:hyperlink r:id="rId19" w:history="1">
                         <w:r>
                           <w:rPr>
                             <w:rStyle w:val="Hipervnculo"/>
@@ -2107,7 +3886,7 @@
         <mc:AlternateContent>
           <mc:Choice Requires="wps">
             <w:drawing>
-              <wp:anchor distT="45720" distB="45720" distL="114300" distR="114300" simplePos="0" relativeHeight="251721728" behindDoc="0" locked="0" layoutInCell="1" allowOverlap="1" wp14:anchorId="1517323F" wp14:editId="577E8A2E">
+              <wp:anchor distT="45720" distB="45720" distL="114300" distR="114300" simplePos="0" relativeHeight="251721728" behindDoc="0" locked="0" layoutInCell="1" allowOverlap="1" wp14:anchorId="1517323F" wp14:editId="3A8DA8F7">
                 <wp:simplePos x="0" y="0"/>
                 <wp:positionH relativeFrom="margin">
                   <wp:posOffset>-771525</wp:posOffset>
@@ -2229,7 +4008,7 @@
           </mc:Choice>
           <mc:Fallback>
             <w:pict>
-              <v:shape w14:anchorId="1517323F" id="_x0000_s1034" type="#_x0000_t202" style="position:absolute;margin-left:-60.75pt;margin-top:122.25pt;width:191.25pt;height:110.6pt;z-index:251721728;visibility:visible;mso-wrap-style:square;mso-width-percent:0;mso-height-percent:200;mso-wrap-distance-left:9pt;mso-wrap-distance-top:3.6pt;mso-wrap-distance-right:9pt;mso-wrap-distance-bottom:3.6pt;mso-position-horizontal:absolute;mso-position-horizontal-relative:margin;mso-position-vertical:absolute;mso-position-vertical-relative:text;mso-width-percent:0;mso-height-percent:200;mso-width-relative:margin;mso-height-relative:margin;v-text-anchor:top" o:gfxdata="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" filled="f" stroked="f">
+              <v:shape w14:anchorId="1517323F" id="_x0000_s1043" type="#_x0000_t202" style="position:absolute;margin-left:-60.75pt;margin-top:122.25pt;width:191.25pt;height:110.6pt;z-index:251721728;visibility:visible;mso-wrap-style:square;mso-width-percent:0;mso-height-percent:200;mso-wrap-distance-left:9pt;mso-wrap-distance-top:3.6pt;mso-wrap-distance-right:9pt;mso-wrap-distance-bottom:3.6pt;mso-position-horizontal:absolute;mso-position-horizontal-relative:margin;mso-position-vertical:absolute;mso-position-vertical-relative:text;mso-width-percent:0;mso-height-percent:200;mso-width-relative:margin;mso-height-relative:margin;v-text-anchor:top" o:gfxdata="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" filled="f" stroked="f">
                 <v:textbox style="mso-fit-shape-to-text:t">
                   <w:txbxContent>
                     <w:p>
@@ -2311,7 +4090,7 @@
         <mc:AlternateContent>
           <mc:Choice Requires="wps">
             <w:drawing>
-              <wp:anchor distT="45720" distB="45720" distL="114300" distR="114300" simplePos="0" relativeHeight="251727872" behindDoc="0" locked="0" layoutInCell="1" allowOverlap="1" wp14:anchorId="6ACE60B5" wp14:editId="2C87FAB4">
+              <wp:anchor distT="45720" distB="45720" distL="114300" distR="114300" simplePos="0" relativeHeight="251727872" behindDoc="0" locked="0" layoutInCell="1" allowOverlap="1" wp14:anchorId="6ACE60B5" wp14:editId="6797E8B7">
                 <wp:simplePos x="0" y="0"/>
                 <wp:positionH relativeFrom="margin">
                   <wp:posOffset>-781050</wp:posOffset>
@@ -2359,7 +4138,7 @@
                                 <w:szCs w:val="24"/>
                               </w:rPr>
                             </w:pPr>
-                            <w:hyperlink r:id="rId17" w:history="1">
+                            <w:hyperlink r:id="rId20" w:history="1">
                               <w:r>
                                 <w:rPr>
                                   <w:rStyle w:val="Hipervnculo"/>
@@ -2392,7 +4171,7 @@
           </mc:Choice>
           <mc:Fallback>
             <w:pict>
-              <v:shape w14:anchorId="6ACE60B5" id="_x0000_s1035" type="#_x0000_t202" style="position:absolute;margin-left:-61.5pt;margin-top:81.75pt;width:209.25pt;height:110.6pt;z-index:251727872;visibility:visible;mso-wrap-style:square;mso-width-percent:0;mso-height-percent:200;mso-wrap-distance-left:9pt;mso-wrap-distance-top:3.6pt;mso-wrap-distance-right:9pt;mso-wrap-distance-bottom:3.6pt;mso-position-horizontal:absolute;mso-position-horizontal-relative:margin;mso-position-vertical:absolute;mso-position-vertical-relative:text;mso-width-percent:0;mso-height-percent:200;mso-width-relative:margin;mso-height-relative:margin;v-text-anchor:top" o:gfxdata="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" filled="f" stroked="f">
+              <v:shape w14:anchorId="6ACE60B5" id="_x0000_s1044" type="#_x0000_t202" style="position:absolute;margin-left:-61.5pt;margin-top:81.75pt;width:209.25pt;height:110.6pt;z-index:251727872;visibility:visible;mso-wrap-style:square;mso-width-percent:0;mso-height-percent:200;mso-wrap-distance-left:9pt;mso-wrap-distance-top:3.6pt;mso-wrap-distance-right:9pt;mso-wrap-distance-bottom:3.6pt;mso-position-horizontal:absolute;mso-position-horizontal-relative:margin;mso-position-vertical:absolute;mso-position-vertical-relative:text;mso-width-percent:0;mso-height-percent:200;mso-width-relative:margin;mso-height-relative:margin;v-text-anchor:top" o:gfxdata="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" filled="f" stroked="f">
                 <v:textbox style="mso-fit-shape-to-text:t">
                   <w:txbxContent>
                     <w:p>
@@ -2404,7 +4183,7 @@
                           <w:szCs w:val="24"/>
                         </w:rPr>
                       </w:pPr>
-                      <w:hyperlink r:id="rId18" w:history="1">
+                      <w:hyperlink r:id="rId21" w:history="1">
                         <w:r>
                           <w:rPr>
                             <w:rStyle w:val="Hipervnculo"/>
@@ -2433,7 +4212,7 @@
         <mc:AlternateContent>
           <mc:Choice Requires="wps">
             <w:drawing>
-              <wp:anchor distT="45720" distB="45720" distL="114300" distR="114300" simplePos="0" relativeHeight="251671552" behindDoc="0" locked="0" layoutInCell="1" allowOverlap="1" wp14:anchorId="5A27A82C" wp14:editId="7D81AC47">
+              <wp:anchor distT="45720" distB="45720" distL="114300" distR="114300" simplePos="0" relativeHeight="251671552" behindDoc="0" locked="0" layoutInCell="1" allowOverlap="1" wp14:anchorId="5A27A82C" wp14:editId="49C79E47">
                 <wp:simplePos x="0" y="0"/>
                 <wp:positionH relativeFrom="column">
                   <wp:posOffset>-514350</wp:posOffset>
@@ -2563,7 +4342,7 @@
           </mc:Choice>
           <mc:Fallback>
             <w:pict>
-              <v:shape w14:anchorId="5A27A82C" id="Cuadro de texto 7" o:spid="_x0000_s1036" type="#_x0000_t202" style="position:absolute;margin-left:-40.5pt;margin-top:206.25pt;width:161.25pt;height:110.6pt;z-index:251671552;visibility:visible;mso-wrap-style:square;mso-width-percent:0;mso-height-percent:200;mso-wrap-distance-left:9pt;mso-wrap-distance-top:3.6pt;mso-wrap-distance-right:9pt;mso-wrap-distance-bottom:3.6pt;mso-position-horizontal:absolute;mso-position-horizontal-relative:text;mso-position-vertical:absolute;mso-position-vertical-relative:text;mso-width-percent:0;mso-height-percent:200;mso-width-relative:margin;mso-height-relative:margin;v-text-anchor:top" o:gfxdata="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" filled="f" stroked="f">
+              <v:shape w14:anchorId="5A27A82C" id="Cuadro de texto 7" o:spid="_x0000_s1045" type="#_x0000_t202" style="position:absolute;margin-left:-40.5pt;margin-top:206.25pt;width:161.25pt;height:110.6pt;z-index:251671552;visibility:visible;mso-wrap-style:square;mso-width-percent:0;mso-height-percent:200;mso-wrap-distance-left:9pt;mso-wrap-distance-top:3.6pt;mso-wrap-distance-right:9pt;mso-wrap-distance-bottom:3.6pt;mso-position-horizontal:absolute;mso-position-horizontal-relative:text;mso-position-vertical:absolute;mso-position-vertical-relative:text;mso-width-percent:0;mso-height-percent:200;mso-width-relative:margin;mso-height-relative:margin;v-text-anchor:top" o:gfxdata="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" filled="f" stroked="f">
                 <v:textbox style="mso-fit-shape-to-text:t">
                   <w:txbxContent>
                     <w:p>
@@ -2653,7 +4432,7 @@
         <mc:AlternateContent>
           <mc:Choice Requires="wps">
             <w:drawing>
-              <wp:anchor distT="45720" distB="45720" distL="114300" distR="114300" simplePos="0" relativeHeight="251663360" behindDoc="0" locked="0" layoutInCell="1" allowOverlap="1" wp14:anchorId="2F8E2974" wp14:editId="45305F54">
+              <wp:anchor distT="45720" distB="45720" distL="114300" distR="114300" simplePos="0" relativeHeight="251663360" behindDoc="0" locked="0" layoutInCell="1" allowOverlap="1" wp14:anchorId="2F8E2974" wp14:editId="0A0FF5EB">
                 <wp:simplePos x="0" y="0"/>
                 <wp:positionH relativeFrom="column">
                   <wp:posOffset>-657225</wp:posOffset>
@@ -2793,7 +4572,7 @@
           </mc:Choice>
           <mc:Fallback>
             <w:pict>
-              <v:shape w14:anchorId="2F8E2974" id="_x0000_s1037" type="#_x0000_t202" style="position:absolute;margin-left:-51.75pt;margin-top:366.75pt;width:171.75pt;height:110.6pt;z-index:251663360;visibility:visible;mso-wrap-style:square;mso-width-percent:0;mso-height-percent:200;mso-wrap-distance-left:9pt;mso-wrap-distance-top:3.6pt;mso-wrap-distance-right:9pt;mso-wrap-distance-bottom:3.6pt;mso-position-horizontal:absolute;mso-position-horizontal-relative:text;mso-position-vertical:absolute;mso-position-vertical-relative:text;mso-width-percent:0;mso-height-percent:200;mso-width-relative:margin;mso-height-relative:margin;v-text-anchor:top" o:gfxdata="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" filled="f" stroked="f">
+              <v:shape w14:anchorId="2F8E2974" id="_x0000_s1046" type="#_x0000_t202" style="position:absolute;margin-left:-51.75pt;margin-top:366.75pt;width:171.75pt;height:110.6pt;z-index:251663360;visibility:visible;mso-wrap-style:square;mso-width-percent:0;mso-height-percent:200;mso-wrap-distance-left:9pt;mso-wrap-distance-top:3.6pt;mso-wrap-distance-right:9pt;mso-wrap-distance-bottom:3.6pt;mso-position-horizontal:absolute;mso-position-horizontal-relative:text;mso-position-vertical:absolute;mso-position-vertical-relative:text;mso-width-percent:0;mso-height-percent:200;mso-width-relative:margin;mso-height-relative:margin;v-text-anchor:top" o:gfxdata="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" filled="f" stroked="f">
                 <v:textbox style="mso-fit-shape-to-text:t">
                   <w:txbxContent>
                     <w:p>
@@ -2893,7 +4672,7 @@
         <mc:AlternateContent>
           <mc:Choice Requires="wps">
             <w:drawing>
-              <wp:anchor distT="45720" distB="45720" distL="114300" distR="114300" simplePos="0" relativeHeight="251679744" behindDoc="0" locked="0" layoutInCell="1" allowOverlap="1" wp14:anchorId="5661116B" wp14:editId="6BC5EB56">
+              <wp:anchor distT="45720" distB="45720" distL="114300" distR="114300" simplePos="0" relativeHeight="251679744" behindDoc="0" locked="0" layoutInCell="1" allowOverlap="1" wp14:anchorId="5661116B" wp14:editId="2159EFF8">
                 <wp:simplePos x="0" y="0"/>
                 <wp:positionH relativeFrom="margin">
                   <wp:posOffset>-666750</wp:posOffset>
@@ -2991,7 +4770,7 @@
           </mc:Choice>
           <mc:Fallback>
             <w:pict>
-              <v:shape w14:anchorId="5661116B" id="_x0000_s1038" type="#_x0000_t202" style="position:absolute;margin-left:-52.5pt;margin-top:310.5pt;width:189.75pt;height:110.6pt;z-index:251679744;visibility:visible;mso-wrap-style:square;mso-width-percent:0;mso-height-percent:200;mso-wrap-distance-left:9pt;mso-wrap-distance-top:3.6pt;mso-wrap-distance-right:9pt;mso-wrap-distance-bottom:3.6pt;mso-position-horizontal:absolute;mso-position-horizontal-relative:margin;mso-position-vertical:absolute;mso-position-vertical-relative:text;mso-width-percent:0;mso-height-percent:200;mso-width-relative:margin;mso-height-relative:margin;v-text-anchor:top" o:gfxdata="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" filled="f" stroked="f">
+              <v:shape w14:anchorId="5661116B" id="_x0000_s1047" type="#_x0000_t202" style="position:absolute;margin-left:-52.5pt;margin-top:310.5pt;width:189.75pt;height:110.6pt;z-index:251679744;visibility:visible;mso-wrap-style:square;mso-width-percent:0;mso-height-percent:200;mso-wrap-distance-left:9pt;mso-wrap-distance-top:3.6pt;mso-wrap-distance-right:9pt;mso-wrap-distance-bottom:3.6pt;mso-position-horizontal:absolute;mso-position-horizontal-relative:margin;mso-position-vertical:absolute;mso-position-vertical-relative:text;mso-width-percent:0;mso-height-percent:200;mso-width-relative:margin;mso-height-relative:margin;v-text-anchor:top" o:gfxdata="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" filled="f" stroked="f">
                 <v:textbox style="mso-fit-shape-to-text:t">
                   <w:txbxContent>
                     <w:p>
@@ -3049,7 +4828,7 @@
         <mc:AlternateContent>
           <mc:Choice Requires="wps">
             <w:drawing>
-              <wp:anchor distT="45720" distB="45720" distL="114300" distR="114300" simplePos="0" relativeHeight="251677696" behindDoc="0" locked="0" layoutInCell="1" allowOverlap="1" wp14:anchorId="5D1D5ADD" wp14:editId="22E22992">
+              <wp:anchor distT="45720" distB="45720" distL="114300" distR="114300" simplePos="0" relativeHeight="251677696" behindDoc="0" locked="0" layoutInCell="1" allowOverlap="1" wp14:anchorId="5D1D5ADD" wp14:editId="1257CE65">
                 <wp:simplePos x="0" y="0"/>
                 <wp:positionH relativeFrom="margin">
                   <wp:posOffset>-657225</wp:posOffset>
@@ -3155,7 +4934,7 @@
           </mc:Choice>
           <mc:Fallback>
             <w:pict>
-              <v:shape w14:anchorId="5D1D5ADD" id="_x0000_s1039" type="#_x0000_t202" style="position:absolute;margin-left:-51.75pt;margin-top:272.25pt;width:180.75pt;height:110.6pt;z-index:251677696;visibility:visible;mso-wrap-style:square;mso-width-percent:0;mso-height-percent:200;mso-wrap-distance-left:9pt;mso-wrap-distance-top:3.6pt;mso-wrap-distance-right:9pt;mso-wrap-distance-bottom:3.6pt;mso-position-horizontal:absolute;mso-position-horizontal-relative:margin;mso-position-vertical:absolute;mso-position-vertical-relative:text;mso-width-percent:0;mso-height-percent:200;mso-width-relative:margin;mso-height-relative:margin;v-text-anchor:top" o:gfxdata="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" filled="f" stroked="f">
+              <v:shape w14:anchorId="5D1D5ADD" id="_x0000_s1048" type="#_x0000_t202" style="position:absolute;margin-left:-51.75pt;margin-top:272.25pt;width:180.75pt;height:110.6pt;z-index:251677696;visibility:visible;mso-wrap-style:square;mso-width-percent:0;mso-height-percent:200;mso-wrap-distance-left:9pt;mso-wrap-distance-top:3.6pt;mso-wrap-distance-right:9pt;mso-wrap-distance-bottom:3.6pt;mso-position-horizontal:absolute;mso-position-horizontal-relative:margin;mso-position-vertical:absolute;mso-position-vertical-relative:text;mso-width-percent:0;mso-height-percent:200;mso-width-relative:margin;mso-height-relative:margin;v-text-anchor:top" o:gfxdata="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" filled="f" stroked="f">
                 <v:textbox style="mso-fit-shape-to-text:t">
                   <w:txbxContent>
                     <w:p>
@@ -3221,7 +5000,7 @@
         <mc:AlternateContent>
           <mc:Choice Requires="wps">
             <w:drawing>
-              <wp:anchor distT="45720" distB="45720" distL="114300" distR="114300" simplePos="0" relativeHeight="251675648" behindDoc="0" locked="0" layoutInCell="1" allowOverlap="1" wp14:anchorId="4AF7D0F4" wp14:editId="4EDF1DCD">
+              <wp:anchor distT="45720" distB="45720" distL="114300" distR="114300" simplePos="0" relativeHeight="251675648" behindDoc="0" locked="0" layoutInCell="1" allowOverlap="1" wp14:anchorId="4AF7D0F4" wp14:editId="4D95AF3D">
                 <wp:simplePos x="0" y="0"/>
                 <wp:positionH relativeFrom="margin">
                   <wp:posOffset>-638175</wp:posOffset>
@@ -3291,7 +5070,19 @@
                               <w:rPr>
                                 <w:color w:val="FFFFFF" w:themeColor="background1"/>
                               </w:rPr>
-                              <w:t>22 años</w:t>
+                              <w:t>2</w:t>
+                            </w:r>
+                            <w:r>
+                              <w:rPr>
+                                <w:color w:val="FFFFFF" w:themeColor="background1"/>
+                              </w:rPr>
+                              <w:t>3</w:t>
+                            </w:r>
+                            <w:r>
+                              <w:rPr>
+                                <w:color w:val="FFFFFF" w:themeColor="background1"/>
+                              </w:rPr>
+                              <w:t xml:space="preserve"> años</w:t>
                             </w:r>
                           </w:p>
                         </w:txbxContent>
@@ -3313,7 +5104,7 @@
           </mc:Choice>
           <mc:Fallback>
             <w:pict>
-              <v:shape w14:anchorId="4AF7D0F4" id="_x0000_s1040" type="#_x0000_t202" style="position:absolute;margin-left:-50.25pt;margin-top:232.5pt;width:174.75pt;height:110.6pt;z-index:251675648;visibility:visible;mso-wrap-style:square;mso-width-percent:0;mso-height-percent:200;mso-wrap-distance-left:9pt;mso-wrap-distance-top:3.6pt;mso-wrap-distance-right:9pt;mso-wrap-distance-bottom:3.6pt;mso-position-horizontal:absolute;mso-position-horizontal-relative:margin;mso-position-vertical:absolute;mso-position-vertical-relative:text;mso-width-percent:0;mso-height-percent:200;mso-width-relative:margin;mso-height-relative:margin;v-text-anchor:top" o:gfxdata="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" filled="f" stroked="f">
+              <v:shape w14:anchorId="4AF7D0F4" id="_x0000_s1049" type="#_x0000_t202" style="position:absolute;margin-left:-50.25pt;margin-top:232.5pt;width:174.75pt;height:110.6pt;z-index:251675648;visibility:visible;mso-wrap-style:square;mso-width-percent:0;mso-height-percent:200;mso-wrap-distance-left:9pt;mso-wrap-distance-top:3.6pt;mso-wrap-distance-right:9pt;mso-wrap-distance-bottom:3.6pt;mso-position-horizontal:absolute;mso-position-horizontal-relative:margin;mso-position-vertical:absolute;mso-position-vertical-relative:text;mso-width-percent:0;mso-height-percent:200;mso-width-relative:margin;mso-height-relative:margin;v-text-anchor:top" o:gfxdata="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" filled="f" stroked="f">
                 <v:textbox style="mso-fit-shape-to-text:t">
                   <w:txbxContent>
                     <w:p>
@@ -3347,7 +5138,19 @@
                         <w:rPr>
                           <w:color w:val="FFFFFF" w:themeColor="background1"/>
                         </w:rPr>
-                        <w:t>22 años</w:t>
+                        <w:t>2</w:t>
+                      </w:r>
+                      <w:r>
+                        <w:rPr>
+                          <w:color w:val="FFFFFF" w:themeColor="background1"/>
+                        </w:rPr>
+                        <w:t>3</w:t>
+                      </w:r>
+                      <w:r>
+                        <w:rPr>
+                          <w:color w:val="FFFFFF" w:themeColor="background1"/>
+                        </w:rPr>
+                        <w:t xml:space="preserve"> años</w:t>
                       </w:r>
                     </w:p>
                   </w:txbxContent>
@@ -3362,742 +5165,8 @@
         <w:rPr>
           <w:noProof/>
         </w:rPr>
-        <mc:AlternateContent>
-          <mc:Choice Requires="wps">
-            <w:drawing>
-              <wp:anchor distT="45720" distB="45720" distL="114300" distR="114300" simplePos="0" relativeHeight="251710464" behindDoc="0" locked="0" layoutInCell="1" allowOverlap="1" wp14:anchorId="4E82A4CE" wp14:editId="327B6A46">
-                <wp:simplePos x="0" y="0"/>
-                <wp:positionH relativeFrom="page">
-                  <wp:posOffset>2942590</wp:posOffset>
-                </wp:positionH>
-                <wp:positionV relativeFrom="paragraph">
-                  <wp:posOffset>7781925</wp:posOffset>
-                </wp:positionV>
-                <wp:extent cx="4619625" cy="523875"/>
-                <wp:effectExtent l="0" t="0" r="0" b="0"/>
-                <wp:wrapSquare wrapText="bothSides"/>
-                <wp:docPr id="28" name="Cuadro de texto 2"/>
-                <wp:cNvGraphicFramePr>
-                  <a:graphicFrameLocks xmlns:a="http://schemas.openxmlformats.org/drawingml/2006/main"/>
-                </wp:cNvGraphicFramePr>
-                <a:graphic xmlns:a="http://schemas.openxmlformats.org/drawingml/2006/main">
-                  <a:graphicData uri="http://schemas.microsoft.com/office/word/2010/wordprocessingShape">
-                    <wps:wsp>
-                      <wps:cNvSpPr txBox="1">
-                        <a:spLocks noChangeArrowheads="1"/>
-                      </wps:cNvSpPr>
-                      <wps:spPr bwMode="auto">
-                        <a:xfrm>
-                          <a:off x="0" y="0"/>
-                          <a:ext cx="4619625" cy="523875"/>
-                        </a:xfrm>
-                        <a:prstGeom prst="rect">
-                          <a:avLst/>
-                        </a:prstGeom>
-                        <a:noFill/>
-                        <a:ln w="9525">
-                          <a:noFill/>
-                          <a:miter lim="800000"/>
-                          <a:headEnd/>
-                          <a:tailEnd/>
-                        </a:ln>
-                      </wps:spPr>
-                      <wps:txbx>
-                        <w:txbxContent>
-                          <w:p>
-                            <w:pPr>
-                              <w:rPr>
-                                <w:rFonts w:ascii="Franklin Gothic Book" w:hAnsi="Franklin Gothic Book"/>
-                                <w:i/>
-                                <w:color w:val="595959" w:themeColor="text1" w:themeTint="A6"/>
-                                <w:sz w:val="24"/>
-                                <w:szCs w:val="24"/>
-                              </w:rPr>
-                            </w:pPr>
-                            <w:r>
-                              <w:rPr>
-                                <w:rFonts w:ascii="Franklin Gothic Book" w:hAnsi="Franklin Gothic Book"/>
-                                <w:i/>
-                                <w:color w:val="595959" w:themeColor="text1" w:themeTint="A6"/>
-                                <w:sz w:val="24"/>
-                                <w:szCs w:val="24"/>
-                              </w:rPr>
-                              <w:t>Udemy</w:t>
-                            </w:r>
-                          </w:p>
-                          <w:p>
-                            <w:pPr>
-                              <w:rPr>
-                                <w:rFonts w:ascii="Franklin Gothic Book" w:hAnsi="Franklin Gothic Book"/>
-                                <w:i/>
-                                <w:color w:val="595959" w:themeColor="text1" w:themeTint="A6"/>
-                                <w:sz w:val="24"/>
-                                <w:szCs w:val="24"/>
-                              </w:rPr>
-                            </w:pPr>
-                            <w:r>
-                              <w:rPr>
-                                <w:rFonts w:ascii="Franklin Gothic Book" w:hAnsi="Franklin Gothic Book"/>
-                                <w:i/>
-                                <w:color w:val="595959" w:themeColor="text1" w:themeTint="A6"/>
-                                <w:sz w:val="24"/>
-                                <w:szCs w:val="24"/>
-                              </w:rPr>
-                              <w:t>Angular: De cero a experto creando aplicaciones (Angular 7+)</w:t>
-                            </w:r>
-                          </w:p>
-                          <w:p>
-                            <w:pPr>
-                              <w:rPr>
-                                <w:rFonts w:ascii="Franklin Gothic Book" w:hAnsi="Franklin Gothic Book"/>
-                                <w:color w:val="404040" w:themeColor="text1" w:themeTint="BF"/>
-                                <w:sz w:val="24"/>
-                                <w:szCs w:val="24"/>
-                              </w:rPr>
-                            </w:pPr>
-                          </w:p>
-                        </w:txbxContent>
-                      </wps:txbx>
-                      <wps:bodyPr rot="0" vert="horz" wrap="square" lIns="91440" tIns="45720" rIns="91440" bIns="45720" anchor="t" anchorCtr="0">
-                        <a:noAutofit/>
-                      </wps:bodyPr>
-                    </wps:wsp>
-                  </a:graphicData>
-                </a:graphic>
-                <wp14:sizeRelH relativeFrom="margin">
-                  <wp14:pctWidth>0</wp14:pctWidth>
-                </wp14:sizeRelH>
-                <wp14:sizeRelV relativeFrom="margin">
-                  <wp14:pctHeight>0</wp14:pctHeight>
-                </wp14:sizeRelV>
-              </wp:anchor>
-            </w:drawing>
-          </mc:Choice>
-          <mc:Fallback>
-            <w:pict>
-              <v:shape w14:anchorId="4E82A4CE" id="_x0000_s1041" type="#_x0000_t202" style="position:absolute;margin-left:231.7pt;margin-top:612.75pt;width:363.75pt;height:41.25pt;z-index:251710464;visibility:visible;mso-wrap-style:square;mso-width-percent:0;mso-height-percent:0;mso-wrap-distance-left:9pt;mso-wrap-distance-top:3.6pt;mso-wrap-distance-right:9pt;mso-wrap-distance-bottom:3.6pt;mso-position-horizontal:absolute;mso-position-horizontal-relative:page;mso-position-vertical:absolute;mso-position-vertical-relative:text;mso-width-percent:0;mso-height-percent:0;mso-width-relative:margin;mso-height-relative:margin;v-text-anchor:top" o:gfxdata="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" filled="f" stroked="f">
-                <v:textbox>
-                  <w:txbxContent>
-                    <w:p>
-                      <w:pPr>
-                        <w:rPr>
-                          <w:rFonts w:ascii="Franklin Gothic Book" w:hAnsi="Franklin Gothic Book"/>
-                          <w:i/>
-                          <w:color w:val="595959" w:themeColor="text1" w:themeTint="A6"/>
-                          <w:sz w:val="24"/>
-                          <w:szCs w:val="24"/>
-                        </w:rPr>
-                      </w:pPr>
-                      <w:r>
-                        <w:rPr>
-                          <w:rFonts w:ascii="Franklin Gothic Book" w:hAnsi="Franklin Gothic Book"/>
-                          <w:i/>
-                          <w:color w:val="595959" w:themeColor="text1" w:themeTint="A6"/>
-                          <w:sz w:val="24"/>
-                          <w:szCs w:val="24"/>
-                        </w:rPr>
-                        <w:t>Udemy</w:t>
-                      </w:r>
-                    </w:p>
-                    <w:p>
-                      <w:pPr>
-                        <w:rPr>
-                          <w:rFonts w:ascii="Franklin Gothic Book" w:hAnsi="Franklin Gothic Book"/>
-                          <w:i/>
-                          <w:color w:val="595959" w:themeColor="text1" w:themeTint="A6"/>
-                          <w:sz w:val="24"/>
-                          <w:szCs w:val="24"/>
-                        </w:rPr>
-                      </w:pPr>
-                      <w:r>
-                        <w:rPr>
-                          <w:rFonts w:ascii="Franklin Gothic Book" w:hAnsi="Franklin Gothic Book"/>
-                          <w:i/>
-                          <w:color w:val="595959" w:themeColor="text1" w:themeTint="A6"/>
-                          <w:sz w:val="24"/>
-                          <w:szCs w:val="24"/>
-                        </w:rPr>
-                        <w:t>Angular: De cero a experto creando aplicaciones (Angular 7+)</w:t>
-                      </w:r>
-                    </w:p>
-                    <w:p>
-                      <w:pPr>
-                        <w:rPr>
-                          <w:rFonts w:ascii="Franklin Gothic Book" w:hAnsi="Franklin Gothic Book"/>
-                          <w:color w:val="404040" w:themeColor="text1" w:themeTint="BF"/>
-                          <w:sz w:val="24"/>
-                          <w:szCs w:val="24"/>
-                        </w:rPr>
-                      </w:pPr>
-                    </w:p>
-                  </w:txbxContent>
-                </v:textbox>
-                <w10:wrap type="square" anchorx="page"/>
-              </v:shape>
-            </w:pict>
-          </mc:Fallback>
-        </mc:AlternateContent>
-      </w:r>
-      <w:r>
-        <w:rPr>
-          <w:noProof/>
-        </w:rPr>
-        <mc:AlternateContent>
-          <mc:Choice Requires="wps">
-            <w:drawing>
-              <wp:anchor distT="45720" distB="45720" distL="114300" distR="114300" simplePos="0" relativeHeight="251708416" behindDoc="0" locked="0" layoutInCell="1" allowOverlap="1" wp14:anchorId="231F5A01" wp14:editId="43A8D034">
-                <wp:simplePos x="0" y="0"/>
-                <wp:positionH relativeFrom="page">
-                  <wp:posOffset>2933700</wp:posOffset>
-                </wp:positionH>
-                <wp:positionV relativeFrom="paragraph">
-                  <wp:posOffset>7512685</wp:posOffset>
-                </wp:positionV>
-                <wp:extent cx="2571750" cy="1404620"/>
-                <wp:effectExtent l="0" t="0" r="0" b="5715"/>
-                <wp:wrapSquare wrapText="bothSides"/>
-                <wp:docPr id="26" name="Cuadro de texto 2"/>
-                <wp:cNvGraphicFramePr>
-                  <a:graphicFrameLocks xmlns:a="http://schemas.openxmlformats.org/drawingml/2006/main"/>
-                </wp:cNvGraphicFramePr>
-                <a:graphic xmlns:a="http://schemas.openxmlformats.org/drawingml/2006/main">
-                  <a:graphicData uri="http://schemas.microsoft.com/office/word/2010/wordprocessingShape">
-                    <wps:wsp>
-                      <wps:cNvSpPr txBox="1">
-                        <a:spLocks noChangeArrowheads="1"/>
-                      </wps:cNvSpPr>
-                      <wps:spPr bwMode="auto">
-                        <a:xfrm>
-                          <a:off x="0" y="0"/>
-                          <a:ext cx="2571750" cy="1404620"/>
-                        </a:xfrm>
-                        <a:prstGeom prst="rect">
-                          <a:avLst/>
-                        </a:prstGeom>
-                        <a:noFill/>
-                        <a:ln w="9525">
-                          <a:noFill/>
-                          <a:miter lim="800000"/>
-                          <a:headEnd/>
-                          <a:tailEnd/>
-                        </a:ln>
-                      </wps:spPr>
-                      <wps:txbx>
-                        <w:txbxContent>
-                          <w:p>
-                            <w:pPr>
-                              <w:rPr>
-                                <w:rFonts w:ascii="Franklin Gothic Book" w:hAnsi="Franklin Gothic Book"/>
-                                <w:b/>
-                                <w:color w:val="404040" w:themeColor="text1" w:themeTint="BF"/>
-                                <w:sz w:val="24"/>
-                                <w:szCs w:val="24"/>
-                              </w:rPr>
-                            </w:pPr>
-                            <w:r>
-                              <w:rPr>
-                                <w:rFonts w:ascii="Franklin Gothic Book" w:hAnsi="Franklin Gothic Book"/>
-                                <w:b/>
-                                <w:color w:val="404040" w:themeColor="text1" w:themeTint="BF"/>
-                                <w:sz w:val="24"/>
-                                <w:szCs w:val="24"/>
-                              </w:rPr>
-                              <w:t>diciembre</w:t>
-                            </w:r>
-                            <w:r>
-                              <w:rPr>
-                                <w:rFonts w:ascii="Franklin Gothic Book" w:hAnsi="Franklin Gothic Book"/>
-                                <w:b/>
-                                <w:color w:val="404040" w:themeColor="text1" w:themeTint="BF"/>
-                                <w:sz w:val="24"/>
-                                <w:szCs w:val="24"/>
-                              </w:rPr>
-                              <w:t xml:space="preserve"> del 2018</w:t>
-                            </w:r>
-                          </w:p>
-                        </w:txbxContent>
-                      </wps:txbx>
-                      <wps:bodyPr rot="0" vert="horz" wrap="square" lIns="91440" tIns="45720" rIns="91440" bIns="45720" anchor="t" anchorCtr="0">
-                        <a:spAutoFit/>
-                      </wps:bodyPr>
-                    </wps:wsp>
-                  </a:graphicData>
-                </a:graphic>
-                <wp14:sizeRelH relativeFrom="margin">
-                  <wp14:pctWidth>0</wp14:pctWidth>
-                </wp14:sizeRelH>
-                <wp14:sizeRelV relativeFrom="margin">
-                  <wp14:pctHeight>20000</wp14:pctHeight>
-                </wp14:sizeRelV>
-              </wp:anchor>
-            </w:drawing>
-          </mc:Choice>
-          <mc:Fallback>
-            <w:pict>
-              <v:shape w14:anchorId="231F5A01" id="_x0000_s1042" type="#_x0000_t202" style="position:absolute;margin-left:231pt;margin-top:591.55pt;width:202.5pt;height:110.6pt;z-index:251708416;visibility:visible;mso-wrap-style:square;mso-width-percent:0;mso-height-percent:200;mso-wrap-distance-left:9pt;mso-wrap-distance-top:3.6pt;mso-wrap-distance-right:9pt;mso-wrap-distance-bottom:3.6pt;mso-position-horizontal:absolute;mso-position-horizontal-relative:page;mso-position-vertical:absolute;mso-position-vertical-relative:text;mso-width-percent:0;mso-height-percent:200;mso-width-relative:margin;mso-height-relative:margin;v-text-anchor:top" o:gfxdata="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" filled="f" stroked="f">
-                <v:textbox style="mso-fit-shape-to-text:t">
-                  <w:txbxContent>
-                    <w:p>
-                      <w:pPr>
-                        <w:rPr>
-                          <w:rFonts w:ascii="Franklin Gothic Book" w:hAnsi="Franklin Gothic Book"/>
-                          <w:b/>
-                          <w:color w:val="404040" w:themeColor="text1" w:themeTint="BF"/>
-                          <w:sz w:val="24"/>
-                          <w:szCs w:val="24"/>
-                        </w:rPr>
-                      </w:pPr>
-                      <w:r>
-                        <w:rPr>
-                          <w:rFonts w:ascii="Franklin Gothic Book" w:hAnsi="Franklin Gothic Book"/>
-                          <w:b/>
-                          <w:color w:val="404040" w:themeColor="text1" w:themeTint="BF"/>
-                          <w:sz w:val="24"/>
-                          <w:szCs w:val="24"/>
-                        </w:rPr>
-                        <w:t>diciembre</w:t>
-                      </w:r>
-                      <w:r>
-                        <w:rPr>
-                          <w:rFonts w:ascii="Franklin Gothic Book" w:hAnsi="Franklin Gothic Book"/>
-                          <w:b/>
-                          <w:color w:val="404040" w:themeColor="text1" w:themeTint="BF"/>
-                          <w:sz w:val="24"/>
-                          <w:szCs w:val="24"/>
-                        </w:rPr>
-                        <w:t xml:space="preserve"> del 2018</w:t>
-                      </w:r>
-                    </w:p>
-                  </w:txbxContent>
-                </v:textbox>
-                <w10:wrap type="square" anchorx="page"/>
-              </v:shape>
-            </w:pict>
-          </mc:Fallback>
-        </mc:AlternateContent>
-      </w:r>
-      <w:r>
-        <w:rPr>
-          <w:noProof/>
-        </w:rPr>
-        <mc:AlternateContent>
-          <mc:Choice Requires="wps">
-            <w:drawing>
-              <wp:anchor distT="45720" distB="45720" distL="114300" distR="114300" simplePos="0" relativeHeight="251713536" behindDoc="0" locked="0" layoutInCell="1" allowOverlap="1" wp14:anchorId="3AC44936" wp14:editId="3E482D63">
-                <wp:simplePos x="0" y="0"/>
-                <wp:positionH relativeFrom="page">
-                  <wp:posOffset>2923540</wp:posOffset>
-                </wp:positionH>
-                <wp:positionV relativeFrom="paragraph">
-                  <wp:posOffset>6991350</wp:posOffset>
-                </wp:positionV>
-                <wp:extent cx="4638675" cy="523875"/>
-                <wp:effectExtent l="0" t="0" r="0" b="0"/>
-                <wp:wrapSquare wrapText="bothSides"/>
-                <wp:docPr id="30" name="Cuadro de texto 2"/>
-                <wp:cNvGraphicFramePr>
-                  <a:graphicFrameLocks xmlns:a="http://schemas.openxmlformats.org/drawingml/2006/main"/>
-                </wp:cNvGraphicFramePr>
-                <a:graphic xmlns:a="http://schemas.openxmlformats.org/drawingml/2006/main">
-                  <a:graphicData uri="http://schemas.microsoft.com/office/word/2010/wordprocessingShape">
-                    <wps:wsp>
-                      <wps:cNvSpPr txBox="1">
-                        <a:spLocks noChangeArrowheads="1"/>
-                      </wps:cNvSpPr>
-                      <wps:spPr bwMode="auto">
-                        <a:xfrm>
-                          <a:off x="0" y="0"/>
-                          <a:ext cx="4638675" cy="523875"/>
-                        </a:xfrm>
-                        <a:prstGeom prst="rect">
-                          <a:avLst/>
-                        </a:prstGeom>
-                        <a:noFill/>
-                        <a:ln w="9525">
-                          <a:noFill/>
-                          <a:miter lim="800000"/>
-                          <a:headEnd/>
-                          <a:tailEnd/>
-                        </a:ln>
-                      </wps:spPr>
-                      <wps:txbx>
-                        <w:txbxContent>
-                          <w:p>
-                            <w:pPr>
-                              <w:rPr>
-                                <w:rFonts w:ascii="Franklin Gothic Book" w:hAnsi="Franklin Gothic Book"/>
-                                <w:i/>
-                                <w:color w:val="595959" w:themeColor="text1" w:themeTint="A6"/>
-                                <w:sz w:val="24"/>
-                                <w:szCs w:val="24"/>
-                              </w:rPr>
-                            </w:pPr>
-                            <w:r>
-                              <w:rPr>
-                                <w:rFonts w:ascii="Franklin Gothic Book" w:hAnsi="Franklin Gothic Book"/>
-                                <w:i/>
-                                <w:color w:val="595959" w:themeColor="text1" w:themeTint="A6"/>
-                                <w:sz w:val="24"/>
-                                <w:szCs w:val="24"/>
-                              </w:rPr>
-                              <w:t>Udemy</w:t>
-                            </w:r>
-                          </w:p>
-                          <w:p>
-                            <w:pPr>
-                              <w:rPr>
-                                <w:rFonts w:ascii="Franklin Gothic Book" w:hAnsi="Franklin Gothic Book"/>
-                                <w:i/>
-                                <w:color w:val="595959" w:themeColor="text1" w:themeTint="A6"/>
-                                <w:sz w:val="24"/>
-                                <w:szCs w:val="24"/>
-                              </w:rPr>
-                            </w:pPr>
-                            <w:r>
-                              <w:rPr>
-                                <w:rFonts w:ascii="Franklin Gothic Book" w:hAnsi="Franklin Gothic Book"/>
-                                <w:i/>
-                                <w:color w:val="595959" w:themeColor="text1" w:themeTint="A6"/>
-                                <w:sz w:val="24"/>
-                                <w:szCs w:val="24"/>
-                              </w:rPr>
-                              <w:t>Crea sistemas Ecommerce con PHP 7 con pagos de PAYPAL y PAYU</w:t>
-                            </w:r>
-                          </w:p>
-                          <w:p>
-                            <w:pPr>
-                              <w:rPr>
-                                <w:rFonts w:ascii="Franklin Gothic Book" w:hAnsi="Franklin Gothic Book"/>
-                                <w:color w:val="404040" w:themeColor="text1" w:themeTint="BF"/>
-                                <w:sz w:val="24"/>
-                                <w:szCs w:val="24"/>
-                              </w:rPr>
-                            </w:pPr>
-                          </w:p>
-                        </w:txbxContent>
-                      </wps:txbx>
-                      <wps:bodyPr rot="0" vert="horz" wrap="square" lIns="91440" tIns="45720" rIns="91440" bIns="45720" anchor="t" anchorCtr="0">
-                        <a:noAutofit/>
-                      </wps:bodyPr>
-                    </wps:wsp>
-                  </a:graphicData>
-                </a:graphic>
-                <wp14:sizeRelH relativeFrom="margin">
-                  <wp14:pctWidth>0</wp14:pctWidth>
-                </wp14:sizeRelH>
-                <wp14:sizeRelV relativeFrom="margin">
-                  <wp14:pctHeight>0</wp14:pctHeight>
-                </wp14:sizeRelV>
-              </wp:anchor>
-            </w:drawing>
-          </mc:Choice>
-          <mc:Fallback>
-            <w:pict>
-              <v:shape w14:anchorId="3AC44936" id="_x0000_s1043" type="#_x0000_t202" style="position:absolute;margin-left:230.2pt;margin-top:550.5pt;width:365.25pt;height:41.25pt;z-index:251713536;visibility:visible;mso-wrap-style:square;mso-width-percent:0;mso-height-percent:0;mso-wrap-distance-left:9pt;mso-wrap-distance-top:3.6pt;mso-wrap-distance-right:9pt;mso-wrap-distance-bottom:3.6pt;mso-position-horizontal:absolute;mso-position-horizontal-relative:page;mso-position-vertical:absolute;mso-position-vertical-relative:text;mso-width-percent:0;mso-height-percent:0;mso-width-relative:margin;mso-height-relative:margin;v-text-anchor:top" o:gfxdata="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" filled="f" stroked="f">
-                <v:textbox>
-                  <w:txbxContent>
-                    <w:p>
-                      <w:pPr>
-                        <w:rPr>
-                          <w:rFonts w:ascii="Franklin Gothic Book" w:hAnsi="Franklin Gothic Book"/>
-                          <w:i/>
-                          <w:color w:val="595959" w:themeColor="text1" w:themeTint="A6"/>
-                          <w:sz w:val="24"/>
-                          <w:szCs w:val="24"/>
-                        </w:rPr>
-                      </w:pPr>
-                      <w:r>
-                        <w:rPr>
-                          <w:rFonts w:ascii="Franklin Gothic Book" w:hAnsi="Franklin Gothic Book"/>
-                          <w:i/>
-                          <w:color w:val="595959" w:themeColor="text1" w:themeTint="A6"/>
-                          <w:sz w:val="24"/>
-                          <w:szCs w:val="24"/>
-                        </w:rPr>
-                        <w:t>Udemy</w:t>
-                      </w:r>
-                    </w:p>
-                    <w:p>
-                      <w:pPr>
-                        <w:rPr>
-                          <w:rFonts w:ascii="Franklin Gothic Book" w:hAnsi="Franklin Gothic Book"/>
-                          <w:i/>
-                          <w:color w:val="595959" w:themeColor="text1" w:themeTint="A6"/>
-                          <w:sz w:val="24"/>
-                          <w:szCs w:val="24"/>
-                        </w:rPr>
-                      </w:pPr>
-                      <w:r>
-                        <w:rPr>
-                          <w:rFonts w:ascii="Franklin Gothic Book" w:hAnsi="Franklin Gothic Book"/>
-                          <w:i/>
-                          <w:color w:val="595959" w:themeColor="text1" w:themeTint="A6"/>
-                          <w:sz w:val="24"/>
-                          <w:szCs w:val="24"/>
-                        </w:rPr>
-                        <w:t>Crea sistemas Ecommerce con PHP 7 con pagos de PAYPAL y PAYU</w:t>
-                      </w:r>
-                    </w:p>
-                    <w:p>
-                      <w:pPr>
-                        <w:rPr>
-                          <w:rFonts w:ascii="Franklin Gothic Book" w:hAnsi="Franklin Gothic Book"/>
-                          <w:color w:val="404040" w:themeColor="text1" w:themeTint="BF"/>
-                          <w:sz w:val="24"/>
-                          <w:szCs w:val="24"/>
-                        </w:rPr>
-                      </w:pPr>
-                    </w:p>
-                  </w:txbxContent>
-                </v:textbox>
-                <w10:wrap type="square" anchorx="page"/>
-              </v:shape>
-            </w:pict>
-          </mc:Fallback>
-        </mc:AlternateContent>
-      </w:r>
-      <w:r>
-        <w:rPr>
-          <w:noProof/>
-        </w:rPr>
-        <mc:AlternateContent>
-          <mc:Choice Requires="wps">
-            <w:drawing>
-              <wp:anchor distT="45720" distB="45720" distL="114300" distR="114300" simplePos="0" relativeHeight="251712512" behindDoc="0" locked="0" layoutInCell="1" allowOverlap="1" wp14:anchorId="38E3C43C" wp14:editId="72020847">
-                <wp:simplePos x="0" y="0"/>
-                <wp:positionH relativeFrom="page">
-                  <wp:posOffset>2934335</wp:posOffset>
-                </wp:positionH>
-                <wp:positionV relativeFrom="paragraph">
-                  <wp:posOffset>6715760</wp:posOffset>
-                </wp:positionV>
-                <wp:extent cx="2571750" cy="1404620"/>
-                <wp:effectExtent l="0" t="0" r="0" b="5715"/>
-                <wp:wrapSquare wrapText="bothSides"/>
-                <wp:docPr id="29" name="Cuadro de texto 2"/>
-                <wp:cNvGraphicFramePr>
-                  <a:graphicFrameLocks xmlns:a="http://schemas.openxmlformats.org/drawingml/2006/main"/>
-                </wp:cNvGraphicFramePr>
-                <a:graphic xmlns:a="http://schemas.openxmlformats.org/drawingml/2006/main">
-                  <a:graphicData uri="http://schemas.microsoft.com/office/word/2010/wordprocessingShape">
-                    <wps:wsp>
-                      <wps:cNvSpPr txBox="1">
-                        <a:spLocks noChangeArrowheads="1"/>
-                      </wps:cNvSpPr>
-                      <wps:spPr bwMode="auto">
-                        <a:xfrm>
-                          <a:off x="0" y="0"/>
-                          <a:ext cx="2571750" cy="1404620"/>
-                        </a:xfrm>
-                        <a:prstGeom prst="rect">
-                          <a:avLst/>
-                        </a:prstGeom>
-                        <a:noFill/>
-                        <a:ln w="9525">
-                          <a:noFill/>
-                          <a:miter lim="800000"/>
-                          <a:headEnd/>
-                          <a:tailEnd/>
-                        </a:ln>
-                      </wps:spPr>
-                      <wps:txbx>
-                        <w:txbxContent>
-                          <w:p>
-                            <w:pPr>
-                              <w:rPr>
-                                <w:rFonts w:ascii="Franklin Gothic Book" w:hAnsi="Franklin Gothic Book"/>
-                                <w:b/>
-                                <w:color w:val="404040" w:themeColor="text1" w:themeTint="BF"/>
-                                <w:sz w:val="24"/>
-                                <w:szCs w:val="24"/>
-                              </w:rPr>
-                            </w:pPr>
-                            <w:r>
-                              <w:rPr>
-                                <w:rFonts w:ascii="Franklin Gothic Book" w:hAnsi="Franklin Gothic Book"/>
-                                <w:b/>
-                                <w:color w:val="404040" w:themeColor="text1" w:themeTint="BF"/>
-                                <w:sz w:val="24"/>
-                                <w:szCs w:val="24"/>
-                              </w:rPr>
-                              <w:t>mayo del 2019</w:t>
-                            </w:r>
-                          </w:p>
-                        </w:txbxContent>
-                      </wps:txbx>
-                      <wps:bodyPr rot="0" vert="horz" wrap="square" lIns="91440" tIns="45720" rIns="91440" bIns="45720" anchor="t" anchorCtr="0">
-                        <a:spAutoFit/>
-                      </wps:bodyPr>
-                    </wps:wsp>
-                  </a:graphicData>
-                </a:graphic>
-                <wp14:sizeRelH relativeFrom="margin">
-                  <wp14:pctWidth>0</wp14:pctWidth>
-                </wp14:sizeRelH>
-                <wp14:sizeRelV relativeFrom="margin">
-                  <wp14:pctHeight>20000</wp14:pctHeight>
-                </wp14:sizeRelV>
-              </wp:anchor>
-            </w:drawing>
-          </mc:Choice>
-          <mc:Fallback>
-            <w:pict>
-              <v:shape w14:anchorId="38E3C43C" id="_x0000_s1044" type="#_x0000_t202" style="position:absolute;margin-left:231.05pt;margin-top:528.8pt;width:202.5pt;height:110.6pt;z-index:251712512;visibility:visible;mso-wrap-style:square;mso-width-percent:0;mso-height-percent:200;mso-wrap-distance-left:9pt;mso-wrap-distance-top:3.6pt;mso-wrap-distance-right:9pt;mso-wrap-distance-bottom:3.6pt;mso-position-horizontal:absolute;mso-position-horizontal-relative:page;mso-position-vertical:absolute;mso-position-vertical-relative:text;mso-width-percent:0;mso-height-percent:200;mso-width-relative:margin;mso-height-relative:margin;v-text-anchor:top" o:gfxdata="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" filled="f" stroked="f">
-                <v:textbox style="mso-fit-shape-to-text:t">
-                  <w:txbxContent>
-                    <w:p>
-                      <w:pPr>
-                        <w:rPr>
-                          <w:rFonts w:ascii="Franklin Gothic Book" w:hAnsi="Franklin Gothic Book"/>
-                          <w:b/>
-                          <w:color w:val="404040" w:themeColor="text1" w:themeTint="BF"/>
-                          <w:sz w:val="24"/>
-                          <w:szCs w:val="24"/>
-                        </w:rPr>
-                      </w:pPr>
-                      <w:r>
-                        <w:rPr>
-                          <w:rFonts w:ascii="Franklin Gothic Book" w:hAnsi="Franklin Gothic Book"/>
-                          <w:b/>
-                          <w:color w:val="404040" w:themeColor="text1" w:themeTint="BF"/>
-                          <w:sz w:val="24"/>
-                          <w:szCs w:val="24"/>
-                        </w:rPr>
-                        <w:t>mayo del 2019</w:t>
-                      </w:r>
-                    </w:p>
-                  </w:txbxContent>
-                </v:textbox>
-                <w10:wrap type="square" anchorx="page"/>
-              </v:shape>
-            </w:pict>
-          </mc:Fallback>
-        </mc:AlternateContent>
-      </w:r>
-      <w:r>
-        <w:rPr>
-          <w:noProof/>
-        </w:rPr>
-        <mc:AlternateContent>
-          <mc:Choice Requires="wps">
-            <w:drawing>
-              <wp:anchor distT="45720" distB="45720" distL="114300" distR="114300" simplePos="0" relativeHeight="251702272" behindDoc="0" locked="0" layoutInCell="1" allowOverlap="1" wp14:anchorId="2FEDA70C" wp14:editId="5304796A">
-                <wp:simplePos x="0" y="0"/>
-                <wp:positionH relativeFrom="page">
-                  <wp:posOffset>2943225</wp:posOffset>
-                </wp:positionH>
-                <wp:positionV relativeFrom="paragraph">
-                  <wp:posOffset>4505325</wp:posOffset>
-                </wp:positionV>
-                <wp:extent cx="2571750" cy="1404620"/>
-                <wp:effectExtent l="0" t="0" r="0" b="5715"/>
-                <wp:wrapSquare wrapText="bothSides"/>
-                <wp:docPr id="23" name="Cuadro de texto 2"/>
-                <wp:cNvGraphicFramePr>
-                  <a:graphicFrameLocks xmlns:a="http://schemas.openxmlformats.org/drawingml/2006/main"/>
-                </wp:cNvGraphicFramePr>
-                <a:graphic xmlns:a="http://schemas.openxmlformats.org/drawingml/2006/main">
-                  <a:graphicData uri="http://schemas.microsoft.com/office/word/2010/wordprocessingShape">
-                    <wps:wsp>
-                      <wps:cNvSpPr txBox="1">
-                        <a:spLocks noChangeArrowheads="1"/>
-                      </wps:cNvSpPr>
-                      <wps:spPr bwMode="auto">
-                        <a:xfrm>
-                          <a:off x="0" y="0"/>
-                          <a:ext cx="2571750" cy="1404620"/>
-                        </a:xfrm>
-                        <a:prstGeom prst="rect">
-                          <a:avLst/>
-                        </a:prstGeom>
-                        <a:noFill/>
-                        <a:ln w="9525">
-                          <a:noFill/>
-                          <a:miter lim="800000"/>
-                          <a:headEnd/>
-                          <a:tailEnd/>
-                        </a:ln>
-                      </wps:spPr>
-                      <wps:txbx>
-                        <w:txbxContent>
-                          <w:p>
-                            <w:pPr>
-                              <w:rPr>
-                                <w:rFonts w:ascii="Franklin Gothic Book" w:hAnsi="Franklin Gothic Book"/>
-                                <w:b/>
-                                <w:color w:val="404040" w:themeColor="text1" w:themeTint="BF"/>
-                                <w:sz w:val="24"/>
-                                <w:szCs w:val="24"/>
-                              </w:rPr>
-                            </w:pPr>
-                            <w:r>
-                              <w:rPr>
-                                <w:rFonts w:ascii="Franklin Gothic Book" w:hAnsi="Franklin Gothic Book"/>
-                                <w:b/>
-                                <w:color w:val="404040" w:themeColor="text1" w:themeTint="BF"/>
-                                <w:sz w:val="24"/>
-                                <w:szCs w:val="24"/>
-                              </w:rPr>
-                              <w:t>agosto del 2018 - febrero del 2019</w:t>
-                            </w:r>
-                          </w:p>
-                        </w:txbxContent>
-                      </wps:txbx>
-                      <wps:bodyPr rot="0" vert="horz" wrap="square" lIns="91440" tIns="45720" rIns="91440" bIns="45720" anchor="t" anchorCtr="0">
-                        <a:spAutoFit/>
-                      </wps:bodyPr>
-                    </wps:wsp>
-                  </a:graphicData>
-                </a:graphic>
-                <wp14:sizeRelH relativeFrom="margin">
-                  <wp14:pctWidth>0</wp14:pctWidth>
-                </wp14:sizeRelH>
-                <wp14:sizeRelV relativeFrom="margin">
-                  <wp14:pctHeight>20000</wp14:pctHeight>
-                </wp14:sizeRelV>
-              </wp:anchor>
-            </w:drawing>
-          </mc:Choice>
-          <mc:Fallback>
-            <w:pict>
-              <v:shape w14:anchorId="2FEDA70C" id="_x0000_s1045" type="#_x0000_t202" style="position:absolute;margin-left:231.75pt;margin-top:354.75pt;width:202.5pt;height:110.6pt;z-index:251702272;visibility:visible;mso-wrap-style:square;mso-width-percent:0;mso-height-percent:200;mso-wrap-distance-left:9pt;mso-wrap-distance-top:3.6pt;mso-wrap-distance-right:9pt;mso-wrap-distance-bottom:3.6pt;mso-position-horizontal:absolute;mso-position-horizontal-relative:page;mso-position-vertical:absolute;mso-position-vertical-relative:text;mso-width-percent:0;mso-height-percent:200;mso-width-relative:margin;mso-height-relative:margin;v-text-anchor:top" o:gfxdata="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" filled="f" stroked="f">
-                <v:textbox style="mso-fit-shape-to-text:t">
-                  <w:txbxContent>
-                    <w:p>
-                      <w:pPr>
-                        <w:rPr>
-                          <w:rFonts w:ascii="Franklin Gothic Book" w:hAnsi="Franklin Gothic Book"/>
-                          <w:b/>
-                          <w:color w:val="404040" w:themeColor="text1" w:themeTint="BF"/>
-                          <w:sz w:val="24"/>
-                          <w:szCs w:val="24"/>
-                        </w:rPr>
-                      </w:pPr>
-                      <w:r>
-                        <w:rPr>
-                          <w:rFonts w:ascii="Franklin Gothic Book" w:hAnsi="Franklin Gothic Book"/>
-                          <w:b/>
-                          <w:color w:val="404040" w:themeColor="text1" w:themeTint="BF"/>
-                          <w:sz w:val="24"/>
-                          <w:szCs w:val="24"/>
-                        </w:rPr>
-                        <w:t>agosto del 2018 - febrero del 2019</w:t>
-                      </w:r>
-                    </w:p>
-                  </w:txbxContent>
-                </v:textbox>
-                <w10:wrap type="square" anchorx="page"/>
-              </v:shape>
-            </w:pict>
-          </mc:Fallback>
-        </mc:AlternateContent>
-      </w:r>
-      <w:r>
-        <w:rPr>
-          <w:noProof/>
-        </w:rPr>
         <w:drawing>
-          <wp:anchor distT="0" distB="0" distL="114300" distR="114300" simplePos="0" relativeHeight="251700224" behindDoc="0" locked="0" layoutInCell="1" allowOverlap="1" wp14:anchorId="10110EC8" wp14:editId="6DB2A774">
+          <wp:anchor distT="0" distB="0" distL="114300" distR="114300" simplePos="0" relativeHeight="251700224" behindDoc="0" locked="0" layoutInCell="1" allowOverlap="1" wp14:anchorId="10110EC8" wp14:editId="027099FF">
             <wp:simplePos x="0" y="0"/>
             <wp:positionH relativeFrom="column">
               <wp:posOffset>2066925</wp:posOffset>
@@ -4120,7 +5189,7 @@
                     <pic:cNvPicPr/>
                   </pic:nvPicPr>
                   <pic:blipFill>
-                    <a:blip r:embed="rId19" cstate="print">
+                    <a:blip r:embed="rId7" cstate="print">
                       <a:duotone>
                         <a:schemeClr val="accent5">
                           <a:shade val="45000"/>
@@ -4166,7 +5235,7 @@
         <mc:AlternateContent>
           <mc:Choice Requires="wps">
             <w:drawing>
-              <wp:anchor distT="45720" distB="45720" distL="114300" distR="114300" simplePos="0" relativeHeight="251698176" behindDoc="0" locked="0" layoutInCell="1" allowOverlap="1" wp14:anchorId="64BED442" wp14:editId="79CF0612">
+              <wp:anchor distT="45720" distB="45720" distL="114300" distR="114300" simplePos="0" relativeHeight="251698176" behindDoc="0" locked="0" layoutInCell="1" allowOverlap="1" wp14:anchorId="64BED442" wp14:editId="34D06F27">
                 <wp:simplePos x="0" y="0"/>
                 <wp:positionH relativeFrom="page">
                   <wp:posOffset>3323590</wp:posOffset>
@@ -4239,7 +5308,7 @@
           </mc:Choice>
           <mc:Fallback>
             <w:pict>
-              <v:shape w14:anchorId="64BED442" id="_x0000_s1046" type="#_x0000_t202" style="position:absolute;margin-left:261.7pt;margin-top:329.25pt;width:333pt;height:110.6pt;z-index:251698176;visibility:visible;mso-wrap-style:square;mso-width-percent:0;mso-height-percent:200;mso-wrap-distance-left:9pt;mso-wrap-distance-top:3.6pt;mso-wrap-distance-right:9pt;mso-wrap-distance-bottom:3.6pt;mso-position-horizontal:absolute;mso-position-horizontal-relative:page;mso-position-vertical:absolute;mso-position-vertical-relative:text;mso-width-percent:0;mso-height-percent:200;mso-width-relative:margin;mso-height-relative:margin;v-text-anchor:top" o:gfxdata="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" filled="f" stroked="f">
+              <v:shape w14:anchorId="64BED442" id="_x0000_s1050" type="#_x0000_t202" style="position:absolute;margin-left:261.7pt;margin-top:329.25pt;width:333pt;height:110.6pt;z-index:251698176;visibility:visible;mso-wrap-style:square;mso-width-percent:0;mso-height-percent:200;mso-wrap-distance-left:9pt;mso-wrap-distance-top:3.6pt;mso-wrap-distance-right:9pt;mso-wrap-distance-bottom:3.6pt;mso-position-horizontal:absolute;mso-position-horizontal-relative:page;mso-position-vertical:absolute;mso-position-vertical-relative:text;mso-width-percent:0;mso-height-percent:200;mso-width-relative:margin;mso-height-relative:margin;v-text-anchor:top" o:gfxdata="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" filled="f" stroked="f">
                 <v:textbox style="mso-fit-shape-to-text:t">
                   <w:txbxContent>
                     <w:p>
@@ -4255,256 +5324,6 @@
                           <w:color w:val="0390D7"/>
                         </w:rPr>
                         <w:t>EXPERIENCIA PROFESIONAL _________________________</w:t>
-                      </w:r>
-                    </w:p>
-                  </w:txbxContent>
-                </v:textbox>
-                <w10:wrap type="square" anchorx="page"/>
-              </v:shape>
-            </w:pict>
-          </mc:Fallback>
-        </mc:AlternateContent>
-      </w:r>
-      <w:r>
-        <w:rPr>
-          <w:noProof/>
-        </w:rPr>
-        <mc:AlternateContent>
-          <mc:Choice Requires="wps">
-            <w:drawing>
-              <wp:anchor distT="45720" distB="45720" distL="114300" distR="114300" simplePos="0" relativeHeight="251704320" behindDoc="0" locked="0" layoutInCell="1" allowOverlap="1" wp14:anchorId="1DB1048A" wp14:editId="1628E757">
-                <wp:simplePos x="0" y="0"/>
-                <wp:positionH relativeFrom="page">
-                  <wp:posOffset>2866390</wp:posOffset>
-                </wp:positionH>
-                <wp:positionV relativeFrom="paragraph">
-                  <wp:posOffset>4829175</wp:posOffset>
-                </wp:positionV>
-                <wp:extent cx="4695825" cy="1362075"/>
-                <wp:effectExtent l="0" t="0" r="0" b="0"/>
-                <wp:wrapSquare wrapText="bothSides"/>
-                <wp:docPr id="24" name="Cuadro de texto 2"/>
-                <wp:cNvGraphicFramePr>
-                  <a:graphicFrameLocks xmlns:a="http://schemas.openxmlformats.org/drawingml/2006/main"/>
-                </wp:cNvGraphicFramePr>
-                <a:graphic xmlns:a="http://schemas.openxmlformats.org/drawingml/2006/main">
-                  <a:graphicData uri="http://schemas.microsoft.com/office/word/2010/wordprocessingShape">
-                    <wps:wsp>
-                      <wps:cNvSpPr txBox="1">
-                        <a:spLocks noChangeArrowheads="1"/>
-                      </wps:cNvSpPr>
-                      <wps:spPr bwMode="auto">
-                        <a:xfrm>
-                          <a:off x="0" y="0"/>
-                          <a:ext cx="4695825" cy="1362075"/>
-                        </a:xfrm>
-                        <a:prstGeom prst="rect">
-                          <a:avLst/>
-                        </a:prstGeom>
-                        <a:noFill/>
-                        <a:ln w="9525">
-                          <a:noFill/>
-                          <a:miter lim="800000"/>
-                          <a:headEnd/>
-                          <a:tailEnd/>
-                        </a:ln>
-                      </wps:spPr>
-                      <wps:txbx>
-                        <w:txbxContent>
-                          <w:p>
-                            <w:pPr>
-                              <w:jc w:val="center"/>
-                              <w:rPr>
-                                <w:rFonts w:ascii="Franklin Gothic Book" w:hAnsi="Franklin Gothic Book"/>
-                                <w:i/>
-                                <w:color w:val="595959" w:themeColor="text1" w:themeTint="A6"/>
-                                <w:sz w:val="24"/>
-                                <w:szCs w:val="24"/>
-                              </w:rPr>
-                            </w:pPr>
-                            <w:r>
-                              <w:rPr>
-                                <w:rFonts w:ascii="Franklin Gothic Book" w:hAnsi="Franklin Gothic Book"/>
-                                <w:i/>
-                                <w:color w:val="595959" w:themeColor="text1" w:themeTint="A6"/>
-                                <w:sz w:val="24"/>
-                                <w:szCs w:val="24"/>
-                              </w:rPr>
-                              <w:t>Servicio social en la División de Ingenierías Civil y Geomática</w:t>
-                            </w:r>
-                          </w:p>
-                          <w:p>
-                            <w:pPr>
-                              <w:rPr>
-                                <w:rFonts w:ascii="Franklin Gothic Book" w:hAnsi="Franklin Gothic Book"/>
-                                <w:color w:val="404040" w:themeColor="text1" w:themeTint="BF"/>
-                                <w:sz w:val="24"/>
-                                <w:szCs w:val="24"/>
-                              </w:rPr>
-                            </w:pPr>
-                            <w:r>
-                              <w:rPr>
-                                <w:rFonts w:ascii="Franklin Gothic Book" w:hAnsi="Franklin Gothic Book"/>
-                                <w:color w:val="404040" w:themeColor="text1" w:themeTint="BF"/>
-                                <w:sz w:val="24"/>
-                                <w:szCs w:val="24"/>
-                              </w:rPr>
-                              <w:t xml:space="preserve">Las tareas a mi cargo fueron el desarrollo de un sistema web </w:t>
-                            </w:r>
-                            <w:r>
-                              <w:rPr>
-                                <w:rFonts w:ascii="Franklin Gothic Book" w:hAnsi="Franklin Gothic Book"/>
-                                <w:color w:val="404040" w:themeColor="text1" w:themeTint="BF"/>
-                                <w:sz w:val="24"/>
-                                <w:szCs w:val="24"/>
-                              </w:rPr>
-                              <w:t>(</w:t>
-                            </w:r>
-                            <w:hyperlink r:id="rId20" w:history="1">
-                              <w:r>
-                                <w:rPr>
-                                  <w:rStyle w:val="Hipervnculo"/>
-                                  <w:color w:val="262626" w:themeColor="text1" w:themeTint="D9"/>
-                                  <w:u w:val="none"/>
-                                </w:rPr>
-                                <w:t>http://132.248.139.119/~materialuc/</w:t>
-                              </w:r>
-                            </w:hyperlink>
-                            <w:r>
-                              <w:rPr>
-                                <w:rFonts w:ascii="Franklin Gothic Book" w:hAnsi="Franklin Gothic Book"/>
-                                <w:color w:val="404040" w:themeColor="text1" w:themeTint="BF"/>
-                                <w:sz w:val="24"/>
-                                <w:szCs w:val="24"/>
-                              </w:rPr>
-                              <w:t xml:space="preserve">) </w:t>
-                            </w:r>
-                            <w:r>
-                              <w:rPr>
-                                <w:rFonts w:ascii="Franklin Gothic Book" w:hAnsi="Franklin Gothic Book"/>
-                                <w:color w:val="404040" w:themeColor="text1" w:themeTint="BF"/>
-                                <w:sz w:val="24"/>
-                                <w:szCs w:val="24"/>
-                              </w:rPr>
-                              <w:t>para la administración de dispositivos y herramientas</w:t>
-                            </w:r>
-                            <w:r>
-                              <w:rPr>
-                                <w:rFonts w:ascii="Franklin Gothic Book" w:hAnsi="Franklin Gothic Book"/>
-                                <w:color w:val="404040" w:themeColor="text1" w:themeTint="BF"/>
-                                <w:sz w:val="24"/>
-                                <w:szCs w:val="24"/>
-                              </w:rPr>
-                              <w:t xml:space="preserve"> de la división, así como soporte técnico y mantenimiento preventivo y correctivo a los equipos de cómputo del personal académico y administrativo.</w:t>
-                            </w:r>
-                          </w:p>
-                        </w:txbxContent>
-                      </wps:txbx>
-                      <wps:bodyPr rot="0" vert="horz" wrap="square" lIns="91440" tIns="45720" rIns="91440" bIns="45720" anchor="t" anchorCtr="0">
-                        <a:noAutofit/>
-                      </wps:bodyPr>
-                    </wps:wsp>
-                  </a:graphicData>
-                </a:graphic>
-                <wp14:sizeRelH relativeFrom="margin">
-                  <wp14:pctWidth>0</wp14:pctWidth>
-                </wp14:sizeRelH>
-                <wp14:sizeRelV relativeFrom="margin">
-                  <wp14:pctHeight>0</wp14:pctHeight>
-                </wp14:sizeRelV>
-              </wp:anchor>
-            </w:drawing>
-          </mc:Choice>
-          <mc:Fallback>
-            <w:pict>
-              <v:shape w14:anchorId="1DB1048A" id="_x0000_s1047" type="#_x0000_t202" style="position:absolute;margin-left:225.7pt;margin-top:380.25pt;width:369.75pt;height:107.25pt;z-index:251704320;visibility:visible;mso-wrap-style:square;mso-width-percent:0;mso-height-percent:0;mso-wrap-distance-left:9pt;mso-wrap-distance-top:3.6pt;mso-wrap-distance-right:9pt;mso-wrap-distance-bottom:3.6pt;mso-position-horizontal:absolute;mso-position-horizontal-relative:page;mso-position-vertical:absolute;mso-position-vertical-relative:text;mso-width-percent:0;mso-height-percent:0;mso-width-relative:margin;mso-height-relative:margin;v-text-anchor:top" o:gfxdata="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" filled="f" stroked="f">
-                <v:textbox>
-                  <w:txbxContent>
-                    <w:p>
-                      <w:pPr>
-                        <w:jc w:val="center"/>
-                        <w:rPr>
-                          <w:rFonts w:ascii="Franklin Gothic Book" w:hAnsi="Franklin Gothic Book"/>
-                          <w:i/>
-                          <w:color w:val="595959" w:themeColor="text1" w:themeTint="A6"/>
-                          <w:sz w:val="24"/>
-                          <w:szCs w:val="24"/>
-                        </w:rPr>
-                      </w:pPr>
-                      <w:r>
-                        <w:rPr>
-                          <w:rFonts w:ascii="Franklin Gothic Book" w:hAnsi="Franklin Gothic Book"/>
-                          <w:i/>
-                          <w:color w:val="595959" w:themeColor="text1" w:themeTint="A6"/>
-                          <w:sz w:val="24"/>
-                          <w:szCs w:val="24"/>
-                        </w:rPr>
-                        <w:t>Servicio social en la División de Ingenierías Civil y Geomática</w:t>
-                      </w:r>
-                    </w:p>
-                    <w:p>
-                      <w:pPr>
-                        <w:rPr>
-                          <w:rFonts w:ascii="Franklin Gothic Book" w:hAnsi="Franklin Gothic Book"/>
-                          <w:color w:val="404040" w:themeColor="text1" w:themeTint="BF"/>
-                          <w:sz w:val="24"/>
-                          <w:szCs w:val="24"/>
-                        </w:rPr>
-                      </w:pPr>
-                      <w:r>
-                        <w:rPr>
-                          <w:rFonts w:ascii="Franklin Gothic Book" w:hAnsi="Franklin Gothic Book"/>
-                          <w:color w:val="404040" w:themeColor="text1" w:themeTint="BF"/>
-                          <w:sz w:val="24"/>
-                          <w:szCs w:val="24"/>
-                        </w:rPr>
-                        <w:t xml:space="preserve">Las tareas a mi cargo fueron el desarrollo de un sistema web </w:t>
-                      </w:r>
-                      <w:r>
-                        <w:rPr>
-                          <w:rFonts w:ascii="Franklin Gothic Book" w:hAnsi="Franklin Gothic Book"/>
-                          <w:color w:val="404040" w:themeColor="text1" w:themeTint="BF"/>
-                          <w:sz w:val="24"/>
-                          <w:szCs w:val="24"/>
-                        </w:rPr>
-                        <w:t>(</w:t>
-                      </w:r>
-                      <w:hyperlink r:id="rId21" w:history="1">
-                        <w:r>
-                          <w:rPr>
-                            <w:rStyle w:val="Hipervnculo"/>
-                            <w:color w:val="262626" w:themeColor="text1" w:themeTint="D9"/>
-                            <w:u w:val="none"/>
-                          </w:rPr>
-                          <w:t>http://132.248.139.119/~materialuc/</w:t>
-                        </w:r>
-                      </w:hyperlink>
-                      <w:r>
-                        <w:rPr>
-                          <w:rFonts w:ascii="Franklin Gothic Book" w:hAnsi="Franklin Gothic Book"/>
-                          <w:color w:val="404040" w:themeColor="text1" w:themeTint="BF"/>
-                          <w:sz w:val="24"/>
-                          <w:szCs w:val="24"/>
-                        </w:rPr>
-                        <w:t xml:space="preserve">) </w:t>
-                      </w:r>
-                      <w:r>
-                        <w:rPr>
-                          <w:rFonts w:ascii="Franklin Gothic Book" w:hAnsi="Franklin Gothic Book"/>
-                          <w:color w:val="404040" w:themeColor="text1" w:themeTint="BF"/>
-                          <w:sz w:val="24"/>
-                          <w:szCs w:val="24"/>
-                        </w:rPr>
-                        <w:t>para la administración de dispositivos y herramientas</w:t>
-                      </w:r>
-                      <w:r>
-                        <w:rPr>
-                          <w:rFonts w:ascii="Franklin Gothic Book" w:hAnsi="Franklin Gothic Book"/>
-                          <w:color w:val="404040" w:themeColor="text1" w:themeTint="BF"/>
-                          <w:sz w:val="24"/>
-                          <w:szCs w:val="24"/>
-                        </w:rPr>
-                        <w:t xml:space="preserve"> de la división, así como soporte técnico y mantenimiento preventivo y correctivo a los equipos de cómputo del personal académico y administrativo.</w:t>
                       </w:r>
                     </w:p>
                   </w:txbxContent>
@@ -4520,7 +5339,7 @@
           <w:noProof/>
         </w:rPr>
         <w:drawing>
-          <wp:anchor distT="0" distB="0" distL="114300" distR="114300" simplePos="0" relativeHeight="251691008" behindDoc="0" locked="0" layoutInCell="1" allowOverlap="1" wp14:anchorId="513B2ABE" wp14:editId="3A3F9F64">
+          <wp:anchor distT="0" distB="0" distL="114300" distR="114300" simplePos="0" relativeHeight="251691008" behindDoc="0" locked="0" layoutInCell="1" allowOverlap="1" wp14:anchorId="513B2ABE" wp14:editId="170B5ED9">
             <wp:simplePos x="0" y="0"/>
             <wp:positionH relativeFrom="column">
               <wp:posOffset>2057400</wp:posOffset>
@@ -4543,7 +5362,7 @@
                     <pic:cNvPicPr/>
                   </pic:nvPicPr>
                   <pic:blipFill>
-                    <a:blip r:embed="rId19" cstate="print">
+                    <a:blip r:embed="rId7" cstate="print">
                       <a:duotone>
                         <a:schemeClr val="accent5">
                           <a:shade val="45000"/>
@@ -4589,7 +5408,7 @@
         <mc:AlternateContent>
           <mc:Choice Requires="wps">
             <w:drawing>
-              <wp:anchor distT="45720" distB="45720" distL="114300" distR="114300" simplePos="0" relativeHeight="251692032" behindDoc="0" locked="0" layoutInCell="1" allowOverlap="1" wp14:anchorId="6834440C" wp14:editId="35D28E4E">
+              <wp:anchor distT="45720" distB="45720" distL="114300" distR="114300" simplePos="0" relativeHeight="251692032" behindDoc="0" locked="0" layoutInCell="1" allowOverlap="1" wp14:anchorId="6834440C" wp14:editId="2A42795C">
                 <wp:simplePos x="0" y="0"/>
                 <wp:positionH relativeFrom="page">
                   <wp:posOffset>3323590</wp:posOffset>
@@ -4662,7 +5481,7 @@
           </mc:Choice>
           <mc:Fallback>
             <w:pict>
-              <v:shape w14:anchorId="6834440C" id="_x0000_s1048" type="#_x0000_t202" style="position:absolute;margin-left:261.7pt;margin-top:193.5pt;width:333pt;height:110.6pt;z-index:251692032;visibility:visible;mso-wrap-style:square;mso-width-percent:0;mso-height-percent:200;mso-wrap-distance-left:9pt;mso-wrap-distance-top:3.6pt;mso-wrap-distance-right:9pt;mso-wrap-distance-bottom:3.6pt;mso-position-horizontal:absolute;mso-position-horizontal-relative:page;mso-position-vertical:absolute;mso-position-vertical-relative:text;mso-width-percent:0;mso-height-percent:200;mso-width-relative:margin;mso-height-relative:margin;v-text-anchor:top" o:gfxdata="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" filled="f" stroked="f">
+              <v:shape w14:anchorId="6834440C" id="_x0000_s1051" type="#_x0000_t202" style="position:absolute;margin-left:261.7pt;margin-top:193.5pt;width:333pt;height:110.6pt;z-index:251692032;visibility:visible;mso-wrap-style:square;mso-width-percent:0;mso-height-percent:200;mso-wrap-distance-left:9pt;mso-wrap-distance-top:3.6pt;mso-wrap-distance-right:9pt;mso-wrap-distance-bottom:3.6pt;mso-position-horizontal:absolute;mso-position-horizontal-relative:page;mso-position-vertical:absolute;mso-position-vertical-relative:text;mso-width-percent:0;mso-height-percent:200;mso-width-relative:margin;mso-height-relative:margin;v-text-anchor:top" o:gfxdata="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" filled="f" stroked="f">
                 <v:textbox style="mso-fit-shape-to-text:t">
                   <w:txbxContent>
                     <w:p>
@@ -4695,7 +5514,7 @@
         <mc:AlternateContent>
           <mc:Choice Requires="wps">
             <w:drawing>
-              <wp:anchor distT="45720" distB="45720" distL="114300" distR="114300" simplePos="0" relativeHeight="251694080" behindDoc="0" locked="0" layoutInCell="1" allowOverlap="1" wp14:anchorId="4733EB70" wp14:editId="69AA0B0B">
+              <wp:anchor distT="45720" distB="45720" distL="114300" distR="114300" simplePos="0" relativeHeight="251694080" behindDoc="0" locked="0" layoutInCell="1" allowOverlap="1" wp14:anchorId="4733EB70" wp14:editId="53367FAF">
                 <wp:simplePos x="0" y="0"/>
                 <wp:positionH relativeFrom="page">
                   <wp:posOffset>2875915</wp:posOffset>
@@ -4784,7 +5603,7 @@
           </mc:Choice>
           <mc:Fallback>
             <w:pict>
-              <v:shape w14:anchorId="4733EB70" id="_x0000_s1049" type="#_x0000_t202" style="position:absolute;margin-left:226.45pt;margin-top:218.25pt;width:357.75pt;height:110.6pt;z-index:251694080;visibility:visible;mso-wrap-style:square;mso-width-percent:0;mso-height-percent:200;mso-wrap-distance-left:9pt;mso-wrap-distance-top:3.6pt;mso-wrap-distance-right:9pt;mso-wrap-distance-bottom:3.6pt;mso-position-horizontal:absolute;mso-position-horizontal-relative:page;mso-position-vertical:absolute;mso-position-vertical-relative:text;mso-width-percent:0;mso-height-percent:200;mso-width-relative:margin;mso-height-relative:margin;v-text-anchor:top" o:gfxdata="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" filled="f" stroked="f">
+              <v:shape w14:anchorId="4733EB70" id="_x0000_s1052" type="#_x0000_t202" style="position:absolute;margin-left:226.45pt;margin-top:218.25pt;width:357.75pt;height:110.6pt;z-index:251694080;visibility:visible;mso-wrap-style:square;mso-width-percent:0;mso-height-percent:200;mso-wrap-distance-left:9pt;mso-wrap-distance-top:3.6pt;mso-wrap-distance-right:9pt;mso-wrap-distance-bottom:3.6pt;mso-position-horizontal:absolute;mso-position-horizontal-relative:page;mso-position-vertical:absolute;mso-position-vertical-relative:text;mso-width-percent:0;mso-height-percent:200;mso-width-relative:margin;mso-height-relative:margin;v-text-anchor:top" o:gfxdata="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" filled="f" stroked="f">
                 <v:textbox style="mso-fit-shape-to-text:t">
                   <w:txbxContent>
                     <w:p>
@@ -4833,7 +5652,7 @@
         <mc:AlternateContent>
           <mc:Choice Requires="wps">
             <w:drawing>
-              <wp:anchor distT="45720" distB="45720" distL="114300" distR="114300" simplePos="0" relativeHeight="251696128" behindDoc="0" locked="0" layoutInCell="1" allowOverlap="1" wp14:anchorId="2A3066E4" wp14:editId="3B76947D">
+              <wp:anchor distT="45720" distB="45720" distL="114300" distR="114300" simplePos="0" relativeHeight="251696128" behindDoc="0" locked="0" layoutInCell="1" allowOverlap="1" wp14:anchorId="2A3066E4" wp14:editId="6CCD3E6E">
                 <wp:simplePos x="0" y="0"/>
                 <wp:positionH relativeFrom="page">
                   <wp:posOffset>2885440</wp:posOffset>
@@ -4910,7 +5729,25 @@
                                 <w:sz w:val="24"/>
                                 <w:szCs w:val="24"/>
                               </w:rPr>
-                              <w:t>Actualmente me encuentro en noveno semestre de la carrera de Ingeniería en Computación. Estudio en el campus de Ciudad Universitaria.</w:t>
+                              <w:t xml:space="preserve">Actualmente me encuentro en </w:t>
+                            </w:r>
+                            <w:r>
+                              <w:rPr>
+                                <w:rFonts w:ascii="Franklin Gothic Book" w:hAnsi="Franklin Gothic Book"/>
+                                <w:color w:val="404040" w:themeColor="text1" w:themeTint="BF"/>
+                                <w:sz w:val="24"/>
+                                <w:szCs w:val="24"/>
+                              </w:rPr>
+                              <w:t>décimo</w:t>
+                            </w:r>
+                            <w:r>
+                              <w:rPr>
+                                <w:rFonts w:ascii="Franklin Gothic Book" w:hAnsi="Franklin Gothic Book"/>
+                                <w:color w:val="404040" w:themeColor="text1" w:themeTint="BF"/>
+                                <w:sz w:val="24"/>
+                                <w:szCs w:val="24"/>
+                              </w:rPr>
+                              <w:t xml:space="preserve"> semestre de la carrera de Ingeniería en Computación. Estudio en el campus de Ciudad Universitaria.</w:t>
                             </w:r>
                           </w:p>
                         </w:txbxContent>
@@ -4932,7 +5769,7 @@
           </mc:Choice>
           <mc:Fallback>
             <w:pict>
-              <v:shape w14:anchorId="2A3066E4" id="_x0000_s1050" type="#_x0000_t202" style="position:absolute;margin-left:227.2pt;margin-top:239.25pt;width:367.5pt;height:69.75pt;z-index:251696128;visibility:visible;mso-wrap-style:square;mso-width-percent:0;mso-height-percent:0;mso-wrap-distance-left:9pt;mso-wrap-distance-top:3.6pt;mso-wrap-distance-right:9pt;mso-wrap-distance-bottom:3.6pt;mso-position-horizontal:absolute;mso-position-horizontal-relative:page;mso-position-vertical:absolute;mso-position-vertical-relative:text;mso-width-percent:0;mso-height-percent:0;mso-width-relative:margin;mso-height-relative:margin;v-text-anchor:top" o:gfxdata="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" filled="f" stroked="f">
+              <v:shape w14:anchorId="2A3066E4" id="_x0000_s1053" type="#_x0000_t202" style="position:absolute;margin-left:227.2pt;margin-top:239.25pt;width:367.5pt;height:69.75pt;z-index:251696128;visibility:visible;mso-wrap-style:square;mso-width-percent:0;mso-height-percent:0;mso-wrap-distance-left:9pt;mso-wrap-distance-top:3.6pt;mso-wrap-distance-right:9pt;mso-wrap-distance-bottom:3.6pt;mso-position-horizontal:absolute;mso-position-horizontal-relative:page;mso-position-vertical:absolute;mso-position-vertical-relative:text;mso-width-percent:0;mso-height-percent:0;mso-width-relative:margin;mso-height-relative:margin;v-text-anchor:top" o:gfxdata="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" filled="f" stroked="f">
                 <v:textbox>
                   <w:txbxContent>
                     <w:p>
@@ -4973,7 +5810,25 @@
                           <w:sz w:val="24"/>
                           <w:szCs w:val="24"/>
                         </w:rPr>
-                        <w:t>Actualmente me encuentro en noveno semestre de la carrera de Ingeniería en Computación. Estudio en el campus de Ciudad Universitaria.</w:t>
+                        <w:t xml:space="preserve">Actualmente me encuentro en </w:t>
+                      </w:r>
+                      <w:r>
+                        <w:rPr>
+                          <w:rFonts w:ascii="Franklin Gothic Book" w:hAnsi="Franklin Gothic Book"/>
+                          <w:color w:val="404040" w:themeColor="text1" w:themeTint="BF"/>
+                          <w:sz w:val="24"/>
+                          <w:szCs w:val="24"/>
+                        </w:rPr>
+                        <w:t>décimo</w:t>
+                      </w:r>
+                      <w:r>
+                        <w:rPr>
+                          <w:rFonts w:ascii="Franklin Gothic Book" w:hAnsi="Franklin Gothic Book"/>
+                          <w:color w:val="404040" w:themeColor="text1" w:themeTint="BF"/>
+                          <w:sz w:val="24"/>
+                          <w:szCs w:val="24"/>
+                        </w:rPr>
+                        <w:t xml:space="preserve"> semestre de la carrera de Ingeniería en Computación. Estudio en el campus de Ciudad Universitaria.</w:t>
                       </w:r>
                     </w:p>
                   </w:txbxContent>
@@ -4991,7 +5846,7 @@
         <mc:AlternateContent>
           <mc:Choice Requires="wps">
             <w:drawing>
-              <wp:anchor distT="45720" distB="45720" distL="114300" distR="114300" simplePos="0" relativeHeight="251688960" behindDoc="0" locked="0" layoutInCell="1" allowOverlap="1" wp14:anchorId="637F220B" wp14:editId="4F2B640A">
+              <wp:anchor distT="45720" distB="45720" distL="114300" distR="114300" simplePos="0" relativeHeight="251688960" behindDoc="0" locked="0" layoutInCell="1" allowOverlap="1" wp14:anchorId="637F220B" wp14:editId="18E0E458">
                 <wp:simplePos x="0" y="0"/>
                 <wp:positionH relativeFrom="column">
                   <wp:posOffset>1990725</wp:posOffset>
@@ -5046,7 +5901,7 @@
                                 <w:sz w:val="24"/>
                                 <w:szCs w:val="24"/>
                               </w:rPr>
-                              <w:t xml:space="preserve">Estudiante de noveno semestre en la Facultad de </w:t>
+                              <w:t xml:space="preserve">Estudiante de </w:t>
                             </w:r>
                             <w:r>
                               <w:rPr>
@@ -5055,6 +5910,24 @@
                                 <w:sz w:val="24"/>
                                 <w:szCs w:val="24"/>
                               </w:rPr>
+                              <w:t>décimo</w:t>
+                            </w:r>
+                            <w:r>
+                              <w:rPr>
+                                <w:rFonts w:ascii="Franklin Gothic Book" w:hAnsi="Franklin Gothic Book"/>
+                                <w:color w:val="404040" w:themeColor="text1" w:themeTint="BF"/>
+                                <w:sz w:val="24"/>
+                                <w:szCs w:val="24"/>
+                              </w:rPr>
+                              <w:t xml:space="preserve"> semestre en la Facultad de </w:t>
+                            </w:r>
+                            <w:r>
+                              <w:rPr>
+                                <w:rFonts w:ascii="Franklin Gothic Book" w:hAnsi="Franklin Gothic Book"/>
+                                <w:color w:val="404040" w:themeColor="text1" w:themeTint="BF"/>
+                                <w:sz w:val="24"/>
+                                <w:szCs w:val="24"/>
+                              </w:rPr>
                               <w:t>Ingeniería</w:t>
                             </w:r>
                             <w:r>
@@ -5064,7 +5937,7 @@
                                 <w:sz w:val="24"/>
                                 <w:szCs w:val="24"/>
                               </w:rPr>
-                              <w:t xml:space="preserve">, UNAM. </w:t>
+                              <w:t xml:space="preserve">, </w:t>
                             </w:r>
                             <w:r>
                               <w:rPr>
@@ -5073,54 +5946,7 @@
                                 <w:sz w:val="24"/>
                                 <w:szCs w:val="24"/>
                               </w:rPr>
-                              <w:t xml:space="preserve">Busco integrarme al </w:t>
-                            </w:r>
-                            <w:bookmarkStart w:id="0" w:name="_GoBack"/>
-                            <w:bookmarkEnd w:id="0"/>
-                            <w:r>
-                              <w:rPr>
-                                <w:rFonts w:ascii="Franklin Gothic Book" w:hAnsi="Franklin Gothic Book"/>
-                                <w:color w:val="404040" w:themeColor="text1" w:themeTint="BF"/>
-                                <w:sz w:val="24"/>
-                                <w:szCs w:val="24"/>
-                              </w:rPr>
-                              <w:t xml:space="preserve">ámbito laboral, con el objetivo de adquirir experiencia y aplicar los conocimientos </w:t>
-                            </w:r>
-                            <w:r>
-                              <w:rPr>
-                                <w:rFonts w:ascii="Franklin Gothic Book" w:hAnsi="Franklin Gothic Book"/>
-                                <w:color w:val="404040" w:themeColor="text1" w:themeTint="BF"/>
-                                <w:sz w:val="24"/>
-                                <w:szCs w:val="24"/>
-                              </w:rPr>
-                              <w:t>obtenidos</w:t>
-                            </w:r>
-                            <w:r>
-                              <w:rPr>
-                                <w:rFonts w:ascii="Franklin Gothic Book" w:hAnsi="Franklin Gothic Book"/>
-                                <w:color w:val="404040" w:themeColor="text1" w:themeTint="BF"/>
-                                <w:sz w:val="24"/>
-                                <w:szCs w:val="24"/>
-                              </w:rPr>
-                              <w:t xml:space="preserve"> a lo largo de mi formació</w:t>
-                            </w:r>
-                            <w:r>
-                              <w:rPr>
-                                <w:rFonts w:ascii="Franklin Gothic Book" w:hAnsi="Franklin Gothic Book"/>
-                                <w:color w:val="404040" w:themeColor="text1" w:themeTint="BF"/>
-                                <w:sz w:val="24"/>
-                                <w:szCs w:val="24"/>
-                              </w:rPr>
-                              <w:t>n</w:t>
-                            </w:r>
-                            <w:r>
-                              <w:rPr>
-                                <w:rFonts w:ascii="Franklin Gothic Book" w:hAnsi="Franklin Gothic Book"/>
-                                <w:color w:val="404040" w:themeColor="text1" w:themeTint="BF"/>
-                                <w:sz w:val="24"/>
-                                <w:szCs w:val="24"/>
-                              </w:rPr>
-                              <w:t>.</w:t>
+                              <w:t>me desempeño en el área de la programación, específicamente en el desarrollo web y de software, disfruto aprender cosas nuevas en esta área, y si es posible, ayudar a mis compañeros.</w:t>
                             </w:r>
                           </w:p>
                         </w:txbxContent>
@@ -5142,7 +5968,7 @@
           </mc:Choice>
           <mc:Fallback>
             <w:pict>
-              <v:shape w14:anchorId="637F220B" id="_x0000_s1051" type="#_x0000_t202" style="position:absolute;margin-left:156.75pt;margin-top:100.5pt;width:360.75pt;height:110.6pt;z-index:251688960;visibility:visible;mso-wrap-style:square;mso-width-percent:0;mso-height-percent:200;mso-wrap-distance-left:9pt;mso-wrap-distance-top:3.6pt;mso-wrap-distance-right:9pt;mso-wrap-distance-bottom:3.6pt;mso-position-horizontal:absolute;mso-position-horizontal-relative:text;mso-position-vertical:absolute;mso-position-vertical-relative:text;mso-width-percent:0;mso-height-percent:200;mso-width-relative:margin;mso-height-relative:margin;v-text-anchor:top" o:gfxdata="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" filled="f" stroked="f">
+              <v:shape w14:anchorId="637F220B" id="_x0000_s1054" type="#_x0000_t202" style="position:absolute;margin-left:156.75pt;margin-top:100.5pt;width:360.75pt;height:110.6pt;z-index:251688960;visibility:visible;mso-wrap-style:square;mso-width-percent:0;mso-height-percent:200;mso-wrap-distance-left:9pt;mso-wrap-distance-top:3.6pt;mso-wrap-distance-right:9pt;mso-wrap-distance-bottom:3.6pt;mso-position-horizontal:absolute;mso-position-horizontal-relative:text;mso-position-vertical:absolute;mso-position-vertical-relative:text;mso-width-percent:0;mso-height-percent:200;mso-width-relative:margin;mso-height-relative:margin;v-text-anchor:top" o:gfxdata="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" filled="f" stroked="f">
                 <v:textbox style="mso-fit-shape-to-text:t">
                   <w:txbxContent>
                     <w:p>
@@ -5161,7 +5987,7 @@
                           <w:sz w:val="24"/>
                           <w:szCs w:val="24"/>
                         </w:rPr>
-                        <w:t xml:space="preserve">Estudiante de noveno semestre en la Facultad de </w:t>
+                        <w:t xml:space="preserve">Estudiante de </w:t>
                       </w:r>
                       <w:r>
                         <w:rPr>
@@ -5170,6 +5996,24 @@
                           <w:sz w:val="24"/>
                           <w:szCs w:val="24"/>
                         </w:rPr>
+                        <w:t>décimo</w:t>
+                      </w:r>
+                      <w:r>
+                        <w:rPr>
+                          <w:rFonts w:ascii="Franklin Gothic Book" w:hAnsi="Franklin Gothic Book"/>
+                          <w:color w:val="404040" w:themeColor="text1" w:themeTint="BF"/>
+                          <w:sz w:val="24"/>
+                          <w:szCs w:val="24"/>
+                        </w:rPr>
+                        <w:t xml:space="preserve"> semestre en la Facultad de </w:t>
+                      </w:r>
+                      <w:r>
+                        <w:rPr>
+                          <w:rFonts w:ascii="Franklin Gothic Book" w:hAnsi="Franklin Gothic Book"/>
+                          <w:color w:val="404040" w:themeColor="text1" w:themeTint="BF"/>
+                          <w:sz w:val="24"/>
+                          <w:szCs w:val="24"/>
+                        </w:rPr>
                         <w:t>Ingeniería</w:t>
                       </w:r>
                       <w:r>
@@ -5179,7 +6023,7 @@
                           <w:sz w:val="24"/>
                           <w:szCs w:val="24"/>
                         </w:rPr>
-                        <w:t xml:space="preserve">, UNAM. </w:t>
+                        <w:t xml:space="preserve">, </w:t>
                       </w:r>
                       <w:r>
                         <w:rPr>
@@ -5188,54 +6032,7 @@
                           <w:sz w:val="24"/>
                           <w:szCs w:val="24"/>
                         </w:rPr>
-                        <w:t xml:space="preserve">Busco integrarme al </w:t>
-                      </w:r>
-                      <w:bookmarkStart w:id="1" w:name="_GoBack"/>
-                      <w:bookmarkEnd w:id="1"/>
-                      <w:r>
-                        <w:rPr>
-                          <w:rFonts w:ascii="Franklin Gothic Book" w:hAnsi="Franklin Gothic Book"/>
-                          <w:color w:val="404040" w:themeColor="text1" w:themeTint="BF"/>
-                          <w:sz w:val="24"/>
-                          <w:szCs w:val="24"/>
-                        </w:rPr>
-                        <w:t xml:space="preserve">ámbito laboral, con el objetivo de adquirir experiencia y aplicar los conocimientos </w:t>
-                      </w:r>
-                      <w:r>
-                        <w:rPr>
-                          <w:rFonts w:ascii="Franklin Gothic Book" w:hAnsi="Franklin Gothic Book"/>
-                          <w:color w:val="404040" w:themeColor="text1" w:themeTint="BF"/>
-                          <w:sz w:val="24"/>
-                          <w:szCs w:val="24"/>
-                        </w:rPr>
-                        <w:t>obtenidos</w:t>
-                      </w:r>
-                      <w:r>
-                        <w:rPr>
-                          <w:rFonts w:ascii="Franklin Gothic Book" w:hAnsi="Franklin Gothic Book"/>
-                          <w:color w:val="404040" w:themeColor="text1" w:themeTint="BF"/>
-                          <w:sz w:val="24"/>
-                          <w:szCs w:val="24"/>
-                        </w:rPr>
-                        <w:t xml:space="preserve"> a lo largo de mi formació</w:t>
-                      </w:r>
-                      <w:r>
-                        <w:rPr>
-                          <w:rFonts w:ascii="Franklin Gothic Book" w:hAnsi="Franklin Gothic Book"/>
-                          <w:color w:val="404040" w:themeColor="text1" w:themeTint="BF"/>
-                          <w:sz w:val="24"/>
-                          <w:szCs w:val="24"/>
-                        </w:rPr>
-                        <w:t>n</w:t>
-                      </w:r>
-                      <w:r>
-                        <w:rPr>
-                          <w:rFonts w:ascii="Franklin Gothic Book" w:hAnsi="Franklin Gothic Book"/>
-                          <w:color w:val="404040" w:themeColor="text1" w:themeTint="BF"/>
-                          <w:sz w:val="24"/>
-                          <w:szCs w:val="24"/>
-                        </w:rPr>
-                        <w:t>.</w:t>
+                        <w:t>me desempeño en el área de la programación, específicamente en el desarrollo web y de software, disfruto aprender cosas nuevas en esta área, y si es posible, ayudar a mis compañeros.</w:t>
                       </w:r>
                     </w:p>
                   </w:txbxContent>
@@ -5251,7 +6048,7 @@
           <w:noProof/>
         </w:rPr>
         <w:drawing>
-          <wp:anchor distT="0" distB="0" distL="114300" distR="114300" simplePos="0" relativeHeight="251684864" behindDoc="0" locked="0" layoutInCell="1" allowOverlap="1" wp14:anchorId="74513461" wp14:editId="4EA9AB4C">
+          <wp:anchor distT="0" distB="0" distL="114300" distR="114300" simplePos="0" relativeHeight="251684864" behindDoc="0" locked="0" layoutInCell="1" allowOverlap="1" wp14:anchorId="74513461" wp14:editId="06A4CA7B">
             <wp:simplePos x="0" y="0"/>
             <wp:positionH relativeFrom="column">
               <wp:posOffset>2114550</wp:posOffset>
@@ -5274,7 +6071,7 @@
                     <pic:cNvPicPr/>
                   </pic:nvPicPr>
                   <pic:blipFill>
-                    <a:blip r:embed="rId19" cstate="print">
+                    <a:blip r:embed="rId7" cstate="print">
                       <a:duotone>
                         <a:schemeClr val="accent5">
                           <a:shade val="45000"/>
@@ -5320,7 +6117,7 @@
         <mc:AlternateContent>
           <mc:Choice Requires="wps">
             <w:drawing>
-              <wp:anchor distT="45720" distB="45720" distL="114300" distR="114300" simplePos="0" relativeHeight="251686912" behindDoc="0" locked="0" layoutInCell="1" allowOverlap="1" wp14:anchorId="0C600B54" wp14:editId="5E1D7061">
+              <wp:anchor distT="45720" distB="45720" distL="114300" distR="114300" simplePos="0" relativeHeight="251686912" behindDoc="0" locked="0" layoutInCell="1" allowOverlap="1" wp14:anchorId="0C600B54" wp14:editId="7AF8813C">
                 <wp:simplePos x="0" y="0"/>
                 <wp:positionH relativeFrom="page">
                   <wp:posOffset>3352165</wp:posOffset>
@@ -5414,7 +6211,7 @@
           </mc:Choice>
           <mc:Fallback>
             <w:pict>
-              <v:shape w14:anchorId="0C600B54" id="_x0000_s1052" type="#_x0000_t202" style="position:absolute;margin-left:263.95pt;margin-top:71.3pt;width:330.75pt;height:110.6pt;z-index:251686912;visibility:visible;mso-wrap-style:square;mso-width-percent:0;mso-height-percent:200;mso-wrap-distance-left:9pt;mso-wrap-distance-top:3.6pt;mso-wrap-distance-right:9pt;mso-wrap-distance-bottom:3.6pt;mso-position-horizontal:absolute;mso-position-horizontal-relative:page;mso-position-vertical:absolute;mso-position-vertical-relative:text;mso-width-percent:0;mso-height-percent:200;mso-width-relative:margin;mso-height-relative:margin;v-text-anchor:top" o:gfxdata="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" filled="f" stroked="f">
+              <v:shape w14:anchorId="0C600B54" id="_x0000_s1055" type="#_x0000_t202" style="position:absolute;margin-left:263.95pt;margin-top:71.3pt;width:330.75pt;height:110.6pt;z-index:251686912;visibility:visible;mso-wrap-style:square;mso-width-percent:0;mso-height-percent:200;mso-wrap-distance-left:9pt;mso-wrap-distance-top:3.6pt;mso-wrap-distance-right:9pt;mso-wrap-distance-bottom:3.6pt;mso-position-horizontal:absolute;mso-position-horizontal-relative:page;mso-position-vertical:absolute;mso-position-vertical-relative:text;mso-width-percent:0;mso-height-percent:200;mso-width-relative:margin;mso-height-relative:margin;v-text-anchor:top" o:gfxdata="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" filled="f" stroked="f">
                 <v:textbox style="mso-fit-shape-to-text:t">
                   <w:txbxContent>
                     <w:p>
@@ -5468,7 +6265,7 @@
         <mc:AlternateContent>
           <mc:Choice Requires="wps">
             <w:drawing>
-              <wp:anchor distT="0" distB="0" distL="114300" distR="114300" simplePos="0" relativeHeight="251659264" behindDoc="0" locked="0" layoutInCell="1" allowOverlap="1" wp14:anchorId="6B46D9D6" wp14:editId="1EAAEC01">
+              <wp:anchor distT="0" distB="0" distL="114300" distR="114300" simplePos="0" relativeHeight="251659264" behindDoc="0" locked="0" layoutInCell="1" allowOverlap="1" wp14:anchorId="6B46D9D6" wp14:editId="18421A82">
                 <wp:simplePos x="0" y="0"/>
                 <wp:positionH relativeFrom="column">
                   <wp:posOffset>-1438275</wp:posOffset>
@@ -5494,7 +6291,9 @@
                           <a:avLst/>
                         </a:prstGeom>
                         <a:solidFill>
-                          <a:srgbClr val="0390D7"/>
+                          <a:schemeClr val="accent5">
+                            <a:lumMod val="75000"/>
+                          </a:schemeClr>
                         </a:solidFill>
                         <a:ln>
                           <a:noFill/>
@@ -5543,7 +6342,7 @@
           </mc:Choice>
           <mc:Fallback>
             <w:pict>
-              <v:rect w14:anchorId="6B46D9D6" id="Rectángulo 1" o:spid="_x0000_s1053" style="position:absolute;margin-left:-113.25pt;margin-top:-8.25pt;width:263.25pt;height:869.25pt;z-index:251659264;visibility:visible;mso-wrap-style:square;mso-width-percent:0;mso-height-percent:0;mso-wrap-distance-left:9pt;mso-wrap-distance-top:0;mso-wrap-distance-right:9pt;mso-wrap-distance-bottom:0;mso-position-horizontal:absolute;mso-position-horizontal-relative:text;mso-position-vertical:absolute;mso-position-vertical-relative:text;mso-width-percent:0;mso-height-percent:0;mso-width-relative:margin;mso-height-relative:margin;v-text-anchor:middle" o:gfxdata="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" fillcolor="#0390d7" stroked="f">
+              <v:rect w14:anchorId="6B46D9D6" id="Rectángulo 1" o:spid="_x0000_s1056" style="position:absolute;margin-left:-113.25pt;margin-top:-8.25pt;width:263.25pt;height:869.25pt;z-index:251659264;visibility:visible;mso-wrap-style:square;mso-width-percent:0;mso-height-percent:0;mso-wrap-distance-left:9pt;mso-wrap-distance-top:0;mso-wrap-distance-right:9pt;mso-wrap-distance-bottom:0;mso-position-horizontal:absolute;mso-position-horizontal-relative:text;mso-position-vertical:absolute;mso-position-vertical-relative:text;mso-width-percent:0;mso-height-percent:0;mso-width-relative:margin;mso-height-relative:margin;v-text-anchor:middle" o:gfxdata="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" fillcolor="#31849b [2408]" stroked="f">
                 <v:shadow on="t" color="black" opacity="22937f" origin=",.5" offset="0,.63889mm"/>
                 <v:textbox>
                   <w:txbxContent>
@@ -5566,7 +6365,7 @@
         <mc:AlternateContent>
           <mc:Choice Requires="wps">
             <w:drawing>
-              <wp:anchor distT="45720" distB="45720" distL="114300" distR="114300" simplePos="0" relativeHeight="251661312" behindDoc="0" locked="0" layoutInCell="1" allowOverlap="1" wp14:anchorId="1A4F0634" wp14:editId="4AF9EA49">
+              <wp:anchor distT="45720" distB="45720" distL="114300" distR="114300" simplePos="0" relativeHeight="251661312" behindDoc="0" locked="0" layoutInCell="1" allowOverlap="1" wp14:anchorId="1A4F0634" wp14:editId="77637467">
                 <wp:simplePos x="0" y="0"/>
                 <wp:positionH relativeFrom="margin">
                   <wp:posOffset>-686435</wp:posOffset>
@@ -5652,7 +6451,7 @@
           </mc:Choice>
           <mc:Fallback>
             <w:pict>
-              <v:shape w14:anchorId="1A4F0634" id="_x0000_s1054" type="#_x0000_t202" style="position:absolute;margin-left:-54.05pt;margin-top:0;width:577.5pt;height:57.75pt;z-index:251661312;visibility:visible;mso-wrap-style:square;mso-width-percent:0;mso-height-percent:0;mso-wrap-distance-left:9pt;mso-wrap-distance-top:3.6pt;mso-wrap-distance-right:9pt;mso-wrap-distance-bottom:3.6pt;mso-position-horizontal:absolute;mso-position-horizontal-relative:margin;mso-position-vertical:absolute;mso-position-vertical-relative:text;mso-width-percent:0;mso-height-percent:0;mso-width-relative:margin;mso-height-relative:margin;v-text-anchor:top" o:gfxdata="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" filled="f" stroked="f">
+              <v:shape w14:anchorId="1A4F0634" id="_x0000_s1057" type="#_x0000_t202" style="position:absolute;margin-left:-54.05pt;margin-top:0;width:577.5pt;height:57.75pt;z-index:251661312;visibility:visible;mso-wrap-style:square;mso-width-percent:0;mso-height-percent:0;mso-wrap-distance-left:9pt;mso-wrap-distance-top:3.6pt;mso-wrap-distance-right:9pt;mso-wrap-distance-bottom:3.6pt;mso-position-horizontal:absolute;mso-position-horizontal-relative:margin;mso-position-vertical:absolute;mso-position-vertical-relative:text;mso-width-percent:0;mso-height-percent:0;mso-width-relative:margin;mso-height-relative:margin;v-text-anchor:top" o:gfxdata="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" filled="f" stroked="f">
                 <v:textbox>
                   <w:txbxContent>
                     <w:p>
@@ -5698,7 +6497,7 @@
         <mc:AlternateContent>
           <mc:Choice Requires="wps">
             <w:drawing>
-              <wp:anchor distT="45720" distB="45720" distL="114300" distR="114300" simplePos="0" relativeHeight="251715584" behindDoc="0" locked="0" layoutInCell="1" allowOverlap="1" wp14:anchorId="3CCE4FD1" wp14:editId="16D53671">
+              <wp:anchor distT="45720" distB="45720" distL="114300" distR="114300" simplePos="0" relativeHeight="251715584" behindDoc="0" locked="0" layoutInCell="1" allowOverlap="1" wp14:anchorId="3CCE4FD1" wp14:editId="3D75805D">
                 <wp:simplePos x="0" y="0"/>
                 <wp:positionH relativeFrom="margin">
                   <wp:posOffset>4200525</wp:posOffset>
@@ -5753,7 +6552,7 @@
                               <w:rPr>
                                 <w:color w:val="595959" w:themeColor="text1" w:themeTint="A6"/>
                               </w:rPr>
-                              <w:t>18</w:t>
+                              <w:t>05</w:t>
                             </w:r>
                             <w:r>
                               <w:rPr>
@@ -5765,13 +6564,19 @@
                               <w:rPr>
                                 <w:color w:val="595959" w:themeColor="text1" w:themeTint="A6"/>
                               </w:rPr>
-                              <w:t xml:space="preserve">junio </w:t>
+                              <w:t xml:space="preserve">julio </w:t>
                             </w:r>
                             <w:r>
                               <w:rPr>
                                 <w:color w:val="595959" w:themeColor="text1" w:themeTint="A6"/>
                               </w:rPr>
-                              <w:t>del 2019</w:t>
+                              <w:t>del 20</w:t>
+                            </w:r>
+                            <w:r>
+                              <w:rPr>
+                                <w:color w:val="595959" w:themeColor="text1" w:themeTint="A6"/>
+                              </w:rPr>
+                              <w:t>20</w:t>
                             </w:r>
                           </w:p>
                         </w:txbxContent>
@@ -5793,7 +6598,7 @@
           </mc:Choice>
           <mc:Fallback>
             <w:pict>
-              <v:shape w14:anchorId="3CCE4FD1" id="_x0000_s1055" type="#_x0000_t202" style="position:absolute;margin-left:330.75pt;margin-top:809.25pt;width:183pt;height:110.6pt;z-index:251715584;visibility:visible;mso-wrap-style:square;mso-width-percent:0;mso-height-percent:200;mso-wrap-distance-left:9pt;mso-wrap-distance-top:3.6pt;mso-wrap-distance-right:9pt;mso-wrap-distance-bottom:3.6pt;mso-position-horizontal:absolute;mso-position-horizontal-relative:margin;mso-position-vertical:absolute;mso-position-vertical-relative:text;mso-width-percent:0;mso-height-percent:200;mso-width-relative:margin;mso-height-relative:margin;v-text-anchor:top" o:gfxdata="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" filled="f" stroked="f">
+              <v:shape w14:anchorId="3CCE4FD1" id="_x0000_s1058" type="#_x0000_t202" style="position:absolute;margin-left:330.75pt;margin-top:809.25pt;width:183pt;height:110.6pt;z-index:251715584;visibility:visible;mso-wrap-style:square;mso-width-percent:0;mso-height-percent:200;mso-wrap-distance-left:9pt;mso-wrap-distance-top:3.6pt;mso-wrap-distance-right:9pt;mso-wrap-distance-bottom:3.6pt;mso-position-horizontal:absolute;mso-position-horizontal-relative:margin;mso-position-vertical:absolute;mso-position-vertical-relative:text;mso-width-percent:0;mso-height-percent:200;mso-width-relative:margin;mso-height-relative:margin;v-text-anchor:top" o:gfxdata="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" filled="f" stroked="f">
                 <v:textbox style="mso-fit-shape-to-text:t">
                   <w:txbxContent>
                     <w:p>
@@ -5812,7 +6617,7 @@
                         <w:rPr>
                           <w:color w:val="595959" w:themeColor="text1" w:themeTint="A6"/>
                         </w:rPr>
-                        <w:t>18</w:t>
+                        <w:t>05</w:t>
                       </w:r>
                       <w:r>
                         <w:rPr>
@@ -5824,13 +6629,19 @@
                         <w:rPr>
                           <w:color w:val="595959" w:themeColor="text1" w:themeTint="A6"/>
                         </w:rPr>
-                        <w:t xml:space="preserve">junio </w:t>
+                        <w:t xml:space="preserve">julio </w:t>
                       </w:r>
                       <w:r>
                         <w:rPr>
                           <w:color w:val="595959" w:themeColor="text1" w:themeTint="A6"/>
                         </w:rPr>
-                        <w:t>del 2019</w:t>
+                        <w:t>del 20</w:t>
+                      </w:r>
+                      <w:r>
+                        <w:rPr>
+                          <w:color w:val="595959" w:themeColor="text1" w:themeTint="A6"/>
+                        </w:rPr>
+                        <w:t>20</w:t>
                       </w:r>
                     </w:p>
                   </w:txbxContent>
@@ -5840,179 +6651,6 @@
             </w:pict>
           </mc:Fallback>
         </mc:AlternateContent>
-      </w:r>
-      <w:r>
-        <w:rPr>
-          <w:noProof/>
-        </w:rPr>
-        <mc:AlternateContent>
-          <mc:Choice Requires="wps">
-            <w:drawing>
-              <wp:anchor distT="45720" distB="45720" distL="114300" distR="114300" simplePos="0" relativeHeight="251706368" behindDoc="0" locked="0" layoutInCell="1" allowOverlap="1" wp14:anchorId="7B88576A" wp14:editId="0C963CDC">
-                <wp:simplePos x="0" y="0"/>
-                <wp:positionH relativeFrom="page">
-                  <wp:posOffset>3323590</wp:posOffset>
-                </wp:positionH>
-                <wp:positionV relativeFrom="paragraph">
-                  <wp:posOffset>6350635</wp:posOffset>
-                </wp:positionV>
-                <wp:extent cx="4229100" cy="1404620"/>
-                <wp:effectExtent l="0" t="0" r="0" b="635"/>
-                <wp:wrapSquare wrapText="bothSides"/>
-                <wp:docPr id="25" name="Cuadro de texto 2"/>
-                <wp:cNvGraphicFramePr>
-                  <a:graphicFrameLocks xmlns:a="http://schemas.openxmlformats.org/drawingml/2006/main"/>
-                </wp:cNvGraphicFramePr>
-                <a:graphic xmlns:a="http://schemas.openxmlformats.org/drawingml/2006/main">
-                  <a:graphicData uri="http://schemas.microsoft.com/office/word/2010/wordprocessingShape">
-                    <wps:wsp>
-                      <wps:cNvSpPr txBox="1">
-                        <a:spLocks noChangeArrowheads="1"/>
-                      </wps:cNvSpPr>
-                      <wps:spPr bwMode="auto">
-                        <a:xfrm>
-                          <a:off x="0" y="0"/>
-                          <a:ext cx="4229100" cy="1404620"/>
-                        </a:xfrm>
-                        <a:prstGeom prst="rect">
-                          <a:avLst/>
-                        </a:prstGeom>
-                        <a:noFill/>
-                        <a:ln w="9525">
-                          <a:noFill/>
-                          <a:miter lim="800000"/>
-                          <a:headEnd/>
-                          <a:tailEnd/>
-                        </a:ln>
-                      </wps:spPr>
-                      <wps:txbx>
-                        <w:txbxContent>
-                          <w:p>
-                            <w:pPr>
-                              <w:rPr>
-                                <w:b/>
-                                <w:color w:val="0390D7"/>
-                              </w:rPr>
-                            </w:pPr>
-                            <w:r>
-                              <w:rPr>
-                                <w:b/>
-                                <w:color w:val="0390D7"/>
-                              </w:rPr>
-                              <w:t>OTROS CURSOS ____________________________________</w:t>
-                            </w:r>
-                          </w:p>
-                        </w:txbxContent>
-                      </wps:txbx>
-                      <wps:bodyPr rot="0" vert="horz" wrap="square" lIns="91440" tIns="45720" rIns="91440" bIns="45720" anchor="t" anchorCtr="0">
-                        <a:spAutoFit/>
-                      </wps:bodyPr>
-                    </wps:wsp>
-                  </a:graphicData>
-                </a:graphic>
-                <wp14:sizeRelH relativeFrom="margin">
-                  <wp14:pctWidth>0</wp14:pctWidth>
-                </wp14:sizeRelH>
-                <wp14:sizeRelV relativeFrom="margin">
-                  <wp14:pctHeight>20000</wp14:pctHeight>
-                </wp14:sizeRelV>
-              </wp:anchor>
-            </w:drawing>
-          </mc:Choice>
-          <mc:Fallback>
-            <w:pict>
-              <v:shape w14:anchorId="7B88576A" id="_x0000_s1056" type="#_x0000_t202" style="position:absolute;margin-left:261.7pt;margin-top:500.05pt;width:333pt;height:110.6pt;z-index:251706368;visibility:visible;mso-wrap-style:square;mso-width-percent:0;mso-height-percent:200;mso-wrap-distance-left:9pt;mso-wrap-distance-top:3.6pt;mso-wrap-distance-right:9pt;mso-wrap-distance-bottom:3.6pt;mso-position-horizontal:absolute;mso-position-horizontal-relative:page;mso-position-vertical:absolute;mso-position-vertical-relative:text;mso-width-percent:0;mso-height-percent:200;mso-width-relative:margin;mso-height-relative:margin;v-text-anchor:top" o:gfxdata="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" filled="f" stroked="f">
-                <v:textbox style="mso-fit-shape-to-text:t">
-                  <w:txbxContent>
-                    <w:p>
-                      <w:pPr>
-                        <w:rPr>
-                          <w:b/>
-                          <w:color w:val="0390D7"/>
-                        </w:rPr>
-                      </w:pPr>
-                      <w:r>
-                        <w:rPr>
-                          <w:b/>
-                          <w:color w:val="0390D7"/>
-                        </w:rPr>
-                        <w:t>OTROS CURSOS ____________________________________</w:t>
-                      </w:r>
-                    </w:p>
-                  </w:txbxContent>
-                </v:textbox>
-                <w10:wrap type="square" anchorx="page"/>
-              </v:shape>
-            </w:pict>
-          </mc:Fallback>
-        </mc:AlternateContent>
-      </w:r>
-      <w:r>
-        <w:rPr>
-          <w:noProof/>
-        </w:rPr>
-        <w:drawing>
-          <wp:anchor distT="0" distB="0" distL="114300" distR="114300" simplePos="0" relativeHeight="251707392" behindDoc="0" locked="0" layoutInCell="1" allowOverlap="1" wp14:anchorId="4CECA746" wp14:editId="7AA9730C">
-            <wp:simplePos x="0" y="0"/>
-            <wp:positionH relativeFrom="column">
-              <wp:posOffset>2105025</wp:posOffset>
-            </wp:positionH>
-            <wp:positionV relativeFrom="paragraph">
-              <wp:posOffset>6285230</wp:posOffset>
-            </wp:positionV>
-            <wp:extent cx="352425" cy="352425"/>
-            <wp:effectExtent l="0" t="0" r="0" b="9525"/>
-            <wp:wrapNone/>
-            <wp:docPr id="27" name="Imagen 27"/>
-            <wp:cNvGraphicFramePr>
-              <a:graphicFrameLocks xmlns:a="http://schemas.openxmlformats.org/drawingml/2006/main" noChangeAspect="1"/>
-            </wp:cNvGraphicFramePr>
-            <a:graphic xmlns:a="http://schemas.openxmlformats.org/drawingml/2006/main">
-              <a:graphicData uri="http://schemas.openxmlformats.org/drawingml/2006/picture">
-                <pic:pic xmlns:pic="http://schemas.openxmlformats.org/drawingml/2006/picture">
-                  <pic:nvPicPr>
-                    <pic:cNvPr id="14" name="pencil.png"/>
-                    <pic:cNvPicPr/>
-                  </pic:nvPicPr>
-                  <pic:blipFill>
-                    <a:blip r:embed="rId19" cstate="print">
-                      <a:duotone>
-                        <a:schemeClr val="accent5">
-                          <a:shade val="45000"/>
-                          <a:satMod val="135000"/>
-                        </a:schemeClr>
-                        <a:prstClr val="white"/>
-                      </a:duotone>
-                      <a:extLst>
-                        <a:ext uri="{28A0092B-C50C-407E-A947-70E740481C1C}">
-                          <a14:useLocalDpi xmlns:a14="http://schemas.microsoft.com/office/drawing/2010/main" val="0"/>
-                        </a:ext>
-                      </a:extLst>
-                    </a:blip>
-                    <a:stretch>
-                      <a:fillRect/>
-                    </a:stretch>
-                  </pic:blipFill>
-                  <pic:spPr>
-                    <a:xfrm>
-                      <a:off x="0" y="0"/>
-                      <a:ext cx="352425" cy="352425"/>
-                    </a:xfrm>
-                    <a:prstGeom prst="rect">
-                      <a:avLst/>
-                    </a:prstGeom>
-                  </pic:spPr>
-                </pic:pic>
-              </a:graphicData>
-            </a:graphic>
-            <wp14:sizeRelH relativeFrom="margin">
-              <wp14:pctWidth>0</wp14:pctWidth>
-            </wp14:sizeRelH>
-            <wp14:sizeRelV relativeFrom="margin">
-              <wp14:pctHeight>0</wp14:pctHeight>
-            </wp14:sizeRelV>
-          </wp:anchor>
-        </w:drawing>
       </w:r>
     </w:p>
     <w:sectPr>
@@ -6163,7 +6801,7 @@
       </w:pPr>
     </w:pPrDefault>
   </w:docDefaults>
-  <w:latentStyles w:defLockedState="0" w:defUIPriority="99" w:defSemiHidden="0" w:defUnhideWhenUsed="0" w:defQFormat="0" w:count="375">
+  <w:latentStyles w:defLockedState="0" w:defUIPriority="99" w:defSemiHidden="0" w:defUnhideWhenUsed="0" w:defQFormat="0" w:count="377">
     <w:lsdException w:name="Normal" w:uiPriority="0" w:qFormat="1"/>
     <w:lsdException w:name="heading 1" w:uiPriority="9" w:qFormat="1"/>
     <w:lsdException w:name="heading 2" w:semiHidden="1" w:uiPriority="9" w:unhideWhenUsed="1" w:qFormat="1"/>
@@ -6269,7 +6907,6 @@
     <w:lsdException w:name="HTML Sample" w:semiHidden="1" w:unhideWhenUsed="1"/>
     <w:lsdException w:name="HTML Typewriter" w:semiHidden="1" w:unhideWhenUsed="1"/>
     <w:lsdException w:name="HTML Variable" w:semiHidden="1" w:unhideWhenUsed="1"/>
-    <w:lsdException w:name="Normal Table" w:semiHidden="1" w:unhideWhenUsed="1"/>
     <w:lsdException w:name="annotation subject" w:semiHidden="1" w:unhideWhenUsed="1"/>
     <w:lsdException w:name="No List" w:semiHidden="1" w:unhideWhenUsed="1"/>
     <w:lsdException w:name="Outline List 1" w:semiHidden="1" w:unhideWhenUsed="1"/>
@@ -6315,11 +6952,9 @@
     <w:lsdException w:name="Table Subtle 1" w:semiHidden="1" w:unhideWhenUsed="1"/>
     <w:lsdException w:name="Table Subtle 2" w:semiHidden="1" w:unhideWhenUsed="1"/>
     <w:lsdException w:name="Table Web 1" w:semiHidden="1" w:unhideWhenUsed="1"/>
-    <w:lsdException w:name="Table Web 2" w:semiHidden="1" w:unhideWhenUsed="1"/>
     <w:lsdException w:name="Table Web 3" w:semiHidden="1" w:unhideWhenUsed="1"/>
     <w:lsdException w:name="Balloon Text" w:semiHidden="1" w:unhideWhenUsed="1"/>
     <w:lsdException w:name="Table Grid" w:uiPriority="39"/>
-    <w:lsdException w:name="Table Theme" w:semiHidden="1" w:unhideWhenUsed="1"/>
     <w:lsdException w:name="Placeholder Text" w:semiHidden="1"/>
     <w:lsdException w:name="No Spacing" w:uiPriority="1" w:qFormat="1"/>
     <w:lsdException w:name="Light Shading" w:uiPriority="60"/>
@@ -6539,6 +7174,8 @@
     <w:lsdException w:name="Smart Hyperlink" w:semiHidden="1" w:unhideWhenUsed="1"/>
     <w:lsdException w:name="Hashtag" w:semiHidden="1" w:unhideWhenUsed="1"/>
     <w:lsdException w:name="Unresolved Mention" w:semiHidden="1" w:unhideWhenUsed="1"/>
+    <w:lsdException w:name="Smart Link" w:semiHidden="1" w:unhideWhenUsed="1"/>
+    <w:lsdException w:name="Smart Link Error" w:semiHidden="1" w:unhideWhenUsed="1"/>
   </w:latentStyles>
   <w:style w:type="paragraph" w:default="1" w:styleId="Normal">
     <w:name w:val="Normal"/>

</xml_diff>